<commit_message>
gagi angas ng update 200K
</commit_message>
<xml_diff>
--- a/resources/documents/RA 9048 RA 10172/Live Birth/petition.docx
+++ b/resources/documents/RA 9048 RA 10172/Live Birth/petition.docx
@@ -14,7 +14,7 @@
           <w:sz w:val="18"/>
         </w:rPr>
         <w:drawing>
-          <wp:anchor distT="0" distB="0" distL="114300" distR="114300" simplePos="0" relativeHeight="56" behindDoc="0" locked="0" layoutInCell="1" allowOverlap="1" wp14:anchorId="34EA1FC5" wp14:editId="14D187BC">
+          <wp:anchor distT="0" distB="0" distL="114300" distR="114300" simplePos="0" relativeHeight="56" behindDoc="0" locked="0" layoutInCell="1" allowOverlap="1" wp14:anchorId="34EA1FC5" wp14:editId="182722F5">
             <wp:simplePos x="0" y="0"/>
             <wp:positionH relativeFrom="column">
               <wp:posOffset>4890576</wp:posOffset>
@@ -3476,19 +3476,19 @@
         <w:tblLook w:val="0000" w:firstRow="0" w:lastRow="0" w:firstColumn="0" w:lastColumn="0" w:noHBand="0" w:noVBand="0"/>
       </w:tblPr>
       <w:tblGrid>
-        <w:gridCol w:w="859"/>
-        <w:gridCol w:w="3474"/>
+        <w:gridCol w:w="1075"/>
+        <w:gridCol w:w="3258"/>
         <w:gridCol w:w="3249"/>
         <w:gridCol w:w="2806"/>
       </w:tblGrid>
       <w:tr>
         <w:trPr>
-          <w:trHeight w:val="257"/>
+          <w:trHeight w:val="440"/>
           <w:jc w:val="center"/>
         </w:trPr>
         <w:tc>
           <w:tcPr>
-            <w:tcW w:w="859" w:type="dxa"/>
+            <w:tcW w:w="1075" w:type="dxa"/>
             <w:tcBorders>
               <w:top w:val="single" w:sz="4" w:space="0" w:color="000000"/>
               <w:left w:val="single" w:sz="4" w:space="0" w:color="000000"/>
@@ -3523,7 +3523,7 @@
         </w:tc>
         <w:tc>
           <w:tcPr>
-            <w:tcW w:w="3474" w:type="dxa"/>
+            <w:tcW w:w="3258" w:type="dxa"/>
             <w:tcBorders>
               <w:top w:val="single" w:sz="4" w:space="0" w:color="000000"/>
               <w:left w:val="single" w:sz="4" w:space="0" w:color="000000"/>
@@ -3629,12 +3629,12 @@
       </w:tr>
       <w:tr>
         <w:trPr>
-          <w:trHeight w:val="443"/>
+          <w:trHeight w:val="242"/>
           <w:jc w:val="center"/>
         </w:trPr>
         <w:tc>
           <w:tcPr>
-            <w:tcW w:w="859" w:type="dxa"/>
+            <w:tcW w:w="1075" w:type="dxa"/>
             <w:tcBorders>
               <w:top w:val="single" w:sz="4" w:space="0" w:color="000000"/>
               <w:left w:val="single" w:sz="4" w:space="0" w:color="000000"/>
@@ -3656,7 +3656,6 @@
                 <w:ilvl w:val="0"/>
                 <w:numId w:val="6"/>
               </w:numPr>
-              <w:spacing w:before="57" w:after="57"/>
               <w:jc w:val="center"/>
               <w:rPr>
                 <w:rFonts w:ascii="Arial" w:hAnsi="Arial" w:cs="Arial"/>
@@ -3665,20 +3664,11 @@
                 <w:szCs w:val="22"/>
               </w:rPr>
             </w:pPr>
-            <w:r>
-              <w:rPr>
-                <w:rFonts w:ascii="Arial" w:hAnsi="Arial" w:cs="Arial"/>
-                <w:color w:val="000000"/>
-                <w:sz w:val="22"/>
-                <w:szCs w:val="22"/>
-              </w:rPr>
-              <w:t>1</w:t>
-            </w:r>
           </w:p>
         </w:tc>
         <w:tc>
           <w:tcPr>
-            <w:tcW w:w="3474" w:type="dxa"/>
+            <w:tcW w:w="3258" w:type="dxa"/>
             <w:tcBorders>
               <w:top w:val="single" w:sz="4" w:space="0" w:color="000000"/>
               <w:left w:val="single" w:sz="4" w:space="0" w:color="000000"/>
@@ -3696,7 +3686,6 @@
           <w:p>
             <w:pPr>
               <w:pStyle w:val="Standard"/>
-              <w:spacing w:before="57" w:after="57"/>
               <w:jc w:val="center"/>
               <w:rPr>
                 <w:rFonts w:ascii="Arial" w:hAnsi="Arial" w:cs="Arial"/>
@@ -3705,6 +3694,16 @@
                 <w:szCs w:val="22"/>
               </w:rPr>
             </w:pPr>
+            <w:r>
+              <w:rPr>
+                <w:rFonts w:ascii="Arial" w:hAnsi="Arial" w:cs="Arial"/>
+                <w:color w:val="000000"/>
+                <w:sz w:val="22"/>
+                <w:szCs w:val="22"/>
+                <w:shd w:val="clear" w:color="auto" w:fill="FFFFFF"/>
+              </w:rPr>
+              <w:t>{#clerical}{description}</w:t>
+            </w:r>
           </w:p>
         </w:tc>
         <w:tc>
@@ -3727,7 +3726,6 @@
           <w:p>
             <w:pPr>
               <w:pStyle w:val="Standard"/>
-              <w:spacing w:before="57" w:after="57"/>
               <w:jc w:val="center"/>
               <w:rPr>
                 <w:rFonts w:ascii="Arial" w:hAnsi="Arial" w:cs="Arial"/>
@@ -3736,6 +3734,16 @@
                 <w:szCs w:val="22"/>
               </w:rPr>
             </w:pPr>
+            <w:r>
+              <w:rPr>
+                <w:rFonts w:ascii="Arial" w:hAnsi="Arial" w:cs="Arial"/>
+                <w:color w:val="000000"/>
+                <w:sz w:val="22"/>
+                <w:szCs w:val="22"/>
+                <w:shd w:val="clear" w:color="auto" w:fill="FFFFFF"/>
+              </w:rPr>
+              <w:t>{from}</w:t>
+            </w:r>
           </w:p>
         </w:tc>
         <w:tc>
@@ -3758,7 +3766,6 @@
           <w:p>
             <w:pPr>
               <w:pStyle w:val="Standard"/>
-              <w:spacing w:before="57" w:after="57"/>
               <w:jc w:val="center"/>
               <w:rPr>
                 <w:rFonts w:ascii="Arial" w:hAnsi="Arial" w:cs="Arial"/>
@@ -3767,6 +3774,16 @@
                 <w:szCs w:val="22"/>
               </w:rPr>
             </w:pPr>
+            <w:r>
+              <w:rPr>
+                <w:rFonts w:ascii="Arial" w:hAnsi="Arial" w:cs="Arial"/>
+                <w:color w:val="000000"/>
+                <w:sz w:val="22"/>
+                <w:szCs w:val="22"/>
+                <w:shd w:val="clear" w:color="auto" w:fill="FFFFFF"/>
+              </w:rPr>
+              <w:t>{to}{/}</w:t>
+            </w:r>
           </w:p>
         </w:tc>
       </w:tr>
@@ -3947,11 +3964,221 @@
       <w:r>
         <w:rPr>
           <w:noProof/>
+          <w:color w:val="000000"/>
         </w:rPr>
         <mc:AlternateContent>
           <mc:Choice Requires="wps">
             <w:drawing>
-              <wp:anchor distT="0" distB="0" distL="114300" distR="114300" simplePos="0" relativeHeight="30" behindDoc="0" locked="0" layoutInCell="1" allowOverlap="1" wp14:anchorId="08E76281" wp14:editId="2FBAB00D">
+              <wp:anchor distT="0" distB="0" distL="114300" distR="114300" simplePos="0" relativeHeight="31" behindDoc="0" locked="0" layoutInCell="1" allowOverlap="1" wp14:anchorId="2800BD9D" wp14:editId="0A99C36E">
+                <wp:simplePos x="0" y="0"/>
+                <wp:positionH relativeFrom="column">
+                  <wp:posOffset>386715</wp:posOffset>
+                </wp:positionH>
+                <wp:positionV relativeFrom="paragraph">
+                  <wp:posOffset>133350</wp:posOffset>
+                </wp:positionV>
+                <wp:extent cx="6092190" cy="942975"/>
+                <wp:effectExtent l="0" t="0" r="0" b="0"/>
+                <wp:wrapNone/>
+                <wp:docPr id="1217210880" name="Frame25"/>
+                <wp:cNvGraphicFramePr/>
+                <a:graphic xmlns:a="http://schemas.openxmlformats.org/drawingml/2006/main">
+                  <a:graphicData uri="http://schemas.microsoft.com/office/word/2010/wordprocessingShape">
+                    <wps:wsp>
+                      <wps:cNvSpPr txBox="1"/>
+                      <wps:spPr>
+                        <a:xfrm>
+                          <a:off x="0" y="0"/>
+                          <a:ext cx="6092190" cy="942975"/>
+                        </a:xfrm>
+                        <a:prstGeom prst="rect">
+                          <a:avLst/>
+                        </a:prstGeom>
+                        <a:solidFill>
+                          <a:srgbClr val="FFFFFF">
+                            <a:alpha val="0"/>
+                          </a:srgbClr>
+                        </a:solidFill>
+                        <a:ln>
+                          <a:noFill/>
+                          <a:prstDash/>
+                        </a:ln>
+                      </wps:spPr>
+                      <wps:txbx>
+                        <w:txbxContent>
+                          <w:p>
+                            <w:pPr>
+                              <w:rPr>
+                                <w:rFonts w:ascii="Arial" w:hAnsi="Arial"/>
+                              </w:rPr>
+                            </w:pPr>
+                            <w:r>
+                              <w:rPr>
+                                <w:rFonts w:ascii="Arial" w:hAnsi="Arial"/>
+                              </w:rPr>
+                              <w:t>{#</w:t>
+                            </w:r>
+                            <w:r>
+                              <w:rPr>
+                                <w:rFonts w:ascii="Arial" w:hAnsi="Arial"/>
+                              </w:rPr>
+                              <w:t>support</w:t>
+                            </w:r>
+                            <w:r>
+                              <w:rPr>
+                                <w:rFonts w:ascii="Arial" w:hAnsi="Arial"/>
+                              </w:rPr>
+                              <w:t>}</w:t>
+                            </w:r>
+                          </w:p>
+                          <w:p>
+                            <w:pPr>
+                              <w:rPr>
+                                <w:rFonts w:ascii="Arial" w:hAnsi="Arial"/>
+                              </w:rPr>
+                            </w:pPr>
+                            <w:r>
+                              <w:rPr>
+                                <w:rFonts w:ascii="Arial" w:hAnsi="Arial"/>
+                              </w:rPr>
+                              <w:t>{name</w:t>
+                            </w:r>
+                            <w:r>
+                              <w:rPr>
+                                <w:rFonts w:ascii="Arial" w:hAnsi="Arial"/>
+                              </w:rPr>
+                              <w:t>}</w:t>
+                            </w:r>
+                          </w:p>
+                          <w:p>
+                            <w:pPr>
+                              <w:rPr>
+                                <w:rFonts w:ascii="Arial" w:hAnsi="Arial"/>
+                              </w:rPr>
+                            </w:pPr>
+                            <w:r>
+                              <w:rPr>
+                                <w:rFonts w:ascii="Arial" w:hAnsi="Arial"/>
+                              </w:rPr>
+                              <w:t>{/</w:t>
+                            </w:r>
+                            <w:r>
+                              <w:rPr>
+                                <w:rFonts w:ascii="Arial" w:hAnsi="Arial"/>
+                              </w:rPr>
+                              <w:t>support</w:t>
+                            </w:r>
+                            <w:r>
+                              <w:rPr>
+                                <w:rFonts w:ascii="Arial" w:hAnsi="Arial"/>
+                              </w:rPr>
+                              <w:t>}</w:t>
+                            </w:r>
+                          </w:p>
+                        </w:txbxContent>
+                      </wps:txbx>
+                      <wps:bodyPr vert="horz" wrap="none" lIns="92903" tIns="47183" rIns="92903" bIns="47183" anchor="t" anchorCtr="0" compatLnSpc="0">
+                        <a:noAutofit/>
+                      </wps:bodyPr>
+                    </wps:wsp>
+                  </a:graphicData>
+                </a:graphic>
+                <wp14:sizeRelV relativeFrom="margin">
+                  <wp14:pctHeight>0</wp14:pctHeight>
+                </wp14:sizeRelV>
+              </wp:anchor>
+            </w:drawing>
+          </mc:Choice>
+          <mc:Fallback>
+            <w:pict>
+              <v:shape w14:anchorId="2800BD9D" id="Frame25" o:spid="_x0000_s1052" type="#_x0000_t202" style="position:absolute;left:0;text-align:left;margin-left:30.45pt;margin-top:10.5pt;width:479.7pt;height:74.25pt;z-index:31;visibility:visible;mso-wrap-style:none;mso-height-percent:0;mso-wrap-distance-left:9pt;mso-wrap-distance-top:0;mso-wrap-distance-right:9pt;mso-wrap-distance-bottom:0;mso-position-horizontal:absolute;mso-position-horizontal-relative:text;mso-position-vertical:absolute;mso-position-vertical-relative:text;mso-height-percent:0;mso-height-relative:margin;v-text-anchor:top" o:gfxdata="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" stroked="f">
+                <v:fill opacity="0"/>
+                <v:textbox inset="2.58064mm,1.3106mm,2.58064mm,1.3106mm">
+                  <w:txbxContent>
+                    <w:p>
+                      <w:pPr>
+                        <w:rPr>
+                          <w:rFonts w:ascii="Arial" w:hAnsi="Arial"/>
+                        </w:rPr>
+                      </w:pPr>
+                      <w:r>
+                        <w:rPr>
+                          <w:rFonts w:ascii="Arial" w:hAnsi="Arial"/>
+                        </w:rPr>
+                        <w:t>{#</w:t>
+                      </w:r>
+                      <w:r>
+                        <w:rPr>
+                          <w:rFonts w:ascii="Arial" w:hAnsi="Arial"/>
+                        </w:rPr>
+                        <w:t>support</w:t>
+                      </w:r>
+                      <w:r>
+                        <w:rPr>
+                          <w:rFonts w:ascii="Arial" w:hAnsi="Arial"/>
+                        </w:rPr>
+                        <w:t>}</w:t>
+                      </w:r>
+                    </w:p>
+                    <w:p>
+                      <w:pPr>
+                        <w:rPr>
+                          <w:rFonts w:ascii="Arial" w:hAnsi="Arial"/>
+                        </w:rPr>
+                      </w:pPr>
+                      <w:r>
+                        <w:rPr>
+                          <w:rFonts w:ascii="Arial" w:hAnsi="Arial"/>
+                        </w:rPr>
+                        <w:t>{name</w:t>
+                      </w:r>
+                      <w:r>
+                        <w:rPr>
+                          <w:rFonts w:ascii="Arial" w:hAnsi="Arial"/>
+                        </w:rPr>
+                        <w:t>}</w:t>
+                      </w:r>
+                    </w:p>
+                    <w:p>
+                      <w:pPr>
+                        <w:rPr>
+                          <w:rFonts w:ascii="Arial" w:hAnsi="Arial"/>
+                        </w:rPr>
+                      </w:pPr>
+                      <w:r>
+                        <w:rPr>
+                          <w:rFonts w:ascii="Arial" w:hAnsi="Arial"/>
+                        </w:rPr>
+                        <w:t>{/</w:t>
+                      </w:r>
+                      <w:r>
+                        <w:rPr>
+                          <w:rFonts w:ascii="Arial" w:hAnsi="Arial"/>
+                        </w:rPr>
+                        <w:t>support</w:t>
+                      </w:r>
+                      <w:r>
+                        <w:rPr>
+                          <w:rFonts w:ascii="Arial" w:hAnsi="Arial"/>
+                        </w:rPr>
+                        <w:t>}</w:t>
+                      </w:r>
+                    </w:p>
+                  </w:txbxContent>
+                </v:textbox>
+              </v:shape>
+            </w:pict>
+          </mc:Fallback>
+        </mc:AlternateContent>
+      </w:r>
+      <w:r>
+        <w:rPr>
+          <w:noProof/>
+        </w:rPr>
+        <mc:AlternateContent>
+          <mc:Choice Requires="wps">
+            <w:drawing>
+              <wp:anchor distT="0" distB="0" distL="114300" distR="114300" simplePos="0" relativeHeight="30" behindDoc="0" locked="0" layoutInCell="1" allowOverlap="1" wp14:anchorId="08E76281" wp14:editId="4C358F63">
                 <wp:simplePos x="0" y="0"/>
                 <wp:positionH relativeFrom="column">
                   <wp:posOffset>356433</wp:posOffset>
@@ -4010,7 +4237,7 @@
           </mc:Choice>
           <mc:Fallback>
             <w:pict>
-              <v:shape w14:anchorId="08E76281" id="Frame24" o:spid="_x0000_s1052" type="#_x0000_t202" style="position:absolute;left:0;text-align:left;margin-left:28.05pt;margin-top:10.2pt;width:492.85pt;height:20.05pt;z-index:30;visibility:visible;mso-wrap-style:none;mso-wrap-distance-left:9pt;mso-wrap-distance-top:0;mso-wrap-distance-right:9pt;mso-wrap-distance-bottom:0;mso-position-horizontal:absolute;mso-position-horizontal-relative:text;mso-position-vertical:absolute;mso-position-vertical-relative:text;v-text-anchor:top" o:gfxdata="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" stroked="f">
+              <v:shape w14:anchorId="08E76281" id="Frame24" o:spid="_x0000_s1053" type="#_x0000_t202" style="position:absolute;left:0;text-align:left;margin-left:28.05pt;margin-top:10.2pt;width:492.85pt;height:20.05pt;z-index:30;visibility:visible;mso-wrap-style:none;mso-wrap-distance-left:9pt;mso-wrap-distance-top:0;mso-wrap-distance-right:9pt;mso-wrap-distance-bottom:0;mso-position-horizontal:absolute;mso-position-horizontal-relative:text;mso-position-vertical:absolute;mso-position-vertical-relative:text;v-text-anchor:top" o:gfxdata="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" stroked="f">
                 <v:fill opacity="0"/>
                 <v:textbox inset="2.58064mm,1.3106mm,2.58064mm,1.3106mm">
                   <w:txbxContent>
@@ -4056,102 +4283,7 @@
         <w:rPr>
           <w:color w:val="000000"/>
         </w:rPr>
-        <w:t xml:space="preserve">       a</w:t>
-      </w:r>
-      <w:r>
-        <w:rPr>
-          <w:noProof/>
-          <w:color w:val="000000"/>
-        </w:rPr>
-        <mc:AlternateContent>
-          <mc:Choice Requires="wps">
-            <w:drawing>
-              <wp:anchor distT="0" distB="0" distL="114300" distR="114300" simplePos="0" relativeHeight="31" behindDoc="0" locked="0" layoutInCell="1" allowOverlap="1" wp14:anchorId="2800BD9D" wp14:editId="3F76F02D">
-                <wp:simplePos x="0" y="0"/>
-                <wp:positionH relativeFrom="column">
-                  <wp:posOffset>339150</wp:posOffset>
-                </wp:positionH>
-                <wp:positionV relativeFrom="paragraph">
-                  <wp:posOffset>137891</wp:posOffset>
-                </wp:positionV>
-                <wp:extent cx="6092820" cy="271147"/>
-                <wp:effectExtent l="0" t="0" r="0" b="0"/>
-                <wp:wrapNone/>
-                <wp:docPr id="1217210880" name="Frame25"/>
-                <wp:cNvGraphicFramePr/>
-                <a:graphic xmlns:a="http://schemas.openxmlformats.org/drawingml/2006/main">
-                  <a:graphicData uri="http://schemas.microsoft.com/office/word/2010/wordprocessingShape">
-                    <wps:wsp>
-                      <wps:cNvSpPr txBox="1"/>
-                      <wps:spPr>
-                        <a:xfrm>
-                          <a:off x="0" y="0"/>
-                          <a:ext cx="6092820" cy="271147"/>
-                        </a:xfrm>
-                        <a:prstGeom prst="rect">
-                          <a:avLst/>
-                        </a:prstGeom>
-                        <a:solidFill>
-                          <a:srgbClr val="FFFFFF">
-                            <a:alpha val="0"/>
-                          </a:srgbClr>
-                        </a:solidFill>
-                        <a:ln>
-                          <a:noFill/>
-                          <a:prstDash/>
-                        </a:ln>
-                      </wps:spPr>
-                      <wps:txbx>
-                        <w:txbxContent>
-                          <w:p>
-                            <w:pPr>
-                              <w:pStyle w:val="Standard"/>
-                              <w:rPr>
-                                <w:rFonts w:ascii="Arial" w:hAnsi="Arial" w:cs="Arial"/>
-                                <w:sz w:val="22"/>
-                                <w:szCs w:val="22"/>
-                              </w:rPr>
-                            </w:pPr>
-                          </w:p>
-                        </w:txbxContent>
-                      </wps:txbx>
-                      <wps:bodyPr vert="horz" wrap="none" lIns="92903" tIns="47183" rIns="92903" bIns="47183" anchor="t" anchorCtr="0" compatLnSpc="0">
-                        <a:noAutofit/>
-                      </wps:bodyPr>
-                    </wps:wsp>
-                  </a:graphicData>
-                </a:graphic>
-              </wp:anchor>
-            </w:drawing>
-          </mc:Choice>
-          <mc:Fallback>
-            <w:pict>
-              <v:shape w14:anchorId="2800BD9D" id="Frame25" o:spid="_x0000_s1053" type="#_x0000_t202" style="position:absolute;left:0;text-align:left;margin-left:26.7pt;margin-top:10.85pt;width:479.75pt;height:21.35pt;z-index:31;visibility:visible;mso-wrap-style:none;mso-wrap-distance-left:9pt;mso-wrap-distance-top:0;mso-wrap-distance-right:9pt;mso-wrap-distance-bottom:0;mso-position-horizontal:absolute;mso-position-horizontal-relative:text;mso-position-vertical:absolute;mso-position-vertical-relative:text;v-text-anchor:top" o:gfxdata="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" stroked="f">
-                <v:fill opacity="0"/>
-                <v:textbox inset="2.58064mm,1.3106mm,2.58064mm,1.3106mm">
-                  <w:txbxContent>
-                    <w:p>
-                      <w:pPr>
-                        <w:pStyle w:val="Standard"/>
-                        <w:rPr>
-                          <w:rFonts w:ascii="Arial" w:hAnsi="Arial" w:cs="Arial"/>
-                          <w:sz w:val="22"/>
-                          <w:szCs w:val="22"/>
-                        </w:rPr>
-                      </w:pPr>
-                    </w:p>
-                  </w:txbxContent>
-                </v:textbox>
-              </v:shape>
-            </w:pict>
-          </mc:Fallback>
-        </mc:AlternateContent>
-      </w:r>
-      <w:r>
-        <w:rPr>
-          <w:color w:val="000000"/>
-        </w:rPr>
-        <w:t>) ___________________________________________________________________________</w:t>
+        <w:t xml:space="preserve">       a) ___________________________________________________________________________</w:t>
       </w:r>
     </w:p>
     <w:p>
@@ -4366,15 +4498,15 @@
         <mc:AlternateContent>
           <mc:Choice Requires="wps">
             <w:drawing>
-              <wp:anchor distT="0" distB="0" distL="114300" distR="114300" simplePos="0" relativeHeight="33" behindDoc="0" locked="0" layoutInCell="1" allowOverlap="1" wp14:anchorId="4B97F76D" wp14:editId="1FFBEF02">
+              <wp:anchor distT="0" distB="0" distL="114300" distR="114300" simplePos="0" relativeHeight="33" behindDoc="0" locked="0" layoutInCell="1" allowOverlap="1" wp14:anchorId="4B97F76D" wp14:editId="6B2705C9">
                 <wp:simplePos x="0" y="0"/>
                 <wp:positionH relativeFrom="column">
-                  <wp:posOffset>4799758</wp:posOffset>
+                  <wp:posOffset>4799330</wp:posOffset>
                 </wp:positionH>
                 <wp:positionV relativeFrom="paragraph">
-                  <wp:posOffset>54681</wp:posOffset>
+                  <wp:posOffset>110795</wp:posOffset>
                 </wp:positionV>
-                <wp:extent cx="1503045" cy="286380"/>
+                <wp:extent cx="1503045" cy="285750"/>
                 <wp:effectExtent l="0" t="0" r="0" b="0"/>
                 <wp:wrapNone/>
                 <wp:docPr id="1490853217" name="Frame30"/>
@@ -4386,7 +4518,7 @@
                       <wps:spPr>
                         <a:xfrm>
                           <a:off x="0" y="0"/>
-                          <a:ext cx="1503045" cy="286380"/>
+                          <a:ext cx="1503045" cy="285750"/>
                         </a:xfrm>
                         <a:prstGeom prst="rect">
                           <a:avLst/>
@@ -4449,7 +4581,7 @@
           </mc:Choice>
           <mc:Fallback>
             <w:pict>
-              <v:shape w14:anchorId="4B97F76D" id="Frame30" o:spid="_x0000_s1055" type="#_x0000_t202" style="position:absolute;left:0;text-align:left;margin-left:377.95pt;margin-top:4.3pt;width:118.35pt;height:22.55pt;z-index:33;visibility:visible;mso-wrap-style:square;mso-wrap-distance-left:9pt;mso-wrap-distance-top:0;mso-wrap-distance-right:9pt;mso-wrap-distance-bottom:0;mso-position-horizontal:absolute;mso-position-horizontal-relative:text;mso-position-vertical:absolute;mso-position-vertical-relative:text;v-text-anchor:top" o:gfxdata="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" stroked="f">
+              <v:shape w14:anchorId="4B97F76D" id="Frame30" o:spid="_x0000_s1055" type="#_x0000_t202" style="position:absolute;left:0;text-align:left;margin-left:377.9pt;margin-top:8.7pt;width:118.35pt;height:22.5pt;z-index:33;visibility:visible;mso-wrap-style:square;mso-wrap-distance-left:9pt;mso-wrap-distance-top:0;mso-wrap-distance-right:9pt;mso-wrap-distance-bottom:0;mso-position-horizontal:absolute;mso-position-horizontal-relative:text;mso-position-vertical:absolute;mso-position-vertical-relative:text;v-text-anchor:top" o:gfxdata="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" stroked="f">
                 <v:fill opacity="0"/>
                 <v:textbox inset="2.58064mm,1.3106mm,2.58064mm,1.3106mm">
                   <w:txbxContent>
@@ -4503,15 +4635,15 @@
         <mc:AlternateContent>
           <mc:Choice Requires="wps">
             <w:drawing>
-              <wp:anchor distT="0" distB="0" distL="114300" distR="114300" simplePos="0" relativeHeight="32" behindDoc="0" locked="0" layoutInCell="1" allowOverlap="1" wp14:anchorId="1F0CF479" wp14:editId="4F0B8A24">
+              <wp:anchor distT="0" distB="0" distL="114300" distR="114300" simplePos="0" relativeHeight="32" behindDoc="0" locked="0" layoutInCell="1" allowOverlap="1" wp14:anchorId="1F0CF479" wp14:editId="1C565CB9">
                 <wp:simplePos x="0" y="0"/>
                 <wp:positionH relativeFrom="column">
-                  <wp:posOffset>2819497</wp:posOffset>
+                  <wp:posOffset>2819400</wp:posOffset>
                 </wp:positionH>
                 <wp:positionV relativeFrom="paragraph">
-                  <wp:posOffset>43461</wp:posOffset>
+                  <wp:posOffset>114630</wp:posOffset>
                 </wp:positionV>
-                <wp:extent cx="1850388" cy="350516"/>
+                <wp:extent cx="1849755" cy="349885"/>
                 <wp:effectExtent l="0" t="0" r="0" b="0"/>
                 <wp:wrapNone/>
                 <wp:docPr id="292445820" name="Frame29"/>
@@ -4523,7 +4655,7 @@
                       <wps:spPr>
                         <a:xfrm>
                           <a:off x="0" y="0"/>
-                          <a:ext cx="1850388" cy="350516"/>
+                          <a:ext cx="1849755" cy="349885"/>
                         </a:xfrm>
                         <a:prstGeom prst="rect">
                           <a:avLst/>
@@ -4586,7 +4718,7 @@
           </mc:Choice>
           <mc:Fallback>
             <w:pict>
-              <v:shape w14:anchorId="1F0CF479" id="Frame29" o:spid="_x0000_s1056" type="#_x0000_t202" style="position:absolute;left:0;text-align:left;margin-left:222pt;margin-top:3.4pt;width:145.7pt;height:27.6pt;z-index:32;visibility:visible;mso-wrap-style:square;mso-wrap-distance-left:9pt;mso-wrap-distance-top:0;mso-wrap-distance-right:9pt;mso-wrap-distance-bottom:0;mso-position-horizontal:absolute;mso-position-horizontal-relative:text;mso-position-vertical:absolute;mso-position-vertical-relative:text;v-text-anchor:top" o:gfxdata="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" stroked="f">
+              <v:shape w14:anchorId="1F0CF479" id="Frame29" o:spid="_x0000_s1056" type="#_x0000_t202" style="position:absolute;left:0;text-align:left;margin-left:222pt;margin-top:9.05pt;width:145.65pt;height:27.55pt;z-index:32;visibility:visible;mso-wrap-style:square;mso-wrap-distance-left:9pt;mso-wrap-distance-top:0;mso-wrap-distance-right:9pt;mso-wrap-distance-bottom:0;mso-position-horizontal:absolute;mso-position-horizontal-relative:text;mso-position-vertical:absolute;mso-position-vertical-relative:text;v-text-anchor:top" o:gfxdata="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" stroked="f">
                 <v:fill opacity="0"/>
                 <v:textbox inset="2.58064mm,1.3106mm,2.58064mm,1.3106mm">
                   <w:txbxContent>
@@ -5052,7 +5184,6 @@
         <w:tabs>
           <w:tab w:val="left" w:pos="0"/>
         </w:tabs>
-        <w:jc w:val="center"/>
         <w:rPr>
           <w:b/>
           <w:color w:val="000000"/>
@@ -5076,7 +5207,6 @@
           <w:b/>
           <w:color w:val="000000"/>
         </w:rPr>
-        <w:lastRenderedPageBreak/>
         <w:t>VERIFICATION</w:t>
       </w:r>
     </w:p>
@@ -5092,6 +5222,7 @@
           <w:noProof/>
           <w:color w:val="000000"/>
         </w:rPr>
+        <w:lastRenderedPageBreak/>
         <mc:AlternateContent>
           <mc:Choice Requires="wps">
             <w:drawing>
@@ -6885,15 +7016,15 @@
         <mc:AlternateContent>
           <mc:Choice Requires="wps">
             <w:drawing>
-              <wp:anchor distT="0" distB="0" distL="114300" distR="114300" simplePos="0" relativeHeight="251663360" behindDoc="0" locked="0" layoutInCell="1" allowOverlap="1" wp14:anchorId="6217AA62" wp14:editId="40F06404">
+              <wp:anchor distT="0" distB="0" distL="114300" distR="114300" simplePos="0" relativeHeight="251663360" behindDoc="0" locked="0" layoutInCell="1" allowOverlap="1" wp14:anchorId="6217AA62" wp14:editId="2063CCCA">
                 <wp:simplePos x="0" y="0"/>
                 <wp:positionH relativeFrom="column">
-                  <wp:posOffset>3417469</wp:posOffset>
+                  <wp:posOffset>3416935</wp:posOffset>
                 </wp:positionH>
                 <wp:positionV relativeFrom="paragraph">
-                  <wp:posOffset>158118</wp:posOffset>
+                  <wp:posOffset>164465</wp:posOffset>
                 </wp:positionV>
-                <wp:extent cx="455928" cy="227328"/>
+                <wp:extent cx="455295" cy="226695"/>
                 <wp:effectExtent l="0" t="0" r="0" b="0"/>
                 <wp:wrapNone/>
                 <wp:docPr id="1643632425" name="Frame43"/>
@@ -6905,7 +7036,7 @@
                       <wps:spPr>
                         <a:xfrm>
                           <a:off x="0" y="0"/>
-                          <a:ext cx="455928" cy="227328"/>
+                          <a:ext cx="455295" cy="226695"/>
                         </a:xfrm>
                         <a:prstGeom prst="rect">
                           <a:avLst/>
@@ -6954,7 +7085,7 @@
           </mc:Choice>
           <mc:Fallback>
             <w:pict>
-              <v:shape w14:anchorId="6217AA62" id="Frame43" o:spid="_x0000_s1069" type="#_x0000_t202" style="position:absolute;left:0;text-align:left;margin-left:269.1pt;margin-top:12.45pt;width:35.9pt;height:17.9pt;z-index:251663360;visibility:visible;mso-wrap-style:none;mso-wrap-distance-left:9pt;mso-wrap-distance-top:0;mso-wrap-distance-right:9pt;mso-wrap-distance-bottom:0;mso-position-horizontal:absolute;mso-position-horizontal-relative:text;mso-position-vertical:absolute;mso-position-vertical-relative:text;v-text-anchor:top" o:gfxdata="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" stroked="f">
+              <v:shape w14:anchorId="6217AA62" id="Frame43" o:spid="_x0000_s1069" type="#_x0000_t202" style="position:absolute;left:0;text-align:left;margin-left:269.05pt;margin-top:12.95pt;width:35.85pt;height:17.85pt;z-index:251663360;visibility:visible;mso-wrap-style:none;mso-wrap-distance-left:9pt;mso-wrap-distance-top:0;mso-wrap-distance-right:9pt;mso-wrap-distance-bottom:0;mso-position-horizontal:absolute;mso-position-horizontal-relative:text;mso-position-vertical:absolute;mso-position-vertical-relative:text;v-text-anchor:top" o:gfxdata="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" stroked="f">
                 <v:fill opacity="0"/>
                 <v:textbox inset="2.58064mm,1.3106mm,2.58064mm,1.3106mm">
                   <w:txbxContent>
@@ -6993,15 +7124,15 @@
         <mc:AlternateContent>
           <mc:Choice Requires="wps">
             <w:drawing>
-              <wp:anchor distT="0" distB="0" distL="114300" distR="114300" simplePos="0" relativeHeight="42" behindDoc="0" locked="0" layoutInCell="1" allowOverlap="1" wp14:anchorId="6139D54D" wp14:editId="02B8E1BD">
+              <wp:anchor distT="0" distB="0" distL="114300" distR="114300" simplePos="0" relativeHeight="42" behindDoc="0" locked="0" layoutInCell="1" allowOverlap="1" wp14:anchorId="6139D54D" wp14:editId="5FD732EE">
                 <wp:simplePos x="0" y="0"/>
                 <wp:positionH relativeFrom="column">
-                  <wp:posOffset>1133581</wp:posOffset>
+                  <wp:posOffset>1133475</wp:posOffset>
                 </wp:positionH>
                 <wp:positionV relativeFrom="paragraph">
-                  <wp:posOffset>163192</wp:posOffset>
+                  <wp:posOffset>175260</wp:posOffset>
                 </wp:positionV>
-                <wp:extent cx="455928" cy="227328"/>
+                <wp:extent cx="455295" cy="226695"/>
                 <wp:effectExtent l="0" t="0" r="0" b="0"/>
                 <wp:wrapNone/>
                 <wp:docPr id="1753835735" name="Frame43"/>
@@ -7013,7 +7144,7 @@
                       <wps:spPr>
                         <a:xfrm>
                           <a:off x="0" y="0"/>
-                          <a:ext cx="455928" cy="227328"/>
+                          <a:ext cx="455295" cy="226695"/>
                         </a:xfrm>
                         <a:prstGeom prst="rect">
                           <a:avLst/>
@@ -7062,7 +7193,7 @@
           </mc:Choice>
           <mc:Fallback>
             <w:pict>
-              <v:shape w14:anchorId="6139D54D" id="_x0000_s1070" type="#_x0000_t202" style="position:absolute;left:0;text-align:left;margin-left:89.25pt;margin-top:12.85pt;width:35.9pt;height:17.9pt;z-index:42;visibility:visible;mso-wrap-style:none;mso-wrap-distance-left:9pt;mso-wrap-distance-top:0;mso-wrap-distance-right:9pt;mso-wrap-distance-bottom:0;mso-position-horizontal:absolute;mso-position-horizontal-relative:text;mso-position-vertical:absolute;mso-position-vertical-relative:text;v-text-anchor:top" o:gfxdata="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" stroked="f">
+              <v:shape w14:anchorId="6139D54D" id="_x0000_s1070" type="#_x0000_t202" style="position:absolute;left:0;text-align:left;margin-left:89.25pt;margin-top:13.8pt;width:35.85pt;height:17.85pt;z-index:42;visibility:visible;mso-wrap-style:none;mso-wrap-distance-left:9pt;mso-wrap-distance-top:0;mso-wrap-distance-right:9pt;mso-wrap-distance-bottom:0;mso-position-horizontal:absolute;mso-position-horizontal-relative:text;mso-position-vertical:absolute;mso-position-vertical-relative:text;v-text-anchor:top" o:gfxdata="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" stroked="f">
                 <v:fill opacity="0"/>
                 <v:textbox inset="2.58064mm,1.3106mm,2.58064mm,1.3106mm">
                   <w:txbxContent>
@@ -7476,7 +7607,7 @@
         <mc:AlternateContent>
           <mc:Choice Requires="wps">
             <w:drawing>
-              <wp:anchor distT="0" distB="0" distL="114300" distR="114300" simplePos="0" relativeHeight="41" behindDoc="0" locked="0" layoutInCell="1" allowOverlap="1" wp14:anchorId="032C56A3" wp14:editId="639B6D2C">
+              <wp:anchor distT="0" distB="0" distL="114300" distR="114300" simplePos="0" relativeHeight="41" behindDoc="0" locked="0" layoutInCell="1" allowOverlap="1" wp14:anchorId="032C56A3" wp14:editId="2BFAD663">
                 <wp:simplePos x="0" y="0"/>
                 <wp:positionH relativeFrom="column">
                   <wp:posOffset>132080</wp:posOffset>
@@ -7562,11 +7693,7 @@
           </mc:Choice>
           <mc:Fallback>
             <w:pict>
-              <v:shapetype w14:anchorId="032C56A3" id="_x0000_t202" coordsize="21600,21600" o:spt="202" path="m,l,21600r21600,l21600,xe">
-                <v:stroke joinstyle="miter"/>
-                <v:path gradientshapeok="t" o:connecttype="rect"/>
-              </v:shapetype>
-              <v:shape id="Frame44" o:spid="_x0000_s1073" type="#_x0000_t202" style="position:absolute;margin-left:10.4pt;margin-top:12.75pt;width:481.45pt;height:74.05pt;z-index:41;visibility:visible;mso-wrap-style:square;mso-wrap-distance-left:9pt;mso-wrap-distance-top:0;mso-wrap-distance-right:9pt;mso-wrap-distance-bottom:0;mso-position-horizontal:absolute;mso-position-horizontal-relative:text;mso-position-vertical:absolute;mso-position-vertical-relative:text;v-text-anchor:top" o:gfxdata="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" stroked="f">
+              <v:shape w14:anchorId="032C56A3" id="Frame44" o:spid="_x0000_s1073" type="#_x0000_t202" style="position:absolute;margin-left:10.4pt;margin-top:12.75pt;width:481.45pt;height:74.05pt;z-index:41;visibility:visible;mso-wrap-style:square;mso-wrap-distance-left:9pt;mso-wrap-distance-top:0;mso-wrap-distance-right:9pt;mso-wrap-distance-bottom:0;mso-position-horizontal:absolute;mso-position-horizontal-relative:text;mso-position-vertical:absolute;mso-position-vertical-relative:text;v-text-anchor:top" o:gfxdata="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" stroked="f">
                 <v:fill opacity="0"/>
                 <v:textbox inset="2.58064mm,1.3106mm,2.58064mm,1.3106mm">
                   <w:txbxContent>
@@ -9146,7 +9273,7 @@
     </w:p>
     <w:sectPr>
       <w:pgSz w:w="12240" w:h="18720"/>
-      <w:pgMar w:top="720" w:right="1152" w:bottom="864" w:left="1152" w:header="720" w:footer="720" w:gutter="0"/>
+      <w:pgMar w:top="720" w:right="1152" w:bottom="576" w:left="1152" w:header="720" w:footer="720" w:gutter="0"/>
       <w:cols w:space="720"/>
     </w:sectPr>
   </w:body>

</xml_diff>

<commit_message>
address and  some layout changes
</commit_message>
<xml_diff>
--- a/resources/documents/RA 9048 RA 10172/Live Birth/petition.docx
+++ b/resources/documents/RA 9048 RA 10172/Live Birth/petition.docx
@@ -3678,7 +3678,29 @@
                 <w:szCs w:val="22"/>
                 <w:shd w:val="clear" w:color="auto" w:fill="FFFFFF"/>
               </w:rPr>
-              <w:t>{#clerical}{description}</w:t>
+              <w:t>{#</w:t>
+            </w:r>
+            <w:proofErr w:type="gramStart"/>
+            <w:r>
+              <w:rPr>
+                <w:rFonts w:ascii="Arial" w:hAnsi="Arial" w:cs="Arial"/>
+                <w:color w:val="000000"/>
+                <w:sz w:val="22"/>
+                <w:szCs w:val="22"/>
+                <w:shd w:val="clear" w:color="auto" w:fill="FFFFFF"/>
+              </w:rPr>
+              <w:t>clerical}{</w:t>
+            </w:r>
+            <w:proofErr w:type="gramEnd"/>
+            <w:r>
+              <w:rPr>
+                <w:rFonts w:ascii="Arial" w:hAnsi="Arial" w:cs="Arial"/>
+                <w:color w:val="000000"/>
+                <w:sz w:val="22"/>
+                <w:szCs w:val="22"/>
+                <w:shd w:val="clear" w:color="auto" w:fill="FFFFFF"/>
+              </w:rPr>
+              <w:t>description}</w:t>
             </w:r>
           </w:p>
         </w:tc>
@@ -3797,7 +3819,18 @@
                 <w:szCs w:val="22"/>
                 <w:shd w:val="clear" w:color="auto" w:fill="FFFFFF"/>
               </w:rPr>
-              <w:t>error_description_to</w:t>
+              <w:t>error_description_</w:t>
+            </w:r>
+            <w:proofErr w:type="gramStart"/>
+            <w:r>
+              <w:rPr>
+                <w:rFonts w:ascii="Arial" w:hAnsi="Arial"/>
+                <w:color w:val="000000"/>
+                <w:sz w:val="22"/>
+                <w:szCs w:val="22"/>
+                <w:shd w:val="clear" w:color="auto" w:fill="FFFFFF"/>
+              </w:rPr>
+              <w:t>to</w:t>
             </w:r>
             <w:proofErr w:type="spellEnd"/>
             <w:r>
@@ -3808,7 +3841,18 @@
                 <w:szCs w:val="22"/>
                 <w:shd w:val="clear" w:color="auto" w:fill="FFFFFF"/>
               </w:rPr>
-              <w:t>}{/}</w:t>
+              <w:t>}{</w:t>
+            </w:r>
+            <w:proofErr w:type="gramEnd"/>
+            <w:r>
+              <w:rPr>
+                <w:rFonts w:ascii="Arial" w:hAnsi="Arial" w:cs="Arial"/>
+                <w:color w:val="000000"/>
+                <w:sz w:val="22"/>
+                <w:szCs w:val="22"/>
+                <w:shd w:val="clear" w:color="auto" w:fill="FFFFFF"/>
+              </w:rPr>
+              <w:t>/}</w:t>
             </w:r>
           </w:p>
         </w:tc>
@@ -4154,7 +4198,7 @@
         <mc:AlternateContent>
           <mc:Choice Requires="wps">
             <w:drawing>
-              <wp:anchor distT="0" distB="0" distL="114300" distR="114300" simplePos="0" relativeHeight="251664384" behindDoc="0" locked="0" layoutInCell="1" allowOverlap="1" wp14:anchorId="3E4445E8" wp14:editId="3039BD60">
+              <wp:anchor distT="0" distB="0" distL="114300" distR="114300" simplePos="0" relativeHeight="251664384" behindDoc="0" locked="0" layoutInCell="1" allowOverlap="1" wp14:anchorId="3E4445E8" wp14:editId="39FEFEB4">
                 <wp:simplePos x="0" y="0"/>
                 <wp:positionH relativeFrom="column">
                   <wp:posOffset>436880</wp:posOffset>
@@ -4181,10 +4225,7 @@
                         </a:prstGeom>
                         <a:ln w="9525">
                           <a:solidFill>
-                            <a:schemeClr val="tx1">
-                              <a:lumMod val="75000"/>
-                              <a:lumOff val="25000"/>
-                            </a:schemeClr>
+                            <a:schemeClr val="tx1"/>
                           </a:solidFill>
                         </a:ln>
                       </wps:spPr>
@@ -4214,7 +4255,7 @@
           </mc:Choice>
           <mc:Fallback>
             <w:pict>
-              <v:line w14:anchorId="4438C32D" id="Straight Connector 1" o:spid="_x0000_s1026" style="position:absolute;z-index:251664384;visibility:visible;mso-wrap-style:square;mso-width-percent:0;mso-wrap-distance-left:9pt;mso-wrap-distance-top:0;mso-wrap-distance-right:9pt;mso-wrap-distance-bottom:0;mso-position-horizontal:absolute;mso-position-horizontal-relative:text;mso-position-vertical:absolute;mso-position-vertical-relative:text;mso-width-percent:0;mso-width-relative:margin" from="34.4pt,12.55pt" to="487.35pt,12.55pt" o:gfxdata="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" strokecolor="#404040 [2429]">
+              <v:line w14:anchorId="307EB327" id="Straight Connector 1" o:spid="_x0000_s1026" style="position:absolute;z-index:251664384;visibility:visible;mso-wrap-style:square;mso-width-percent:0;mso-wrap-distance-left:9pt;mso-wrap-distance-top:0;mso-wrap-distance-right:9pt;mso-wrap-distance-bottom:0;mso-position-horizontal:absolute;mso-position-horizontal-relative:text;mso-position-vertical:absolute;mso-position-vertical-relative:text;mso-width-percent:0;mso-width-relative:margin" from="34.4pt,12.55pt" to="487.35pt,12.55pt" o:gfxdata="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" strokecolor="black [3213]">
                 <v:stroke joinstyle="miter"/>
               </v:line>
             </w:pict>
@@ -10106,6 +10147,7 @@
   <w:style w:type="character" w:default="1" w:styleId="DefaultParagraphFont">
     <w:name w:val="Default Paragraph Font"/>
     <w:uiPriority w:val="1"/>
+    <w:semiHidden/>
     <w:unhideWhenUsed/>
   </w:style>
   <w:style w:type="table" w:default="1" w:styleId="TableNormal">

</xml_diff>

<commit_message>
feat: add notice document generation and update related file handling
</commit_message>
<xml_diff>
--- a/resources/documents/RA 9048 RA 10172/Live Birth/petition.docx
+++ b/resources/documents/RA 9048 RA 10172/Live Birth/petition.docx
@@ -1,6 +1,6 @@
 
 <file path=word/document.xml><?xml version="1.0" encoding="utf-8"?>
-<w:document xmlns:wpc="http://schemas.microsoft.com/office/word/2010/wordprocessingCanvas" xmlns:cx="http://schemas.microsoft.com/office/drawing/2014/chartex" xmlns:cx1="http://schemas.microsoft.com/office/drawing/2015/9/8/chartex" xmlns:cx2="http://schemas.microsoft.com/office/drawing/2015/10/21/chartex" xmlns:cx3="http://schemas.microsoft.com/office/drawing/2016/5/9/chartex" xmlns:cx4="http://schemas.microsoft.com/office/drawing/2016/5/10/chartex" xmlns:cx5="http://schemas.microsoft.com/office/drawing/2016/5/11/chartex" xmlns:cx6="http://schemas.microsoft.com/office/drawing/2016/5/12/chartex" xmlns:cx7="http://schemas.microsoft.com/office/drawing/2016/5/13/chartex" xmlns:cx8="http://schemas.microsoft.com/office/drawing/2016/5/14/chartex" xmlns:mc="http://schemas.openxmlformats.org/markup-compatibility/2006" xmlns:aink="http://schemas.microsoft.com/office/drawing/2016/ink" xmlns:am3d="http://schemas.microsoft.com/office/drawing/2017/model3d" xmlns:o="urn:schemas-microsoft-com:office:office" xmlns:r="http://schemas.openxmlformats.org/officeDocument/2006/relationships" xmlns:m="http://schemas.openxmlformats.org/officeDocument/2006/math" xmlns:v="urn:schemas-microsoft-com:vml" xmlns:wp14="http://schemas.microsoft.com/office/word/2010/wordprocessingDrawing" xmlns:wp="http://schemas.openxmlformats.org/drawingml/2006/wordprocessingDrawing" xmlns:w10="urn:schemas-microsoft-com:office:word" xmlns:w="http://schemas.openxmlformats.org/wordprocessingml/2006/main" xmlns:w14="http://schemas.microsoft.com/office/word/2010/wordml" xmlns:w15="http://schemas.microsoft.com/office/word/2012/wordml" xmlns:w16cex="http://schemas.microsoft.com/office/word/2018/wordml/cex" xmlns:w16cid="http://schemas.microsoft.com/office/word/2016/wordml/cid" xmlns:w16="http://schemas.microsoft.com/office/word/2018/wordml" xmlns:w16sdtdh="http://schemas.microsoft.com/office/word/2020/wordml/sdtdatahash" xmlns:w16se="http://schemas.microsoft.com/office/word/2015/wordml/symex" xmlns:wpg="http://schemas.microsoft.com/office/word/2010/wordprocessingGroup" xmlns:wpi="http://schemas.microsoft.com/office/word/2010/wordprocessingInk" xmlns:wne="http://schemas.microsoft.com/office/word/2006/wordml" xmlns:wps="http://schemas.microsoft.com/office/word/2010/wordprocessingShape" mc:Ignorable="w14 w15 w16se w16cid w16 w16cex w16sdtdh wp14">
+<w:document xmlns:wpc="http://schemas.microsoft.com/office/word/2010/wordprocessingCanvas" xmlns:cx="http://schemas.microsoft.com/office/drawing/2014/chartex" xmlns:cx1="http://schemas.microsoft.com/office/drawing/2015/9/8/chartex" xmlns:cx2="http://schemas.microsoft.com/office/drawing/2015/10/21/chartex" xmlns:cx3="http://schemas.microsoft.com/office/drawing/2016/5/9/chartex" xmlns:cx4="http://schemas.microsoft.com/office/drawing/2016/5/10/chartex" xmlns:cx5="http://schemas.microsoft.com/office/drawing/2016/5/11/chartex" xmlns:cx6="http://schemas.microsoft.com/office/drawing/2016/5/12/chartex" xmlns:cx7="http://schemas.microsoft.com/office/drawing/2016/5/13/chartex" xmlns:cx8="http://schemas.microsoft.com/office/drawing/2016/5/14/chartex" xmlns:mc="http://schemas.openxmlformats.org/markup-compatibility/2006" xmlns:aink="http://schemas.microsoft.com/office/drawing/2016/ink" xmlns:am3d="http://schemas.microsoft.com/office/drawing/2017/model3d" xmlns:o="urn:schemas-microsoft-com:office:office" xmlns:oel="http://schemas.microsoft.com/office/2019/extlst" xmlns:r="http://schemas.openxmlformats.org/officeDocument/2006/relationships" xmlns:m="http://schemas.openxmlformats.org/officeDocument/2006/math" xmlns:v="urn:schemas-microsoft-com:vml" xmlns:wp14="http://schemas.microsoft.com/office/word/2010/wordprocessingDrawing" xmlns:wp="http://schemas.openxmlformats.org/drawingml/2006/wordprocessingDrawing" xmlns:w10="urn:schemas-microsoft-com:office:word" xmlns:w="http://schemas.openxmlformats.org/wordprocessingml/2006/main" xmlns:w14="http://schemas.microsoft.com/office/word/2010/wordml" xmlns:w15="http://schemas.microsoft.com/office/word/2012/wordml" xmlns:w16cex="http://schemas.microsoft.com/office/word/2018/wordml/cex" xmlns:w16cid="http://schemas.microsoft.com/office/word/2016/wordml/cid" xmlns:w16="http://schemas.microsoft.com/office/word/2018/wordml" xmlns:w16du="http://schemas.microsoft.com/office/word/2023/wordml/word16du" xmlns:w16sdtdh="http://schemas.microsoft.com/office/word/2020/wordml/sdtdatahash" xmlns:w16sdtfl="http://schemas.microsoft.com/office/word/2024/wordml/sdtformatlock" xmlns:w16se="http://schemas.microsoft.com/office/word/2015/wordml/symex" xmlns:wpg="http://schemas.microsoft.com/office/word/2010/wordprocessingGroup" xmlns:wpi="http://schemas.microsoft.com/office/word/2010/wordprocessingInk" xmlns:wne="http://schemas.microsoft.com/office/word/2006/wordml" xmlns:wps="http://schemas.microsoft.com/office/word/2010/wordprocessingShape" mc:Ignorable="w14 w15 w16se w16cid w16 w16cex w16sdtdh w16sdtfl w16du wp14">
   <w:body>
     <w:p>
       <w:pPr>
@@ -145,21 +145,7 @@
         <w:rPr>
           <w:color w:val="000000"/>
         </w:rPr>
-        <w:t>Province of {</w:t>
-      </w:r>
-      <w:proofErr w:type="spellStart"/>
-      <w:r>
-        <w:rPr>
-          <w:color w:val="000000"/>
-        </w:rPr>
-        <w:t>header_province</w:t>
-      </w:r>
-      <w:proofErr w:type="spellEnd"/>
-      <w:r>
-        <w:rPr>
-          <w:color w:val="000000"/>
-        </w:rPr>
-        <w:t>}</w:t>
+        <w:t>Province of {header_province}</w:t>
       </w:r>
     </w:p>
     <w:p>
@@ -178,23 +164,7 @@
           <w:b/>
           <w:color w:val="000000"/>
         </w:rPr>
-        <w:t>{</w:t>
-      </w:r>
-      <w:proofErr w:type="spellStart"/>
-      <w:r>
-        <w:rPr>
-          <w:b/>
-          <w:color w:val="000000"/>
-        </w:rPr>
-        <w:t>header_municipality</w:t>
-      </w:r>
-      <w:proofErr w:type="spellEnd"/>
-      <w:r>
-        <w:rPr>
-          <w:b/>
-          <w:color w:val="000000"/>
-        </w:rPr>
-        <w:t>}</w:t>
+        <w:t>{header_municipality}</w:t>
       </w:r>
     </w:p>
     <w:p>
@@ -277,27 +247,7 @@
                                 <w:bCs/>
                                 <w:sz w:val="22"/>
                               </w:rPr>
-                              <w:t>{</w:t>
-                            </w:r>
-                            <w:proofErr w:type="spellStart"/>
-                            <w:r>
-                              <w:rPr>
-                                <w:rFonts w:ascii="Arial" w:hAnsi="Arial" w:cs="Arial"/>
-                                <w:b/>
-                                <w:bCs/>
-                                <w:sz w:val="22"/>
-                              </w:rPr>
-                              <w:t>petition_number</w:t>
-                            </w:r>
-                            <w:proofErr w:type="spellEnd"/>
-                            <w:r>
-                              <w:rPr>
-                                <w:rFonts w:ascii="Arial" w:hAnsi="Arial" w:cs="Arial"/>
-                                <w:b/>
-                                <w:bCs/>
-                                <w:sz w:val="22"/>
-                              </w:rPr>
-                              <w:t>}</w:t>
+                              <w:t>{petition_number}</w:t>
                             </w:r>
                           </w:p>
                         </w:txbxContent>
@@ -317,7 +267,7 @@
                 <v:stroke joinstyle="miter"/>
                 <v:path gradientshapeok="t" o:connecttype="rect"/>
               </v:shapetype>
-              <v:shape id="Frame1" o:spid="_x0000_s1026" type="#_x0000_t202" style="position:absolute;margin-left:407.95pt;margin-top:10pt;width:98.95pt;height:26.95pt;z-index:251677696;visibility:visible;mso-wrap-style:none;mso-wrap-distance-left:9pt;mso-wrap-distance-top:0;mso-wrap-distance-right:9pt;mso-wrap-distance-bottom:0;mso-position-horizontal:absolute;mso-position-horizontal-relative:text;mso-position-vertical:absolute;mso-position-vertical-relative:text;v-text-anchor:top" o:gfxdata="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" stroked="f">
+              <v:shape id="Frame1" o:spid="_x0000_s1026" type="#_x0000_t202" style="position:absolute;margin-left:407.95pt;margin-top:10pt;width:98.95pt;height:26.95pt;z-index:251677696;visibility:visible;mso-wrap-style:none;mso-wrap-distance-left:9pt;mso-wrap-distance-top:0;mso-wrap-distance-right:9pt;mso-wrap-distance-bottom:0;mso-position-horizontal:absolute;mso-position-horizontal-relative:text;mso-position-vertical:absolute;mso-position-vertical-relative:text;v-text-anchor:top" o:gfxdata="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" stroked="f">
                 <v:fill opacity="0"/>
                 <v:textbox inset="2.58064mm,1.3106mm,2.58064mm,1.3106mm">
                   <w:txbxContent>
@@ -337,27 +287,7 @@
                           <w:bCs/>
                           <w:sz w:val="22"/>
                         </w:rPr>
-                        <w:t>{</w:t>
-                      </w:r>
-                      <w:proofErr w:type="spellStart"/>
-                      <w:r>
-                        <w:rPr>
-                          <w:rFonts w:ascii="Arial" w:hAnsi="Arial" w:cs="Arial"/>
-                          <w:b/>
-                          <w:bCs/>
-                          <w:sz w:val="22"/>
-                        </w:rPr>
-                        <w:t>petition_number</w:t>
-                      </w:r>
-                      <w:proofErr w:type="spellEnd"/>
-                      <w:r>
-                        <w:rPr>
-                          <w:rFonts w:ascii="Arial" w:hAnsi="Arial" w:cs="Arial"/>
-                          <w:b/>
-                          <w:bCs/>
-                          <w:sz w:val="22"/>
-                        </w:rPr>
-                        <w:t>}</w:t>
+                        <w:t>{petition_number}</w:t>
                       </w:r>
                     </w:p>
                   </w:txbxContent>
@@ -490,7 +420,7 @@
           </mc:Choice>
           <mc:Fallback>
             <w:pict>
-              <v:shape w14:anchorId="3F5D7EFC" id="Text Box 57" o:spid="_x0000_s1027" type="#_x0000_t202" style="position:absolute;left:0;text-align:left;margin-left:345.2pt;margin-top:9.85pt;width:210.6pt;height:22.5pt;z-index:251714560;visibility:visible;mso-wrap-style:square;mso-width-percent:0;mso-height-percent:0;mso-wrap-distance-left:9pt;mso-wrap-distance-top:0;mso-wrap-distance-right:9pt;mso-wrap-distance-bottom:0;mso-position-horizontal:absolute;mso-position-horizontal-relative:text;mso-position-vertical:absolute;mso-position-vertical-relative:text;mso-width-percent:0;mso-height-percent:0;mso-width-relative:page;mso-height-relative:margin;v-text-anchor:middle" o:gfxdata="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" filled="f" stroked="f" strokeweight=".5pt">
+              <v:shape w14:anchorId="3F5D7EFC" id="Text Box 57" o:spid="_x0000_s1027" type="#_x0000_t202" style="position:absolute;left:0;text-align:left;margin-left:345.2pt;margin-top:9.85pt;width:210.6pt;height:22.5pt;z-index:251714560;visibility:visible;mso-wrap-style:square;mso-width-percent:0;mso-height-percent:0;mso-wrap-distance-left:9pt;mso-wrap-distance-top:0;mso-wrap-distance-right:9pt;mso-wrap-distance-bottom:0;mso-position-horizontal:absolute;mso-position-horizontal-relative:text;mso-position-vertical:absolute;mso-position-vertical-relative:text;mso-width-percent:0;mso-height-percent:0;mso-width-relative:page;mso-height-relative:margin;v-text-anchor:middle" o:gfxdata="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" filled="f" stroked="f" strokeweight=".5pt">
                 <v:textbox>
                   <w:txbxContent>
                     <w:p>
@@ -515,21 +445,12 @@
           </mc:Fallback>
         </mc:AlternateContent>
       </w:r>
-      <w:proofErr w:type="spellStart"/>
       <w:r>
         <w:rPr>
           <w:color w:val="000000"/>
           <w:u w:val="single"/>
         </w:rPr>
-        <w:t>Bayambang</w:t>
-      </w:r>
-      <w:proofErr w:type="spellEnd"/>
-      <w:r>
-        <w:rPr>
-          <w:color w:val="000000"/>
-          <w:u w:val="single"/>
-        </w:rPr>
-        <w:t>, Pangasinan</w:t>
+        <w:t>Bayambang, Pangasinan</w:t>
       </w:r>
       <w:r>
         <w:rPr>
@@ -702,7 +623,7 @@
           </mc:Choice>
           <mc:Fallback>
             <w:pict>
-              <v:shape w14:anchorId="46CAAF31" id="Frame4" o:spid="_x0000_s1028" type="#_x0000_t202" style="position:absolute;margin-left:319.65pt;margin-top:7.7pt;width:173.15pt;height:26.95pt;z-index:251679744;visibility:visible;mso-wrap-style:square;mso-wrap-distance-left:9pt;mso-wrap-distance-top:0;mso-wrap-distance-right:9pt;mso-wrap-distance-bottom:0;mso-position-horizontal:absolute;mso-position-horizontal-relative:text;mso-position-vertical:absolute;mso-position-vertical-relative:text;v-text-anchor:top" o:gfxdata="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" stroked="f">
+              <v:shape w14:anchorId="46CAAF31" id="Frame4" o:spid="_x0000_s1028" type="#_x0000_t202" style="position:absolute;margin-left:319.65pt;margin-top:7.7pt;width:173.15pt;height:26.95pt;z-index:251679744;visibility:visible;mso-wrap-style:square;mso-wrap-distance-left:9pt;mso-wrap-distance-top:0;mso-wrap-distance-right:9pt;mso-wrap-distance-bottom:0;mso-position-horizontal:absolute;mso-position-horizontal-relative:text;mso-position-vertical:absolute;mso-position-vertical-relative:text;v-text-anchor:top" o:gfxdata="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" stroked="f">
                 <v:fill opacity="0"/>
                 <v:textbox inset="2.58064mm,1.3106mm,2.58064mm,1.3106mm">
                   <w:txbxContent>
@@ -789,23 +710,7 @@
                                 <w:rFonts w:ascii="Arial" w:hAnsi="Arial" w:cs="Arial"/>
                                 <w:sz w:val="22"/>
                               </w:rPr>
-                              <w:t>{</w:t>
-                            </w:r>
-                            <w:proofErr w:type="spellStart"/>
-                            <w:r>
-                              <w:rPr>
-                                <w:rFonts w:ascii="Arial" w:hAnsi="Arial" w:cs="Arial"/>
-                                <w:sz w:val="22"/>
-                              </w:rPr>
-                              <w:t>petitioner_name</w:t>
-                            </w:r>
-                            <w:proofErr w:type="spellEnd"/>
-                            <w:r>
-                              <w:rPr>
-                                <w:rFonts w:ascii="Arial" w:hAnsi="Arial" w:cs="Arial"/>
-                                <w:sz w:val="22"/>
-                              </w:rPr>
-                              <w:t>}</w:t>
+                              <w:t>{petitioner_name}</w:t>
                             </w:r>
                           </w:p>
                         </w:txbxContent>
@@ -821,7 +726,7 @@
           </mc:Choice>
           <mc:Fallback>
             <w:pict>
-              <v:shape w14:anchorId="3896760B" id="Frame3" o:spid="_x0000_s1029" type="#_x0000_t202" style="position:absolute;margin-left:29.85pt;margin-top:9pt;width:233.15pt;height:26.95pt;z-index:251678720;visibility:visible;mso-wrap-style:square;mso-wrap-distance-left:9pt;mso-wrap-distance-top:0;mso-wrap-distance-right:9pt;mso-wrap-distance-bottom:0;mso-position-horizontal:absolute;mso-position-horizontal-relative:text;mso-position-vertical:absolute;mso-position-vertical-relative:text;v-text-anchor:top" o:gfxdata="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" stroked="f">
+              <v:shape w14:anchorId="3896760B" id="Frame3" o:spid="_x0000_s1029" type="#_x0000_t202" style="position:absolute;margin-left:29.85pt;margin-top:9pt;width:233.15pt;height:26.95pt;z-index:251678720;visibility:visible;mso-wrap-style:square;mso-wrap-distance-left:9pt;mso-wrap-distance-top:0;mso-wrap-distance-right:9pt;mso-wrap-distance-bottom:0;mso-position-horizontal:absolute;mso-position-horizontal-relative:text;mso-position-vertical:absolute;mso-position-vertical-relative:text;v-text-anchor:top" o:gfxdata="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" stroked="f">
                 <v:fill opacity="0"/>
                 <v:textbox inset="2.58064mm,1.3106mm,2.58064mm,1.3106mm">
                   <w:txbxContent>
@@ -839,23 +744,7 @@
                           <w:rFonts w:ascii="Arial" w:hAnsi="Arial" w:cs="Arial"/>
                           <w:sz w:val="22"/>
                         </w:rPr>
-                        <w:t>{</w:t>
-                      </w:r>
-                      <w:proofErr w:type="spellStart"/>
-                      <w:r>
-                        <w:rPr>
-                          <w:rFonts w:ascii="Arial" w:hAnsi="Arial" w:cs="Arial"/>
-                          <w:sz w:val="22"/>
-                        </w:rPr>
-                        <w:t>petitioner_name</w:t>
-                      </w:r>
-                      <w:proofErr w:type="spellEnd"/>
-                      <w:r>
-                        <w:rPr>
-                          <w:rFonts w:ascii="Arial" w:hAnsi="Arial" w:cs="Arial"/>
-                          <w:sz w:val="22"/>
-                        </w:rPr>
-                        <w:t>}</w:t>
+                        <w:t>{petitioner_name}</w:t>
                       </w:r>
                     </w:p>
                   </w:txbxContent>
@@ -930,21 +819,7 @@
                               <w:rPr>
                                 <w:rFonts w:ascii="Arial" w:hAnsi="Arial" w:cs="Arial"/>
                               </w:rPr>
-                              <w:t>{</w:t>
-                            </w:r>
-                            <w:proofErr w:type="spellStart"/>
-                            <w:r>
-                              <w:rPr>
-                                <w:rFonts w:ascii="Arial" w:hAnsi="Arial" w:cs="Arial"/>
-                              </w:rPr>
-                              <w:t>petitioner_address</w:t>
-                            </w:r>
-                            <w:proofErr w:type="spellEnd"/>
-                            <w:r>
-                              <w:rPr>
-                                <w:rFonts w:ascii="Arial" w:hAnsi="Arial" w:cs="Arial"/>
-                              </w:rPr>
-                              <w:t>}</w:t>
+                              <w:t>{petitioner_address}</w:t>
                             </w:r>
                           </w:p>
                         </w:txbxContent>
@@ -960,7 +835,7 @@
           </mc:Choice>
           <mc:Fallback>
             <w:pict>
-              <v:shape w14:anchorId="248B80E8" id="Frame8" o:spid="_x0000_s1030" type="#_x0000_t202" style="position:absolute;left:0;text-align:left;margin-left:84.2pt;margin-top:23.3pt;width:384.7pt;height:26.95pt;z-index:251680768;visibility:visible;mso-wrap-style:square;mso-wrap-distance-left:9pt;mso-wrap-distance-top:0;mso-wrap-distance-right:9pt;mso-wrap-distance-bottom:0;mso-position-horizontal:absolute;mso-position-horizontal-relative:text;mso-position-vertical:absolute;mso-position-vertical-relative:text;v-text-anchor:top" o:gfxdata="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" stroked="f">
+              <v:shape w14:anchorId="248B80E8" id="Frame8" o:spid="_x0000_s1030" type="#_x0000_t202" style="position:absolute;left:0;text-align:left;margin-left:84.2pt;margin-top:23.3pt;width:384.7pt;height:26.95pt;z-index:251680768;visibility:visible;mso-wrap-style:square;mso-wrap-distance-left:9pt;mso-wrap-distance-top:0;mso-wrap-distance-right:9pt;mso-wrap-distance-bottom:0;mso-position-horizontal:absolute;mso-position-horizontal-relative:text;mso-position-vertical:absolute;mso-position-vertical-relative:text;v-text-anchor:top" o:gfxdata="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" stroked="f">
                 <v:fill opacity="0"/>
                 <v:textbox inset="2.58064mm,1.3106mm,2.58064mm,1.3106mm">
                   <w:txbxContent>
@@ -976,21 +851,7 @@
                         <w:rPr>
                           <w:rFonts w:ascii="Arial" w:hAnsi="Arial" w:cs="Arial"/>
                         </w:rPr>
-                        <w:t>{</w:t>
-                      </w:r>
-                      <w:proofErr w:type="spellStart"/>
-                      <w:r>
-                        <w:rPr>
-                          <w:rFonts w:ascii="Arial" w:hAnsi="Arial" w:cs="Arial"/>
-                        </w:rPr>
-                        <w:t>petitioner_address</w:t>
-                      </w:r>
-                      <w:proofErr w:type="spellEnd"/>
-                      <w:r>
-                        <w:rPr>
-                          <w:rFonts w:ascii="Arial" w:hAnsi="Arial" w:cs="Arial"/>
-                        </w:rPr>
-                        <w:t>}</w:t>
+                        <w:t>{petitioner_address}</w:t>
                       </w:r>
                     </w:p>
                   </w:txbxContent>
@@ -1058,25 +919,7 @@
                                 <w:color w:val="000000"/>
                                 <w:sz w:val="16"/>
                               </w:rPr>
-                              <w:t>(</w:t>
-                            </w:r>
-                            <w:proofErr w:type="gramStart"/>
-                            <w:r>
-                              <w:rPr>
-                                <w:i/>
-                                <w:color w:val="000000"/>
-                                <w:sz w:val="16"/>
-                              </w:rPr>
-                              <w:t>complete</w:t>
-                            </w:r>
-                            <w:proofErr w:type="gramEnd"/>
-                            <w:r>
-                              <w:rPr>
-                                <w:i/>
-                                <w:color w:val="000000"/>
-                                <w:sz w:val="16"/>
-                              </w:rPr>
-                              <w:t xml:space="preserve"> name of petitioner)</w:t>
+                              <w:t>(complete name of petitioner)</w:t>
                             </w:r>
                           </w:p>
                         </w:txbxContent>
@@ -1092,7 +935,7 @@
           </mc:Choice>
           <mc:Fallback>
             <w:pict>
-              <v:shape w14:anchorId="389202B3" id="Frame5" o:spid="_x0000_s1031" type="#_x0000_t202" style="position:absolute;left:0;text-align:left;margin-left:66.75pt;margin-top:8.7pt;width:141.7pt;height:17.9pt;z-index:-251611136;visibility:visible;mso-wrap-style:none;mso-wrap-distance-left:9pt;mso-wrap-distance-top:0;mso-wrap-distance-right:9pt;mso-wrap-distance-bottom:0;mso-position-horizontal:absolute;mso-position-horizontal-relative:text;mso-position-vertical:absolute;mso-position-vertical-relative:text;v-text-anchor:top" o:gfxdata="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" stroked="f">
+              <v:shape w14:anchorId="389202B3" id="Frame5" o:spid="_x0000_s1031" type="#_x0000_t202" style="position:absolute;left:0;text-align:left;margin-left:66.75pt;margin-top:8.7pt;width:141.7pt;height:17.9pt;z-index:-251611136;visibility:visible;mso-wrap-style:none;mso-wrap-distance-left:9pt;mso-wrap-distance-top:0;mso-wrap-distance-right:9pt;mso-wrap-distance-bottom:0;mso-position-horizontal:absolute;mso-position-horizontal-relative:text;mso-position-vertical:absolute;mso-position-vertical-relative:text;v-text-anchor:top" o:gfxdata="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" stroked="f">
                 <v:textbox inset="2.58064mm,1.3106mm,2.58064mm,1.3106mm">
                   <w:txbxContent>
                     <w:p>
@@ -1111,25 +954,7 @@
                           <w:color w:val="000000"/>
                           <w:sz w:val="16"/>
                         </w:rPr>
-                        <w:t>(</w:t>
-                      </w:r>
-                      <w:proofErr w:type="gramStart"/>
-                      <w:r>
-                        <w:rPr>
-                          <w:i/>
-                          <w:color w:val="000000"/>
-                          <w:sz w:val="16"/>
-                        </w:rPr>
-                        <w:t>complete</w:t>
-                      </w:r>
-                      <w:proofErr w:type="gramEnd"/>
-                      <w:r>
-                        <w:rPr>
-                          <w:i/>
-                          <w:color w:val="000000"/>
-                          <w:sz w:val="16"/>
-                        </w:rPr>
-                        <w:t xml:space="preserve"> name of petitioner)</w:t>
+                        <w:t>(complete name of petitioner)</w:t>
                       </w:r>
                     </w:p>
                   </w:txbxContent>
@@ -1213,7 +1038,7 @@
           </mc:Choice>
           <mc:Fallback>
             <w:pict>
-              <v:shape w14:anchorId="0C888F00" id="Frame6" o:spid="_x0000_s1032" type="#_x0000_t202" style="position:absolute;left:0;text-align:left;margin-left:336.75pt;margin-top:8.7pt;width:141.7pt;height:17.9pt;z-index:-251610112;visibility:visible;mso-wrap-style:none;mso-wrap-distance-left:9pt;mso-wrap-distance-top:0;mso-wrap-distance-right:9pt;mso-wrap-distance-bottom:0;mso-position-horizontal:absolute;mso-position-horizontal-relative:text;mso-position-vertical:absolute;mso-position-vertical-relative:text;v-text-anchor:top" o:gfxdata="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" stroked="f">
+              <v:shape w14:anchorId="0C888F00" id="Frame6" o:spid="_x0000_s1032" type="#_x0000_t202" style="position:absolute;left:0;text-align:left;margin-left:336.75pt;margin-top:8.7pt;width:141.7pt;height:17.9pt;z-index:-251610112;visibility:visible;mso-wrap-style:none;mso-wrap-distance-left:9pt;mso-wrap-distance-top:0;mso-wrap-distance-right:9pt;mso-wrap-distance-bottom:0;mso-position-horizontal:absolute;mso-position-horizontal-relative:text;mso-position-vertical:absolute;mso-position-vertical-relative:text;v-text-anchor:top" o:gfxdata="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" stroked="f">
                 <v:textbox inset="2.58064mm,1.3106mm,2.58064mm,1.3106mm">
                   <w:txbxContent>
                     <w:p>
@@ -1300,25 +1125,7 @@
                                 <w:color w:val="000000"/>
                                 <w:sz w:val="16"/>
                               </w:rPr>
-                              <w:t>(</w:t>
-                            </w:r>
-                            <w:proofErr w:type="gramStart"/>
-                            <w:r>
-                              <w:rPr>
-                                <w:i/>
-                                <w:color w:val="000000"/>
-                                <w:sz w:val="16"/>
-                              </w:rPr>
-                              <w:t>complete</w:t>
-                            </w:r>
-                            <w:proofErr w:type="gramEnd"/>
-                            <w:r>
-                              <w:rPr>
-                                <w:i/>
-                                <w:color w:val="000000"/>
-                                <w:sz w:val="16"/>
-                              </w:rPr>
-                              <w:t xml:space="preserve"> address)</w:t>
+                              <w:t>(complete address)</w:t>
                             </w:r>
                           </w:p>
                         </w:txbxContent>
@@ -1334,7 +1141,7 @@
           </mc:Choice>
           <mc:Fallback>
             <w:pict>
-              <v:shape w14:anchorId="2D9D4B06" id="Frame7" o:spid="_x0000_s1033" type="#_x0000_t202" style="position:absolute;left:0;text-align:left;margin-left:182.25pt;margin-top:36.45pt;width:141.7pt;height:17.9pt;z-index:-251657216;visibility:visible;mso-wrap-style:none;mso-wrap-distance-left:9pt;mso-wrap-distance-top:0;mso-wrap-distance-right:9pt;mso-wrap-distance-bottom:0;mso-position-horizontal:absolute;mso-position-horizontal-relative:text;mso-position-vertical:absolute;mso-position-vertical-relative:text;v-text-anchor:top" o:gfxdata="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" stroked="f">
+              <v:shape w14:anchorId="2D9D4B06" id="Frame7" o:spid="_x0000_s1033" type="#_x0000_t202" style="position:absolute;left:0;text-align:left;margin-left:182.25pt;margin-top:36.45pt;width:141.7pt;height:17.9pt;z-index:-251657216;visibility:visible;mso-wrap-style:none;mso-wrap-distance-left:9pt;mso-wrap-distance-top:0;mso-wrap-distance-right:9pt;mso-wrap-distance-bottom:0;mso-position-horizontal:absolute;mso-position-horizontal-relative:text;mso-position-vertical:absolute;mso-position-vertical-relative:text;v-text-anchor:top" o:gfxdata="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" stroked="f">
                 <v:textbox inset="2.58064mm,1.3106mm,2.58064mm,1.3106mm">
                   <w:txbxContent>
                     <w:p>
@@ -1353,25 +1160,7 @@
                           <w:color w:val="000000"/>
                           <w:sz w:val="16"/>
                         </w:rPr>
-                        <w:t>(</w:t>
-                      </w:r>
-                      <w:proofErr w:type="gramStart"/>
-                      <w:r>
-                        <w:rPr>
-                          <w:i/>
-                          <w:color w:val="000000"/>
-                          <w:sz w:val="16"/>
-                        </w:rPr>
-                        <w:t>complete</w:t>
-                      </w:r>
-                      <w:proofErr w:type="gramEnd"/>
-                      <w:r>
-                        <w:rPr>
-                          <w:i/>
-                          <w:color w:val="000000"/>
-                          <w:sz w:val="16"/>
-                        </w:rPr>
-                        <w:t xml:space="preserve"> address)</w:t>
+                        <w:t>(complete address)</w:t>
                       </w:r>
                     </w:p>
                   </w:txbxContent>
@@ -1491,7 +1280,7 @@
           </mc:Choice>
           <mc:Fallback>
             <w:pict>
-              <v:shape w14:anchorId="5F03B924" id="Frame9" o:spid="_x0000_s1034" type="#_x0000_t202" style="position:absolute;left:0;text-align:left;margin-left:-33.3pt;margin-top:16.4pt;width:150.2pt;height:28.25pt;z-index:251681792;visibility:visible;mso-wrap-style:square;mso-width-percent:0;mso-wrap-distance-left:9pt;mso-wrap-distance-top:0;mso-wrap-distance-right:9pt;mso-wrap-distance-bottom:0;mso-position-horizontal:absolute;mso-position-horizontal-relative:text;mso-position-vertical:absolute;mso-position-vertical-relative:text;mso-width-percent:0;mso-width-relative:margin;v-text-anchor:top" o:gfxdata="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" stroked="f">
+              <v:shape w14:anchorId="5F03B924" id="Frame9" o:spid="_x0000_s1034" type="#_x0000_t202" style="position:absolute;left:0;text-align:left;margin-left:-33.3pt;margin-top:16.4pt;width:150.2pt;height:28.25pt;z-index:251681792;visibility:visible;mso-wrap-style:square;mso-width-percent:0;mso-wrap-distance-left:9pt;mso-wrap-distance-top:0;mso-wrap-distance-right:9pt;mso-wrap-distance-bottom:0;mso-position-horizontal:absolute;mso-position-horizontal-relative:text;mso-position-vertical:absolute;mso-position-vertical-relative:text;mso-width-percent:0;mso-width-relative:margin;v-text-anchor:top" o:gfxdata="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" stroked="f">
                 <v:fill opacity="0"/>
                 <v:textbox inset="2.58064mm,1.3106mm,2.58064mm,1.3106mm">
                   <w:txbxContent>
@@ -1613,7 +1402,7 @@
           </mc:Choice>
           <mc:Fallback>
             <w:pict>
-              <v:shape w14:anchorId="0B70D767" id="_x0000_s1035" type="#_x0000_t202" style="position:absolute;left:0;text-align:left;margin-left:-.1pt;margin-top:23.2pt;width:83.65pt;height:28.2pt;z-index:251707392;visibility:visible;mso-wrap-style:square;mso-width-percent:0;mso-wrap-distance-left:9pt;mso-wrap-distance-top:0;mso-wrap-distance-right:9pt;mso-wrap-distance-bottom:0;mso-position-horizontal:absolute;mso-position-horizontal-relative:text;mso-position-vertical:absolute;mso-position-vertical-relative:text;mso-width-percent:0;mso-width-relative:margin;v-text-anchor:top" o:gfxdata="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" stroked="f">
+              <v:shape w14:anchorId="0B70D767" id="_x0000_s1035" type="#_x0000_t202" style="position:absolute;left:0;text-align:left;margin-left:-.1pt;margin-top:23.2pt;width:83.65pt;height:28.2pt;z-index:251707392;visibility:visible;mso-wrap-style:square;mso-width-percent:0;mso-wrap-distance-left:9pt;mso-wrap-distance-top:0;mso-wrap-distance-right:9pt;mso-wrap-distance-bottom:0;mso-position-horizontal:absolute;mso-position-horizontal-relative:text;mso-position-vertical:absolute;mso-position-vertical-relative:text;mso-width-percent:0;mso-width-relative:margin;v-text-anchor:top" o:gfxdata="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" stroked="f">
                 <v:fill opacity="0"/>
                 <v:textbox inset="2.58064mm,1.3106mm,2.58064mm,1.3106mm">
                   <w:txbxContent>
@@ -1698,23 +1487,7 @@
                                 <w:rFonts w:ascii="Arial" w:hAnsi="Arial" w:cs="Arial"/>
                                 <w:sz w:val="22"/>
                               </w:rPr>
-                              <w:t>{</w:t>
-                            </w:r>
-                            <w:proofErr w:type="spellStart"/>
-                            <w:r>
-                              <w:rPr>
-                                <w:rFonts w:ascii="Arial" w:hAnsi="Arial" w:cs="Arial"/>
-                                <w:sz w:val="22"/>
-                              </w:rPr>
-                              <w:t>document_owner</w:t>
-                            </w:r>
-                            <w:proofErr w:type="spellEnd"/>
-                            <w:r>
-                              <w:rPr>
-                                <w:rFonts w:ascii="Arial" w:hAnsi="Arial" w:cs="Arial"/>
-                                <w:sz w:val="22"/>
-                              </w:rPr>
-                              <w:t>}</w:t>
+                              <w:t>{document_owner}</w:t>
                             </w:r>
                           </w:p>
                         </w:txbxContent>
@@ -1730,7 +1503,7 @@
           </mc:Choice>
           <mc:Fallback>
             <w:pict>
-              <v:shape w14:anchorId="546B5000" id="Frame10" o:spid="_x0000_s1036" type="#_x0000_t202" style="position:absolute;left:0;text-align:left;margin-left:209.2pt;margin-top:23.6pt;width:287.1pt;height:26.95pt;z-index:251698176;visibility:visible;mso-wrap-style:square;mso-wrap-distance-left:9pt;mso-wrap-distance-top:0;mso-wrap-distance-right:9pt;mso-wrap-distance-bottom:0;mso-position-horizontal:absolute;mso-position-horizontal-relative:text;mso-position-vertical:absolute;mso-position-vertical-relative:text;v-text-anchor:top" o:gfxdata="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" stroked="f">
+              <v:shape w14:anchorId="546B5000" id="Frame10" o:spid="_x0000_s1036" type="#_x0000_t202" style="position:absolute;left:0;text-align:left;margin-left:209.2pt;margin-top:23.6pt;width:287.1pt;height:26.95pt;z-index:251698176;visibility:visible;mso-wrap-style:square;mso-wrap-distance-left:9pt;mso-wrap-distance-top:0;mso-wrap-distance-right:9pt;mso-wrap-distance-bottom:0;mso-position-horizontal:absolute;mso-position-horizontal-relative:text;mso-position-vertical:absolute;mso-position-vertical-relative:text;v-text-anchor:top" o:gfxdata="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" stroked="f">
                 <v:fill opacity="0"/>
                 <v:textbox inset="2.58064mm,1.3106mm,2.58064mm,1.3106mm">
                   <w:txbxContent>
@@ -1748,23 +1521,7 @@
                           <w:rFonts w:ascii="Arial" w:hAnsi="Arial" w:cs="Arial"/>
                           <w:sz w:val="22"/>
                         </w:rPr>
-                        <w:t>{</w:t>
-                      </w:r>
-                      <w:proofErr w:type="spellStart"/>
-                      <w:r>
-                        <w:rPr>
-                          <w:rFonts w:ascii="Arial" w:hAnsi="Arial" w:cs="Arial"/>
-                          <w:sz w:val="22"/>
-                        </w:rPr>
-                        <w:t>document_owner</w:t>
-                      </w:r>
-                      <w:proofErr w:type="spellEnd"/>
-                      <w:r>
-                        <w:rPr>
-                          <w:rFonts w:ascii="Arial" w:hAnsi="Arial" w:cs="Arial"/>
-                          <w:sz w:val="22"/>
-                        </w:rPr>
-                        <w:t>}</w:t>
+                        <w:t>{document_owner}</w:t>
                       </w:r>
                     </w:p>
                   </w:txbxContent>
@@ -1894,7 +1651,7 @@
           </mc:Choice>
           <mc:Fallback>
             <w:pict>
-              <v:shape w14:anchorId="0BD26997" id="Rectangles 76" o:spid="_x0000_s1037" style="position:absolute;left:0;text-align:left;margin-left:33.75pt;margin-top:2.1pt;width:10.8pt;height:10.8pt;z-index:251671552;visibility:visible;mso-wrap-style:none;mso-wrap-distance-left:9pt;mso-wrap-distance-top:0;mso-wrap-distance-right:9pt;mso-wrap-distance-bottom:0;mso-position-horizontal:absolute;mso-position-horizontal-relative:text;mso-position-vertical:absolute;mso-position-vertical-relative:text;v-text-anchor:middle" coordsize="21600,21600" o:spt="100" o:gfxdata="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" adj="-11796480,,5400" path="m,l21600,r,21600l,21600,,xe" strokeweight=".25906mm">
+              <v:shape w14:anchorId="0BD26997" id="Rectangles 76" o:spid="_x0000_s1037" style="position:absolute;left:0;text-align:left;margin-left:33.75pt;margin-top:2.1pt;width:10.8pt;height:10.8pt;z-index:251671552;visibility:visible;mso-wrap-style:none;mso-wrap-distance-left:9pt;mso-wrap-distance-top:0;mso-wrap-distance-right:9pt;mso-wrap-distance-bottom:0;mso-position-horizontal:absolute;mso-position-horizontal-relative:text;mso-position-vertical:absolute;mso-position-vertical-relative:text;v-text-anchor:middle" coordsize="21600,21600" o:spt="100" o:gfxdata="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" adj="-11796480,,5400" path="m,l21600,r,21600l,21600,,xe" strokeweight=".25906mm">
                 <v:stroke joinstyle="miter"/>
                 <v:formulas/>
                 <v:path arrowok="t" o:connecttype="custom" o:connectlocs="68580,0;137160,68580;68580,137160;0,68580" o:connectangles="270,0,90,180" textboxrect="0,0,21600,21600"/>
@@ -1997,23 +1754,7 @@
                                 <w:rFonts w:ascii="Arial" w:hAnsi="Arial" w:cs="Arial"/>
                                 <w:sz w:val="22"/>
                               </w:rPr>
-                              <w:t>{</w:t>
-                            </w:r>
-                            <w:proofErr w:type="spellStart"/>
-                            <w:r>
-                              <w:rPr>
-                                <w:rFonts w:ascii="Arial" w:hAnsi="Arial" w:cs="Arial"/>
-                                <w:sz w:val="22"/>
-                              </w:rPr>
-                              <w:t>relation_owner</w:t>
-                            </w:r>
-                            <w:proofErr w:type="spellEnd"/>
-                            <w:r>
-                              <w:rPr>
-                                <w:rFonts w:ascii="Arial" w:hAnsi="Arial" w:cs="Arial"/>
-                                <w:sz w:val="22"/>
-                              </w:rPr>
-                              <w:t>}</w:t>
+                              <w:t>{relation_owner}</w:t>
                             </w:r>
                           </w:p>
                         </w:txbxContent>
@@ -2029,7 +1770,7 @@
           </mc:Choice>
           <mc:Fallback>
             <w:pict>
-              <v:shape w14:anchorId="2E0C0D70" id="Frame12" o:spid="_x0000_s1038" type="#_x0000_t202" style="position:absolute;left:0;text-align:left;margin-left:110.7pt;margin-top:22.55pt;width:372.2pt;height:21.9pt;z-index:251699200;visibility:visible;mso-wrap-style:square;mso-wrap-distance-left:9pt;mso-wrap-distance-top:0;mso-wrap-distance-right:9pt;mso-wrap-distance-bottom:0;mso-position-horizontal:absolute;mso-position-horizontal-relative:text;mso-position-vertical:absolute;mso-position-vertical-relative:text;v-text-anchor:top" o:gfxdata="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" stroked="f">
+              <v:shape w14:anchorId="2E0C0D70" id="Frame12" o:spid="_x0000_s1038" type="#_x0000_t202" style="position:absolute;left:0;text-align:left;margin-left:110.7pt;margin-top:22.55pt;width:372.2pt;height:21.9pt;z-index:251699200;visibility:visible;mso-wrap-style:square;mso-wrap-distance-left:9pt;mso-wrap-distance-top:0;mso-wrap-distance-right:9pt;mso-wrap-distance-bottom:0;mso-position-horizontal:absolute;mso-position-horizontal-relative:text;mso-position-vertical:absolute;mso-position-vertical-relative:text;v-text-anchor:top" o:gfxdata="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" stroked="f">
                 <v:fill opacity="0"/>
                 <v:textbox inset="2.58064mm,1.3106mm,2.58064mm,1.3106mm">
                   <w:txbxContent>
@@ -2048,23 +1789,7 @@
                           <w:rFonts w:ascii="Arial" w:hAnsi="Arial" w:cs="Arial"/>
                           <w:sz w:val="22"/>
                         </w:rPr>
-                        <w:t>{</w:t>
-                      </w:r>
-                      <w:proofErr w:type="spellStart"/>
-                      <w:r>
-                        <w:rPr>
-                          <w:rFonts w:ascii="Arial" w:hAnsi="Arial" w:cs="Arial"/>
-                          <w:sz w:val="22"/>
-                        </w:rPr>
-                        <w:t>relation_owner</w:t>
-                      </w:r>
-                      <w:proofErr w:type="spellEnd"/>
-                      <w:r>
-                        <w:rPr>
-                          <w:rFonts w:ascii="Arial" w:hAnsi="Arial" w:cs="Arial"/>
-                          <w:sz w:val="22"/>
-                        </w:rPr>
-                        <w:t>}</w:t>
+                        <w:t>{relation_owner}</w:t>
                       </w:r>
                     </w:p>
                   </w:txbxContent>
@@ -2133,25 +1858,7 @@
                                 <w:color w:val="000000"/>
                                 <w:sz w:val="16"/>
                               </w:rPr>
-                              <w:t>(</w:t>
-                            </w:r>
-                            <w:proofErr w:type="gramStart"/>
-                            <w:r>
-                              <w:rPr>
-                                <w:i/>
-                                <w:color w:val="000000"/>
-                                <w:sz w:val="16"/>
-                              </w:rPr>
-                              <w:t>complete</w:t>
-                            </w:r>
-                            <w:proofErr w:type="gramEnd"/>
-                            <w:r>
-                              <w:rPr>
-                                <w:i/>
-                                <w:color w:val="000000"/>
-                                <w:sz w:val="16"/>
-                              </w:rPr>
-                              <w:t xml:space="preserve"> name of owner)</w:t>
+                              <w:t>(complete name of owner)</w:t>
                             </w:r>
                           </w:p>
                         </w:txbxContent>
@@ -2167,7 +1874,7 @@
           </mc:Choice>
           <mc:Fallback>
             <w:pict>
-              <v:shape w14:anchorId="18CF94F0" id="Frame11" o:spid="_x0000_s1039" type="#_x0000_t202" style="position:absolute;left:0;text-align:left;margin-left:263.25pt;margin-top:9.4pt;width:141.7pt;height:17.9pt;z-index:-251656192;visibility:visible;mso-wrap-style:none;mso-wrap-distance-left:9pt;mso-wrap-distance-top:0;mso-wrap-distance-right:9pt;mso-wrap-distance-bottom:0;mso-position-horizontal:absolute;mso-position-horizontal-relative:text;mso-position-vertical:absolute;mso-position-vertical-relative:text;v-text-anchor:top" o:gfxdata="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" stroked="f">
+              <v:shape w14:anchorId="18CF94F0" id="Frame11" o:spid="_x0000_s1039" type="#_x0000_t202" style="position:absolute;left:0;text-align:left;margin-left:263.25pt;margin-top:9.4pt;width:141.7pt;height:17.9pt;z-index:-251656192;visibility:visible;mso-wrap-style:none;mso-wrap-distance-left:9pt;mso-wrap-distance-top:0;mso-wrap-distance-right:9pt;mso-wrap-distance-bottom:0;mso-position-horizontal:absolute;mso-position-horizontal-relative:text;mso-position-vertical:absolute;mso-position-vertical-relative:text;v-text-anchor:top" o:gfxdata="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" stroked="f">
                 <v:textbox inset="2.58064mm,1.3106mm,2.58064mm,1.3106mm">
                   <w:txbxContent>
                     <w:p>
@@ -2186,25 +1893,7 @@
                           <w:color w:val="000000"/>
                           <w:sz w:val="16"/>
                         </w:rPr>
-                        <w:t>(</w:t>
-                      </w:r>
-                      <w:proofErr w:type="gramStart"/>
-                      <w:r>
-                        <w:rPr>
-                          <w:i/>
-                          <w:color w:val="000000"/>
-                          <w:sz w:val="16"/>
-                        </w:rPr>
-                        <w:t>complete</w:t>
-                      </w:r>
-                      <w:proofErr w:type="gramEnd"/>
-                      <w:r>
-                        <w:rPr>
-                          <w:i/>
-                          <w:color w:val="000000"/>
-                          <w:sz w:val="16"/>
-                        </w:rPr>
-                        <w:t xml:space="preserve"> name of owner)</w:t>
+                        <w:t>(complete name of owner)</w:t>
                       </w:r>
                     </w:p>
                   </w:txbxContent>
@@ -2334,7 +2023,7 @@
           </mc:Choice>
           <mc:Fallback>
             <w:pict>
-              <v:shape w14:anchorId="5BF065B2" id="Rectangles 77" o:spid="_x0000_s1040" style="position:absolute;left:0;text-align:left;margin-left:33.45pt;margin-top:1.95pt;width:10.8pt;height:10.8pt;z-index:251672576;visibility:visible;mso-wrap-style:none;mso-wrap-distance-left:9pt;mso-wrap-distance-top:0;mso-wrap-distance-right:9pt;mso-wrap-distance-bottom:0;mso-position-horizontal:absolute;mso-position-horizontal-relative:text;mso-position-vertical:absolute;mso-position-vertical-relative:text;v-text-anchor:middle" coordsize="21600,21600" o:spt="100" o:gfxdata="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" adj="-11796480,,5400" path="m,l21600,r,21600l,21600,,xe" strokeweight=".25906mm">
+              <v:shape w14:anchorId="5BF065B2" id="Rectangles 77" o:spid="_x0000_s1040" style="position:absolute;left:0;text-align:left;margin-left:33.45pt;margin-top:1.95pt;width:10.8pt;height:10.8pt;z-index:251672576;visibility:visible;mso-wrap-style:none;mso-wrap-distance-left:9pt;mso-wrap-distance-top:0;mso-wrap-distance-right:9pt;mso-wrap-distance-bottom:0;mso-position-horizontal:absolute;mso-position-horizontal-relative:text;mso-position-vertical:absolute;mso-position-vertical-relative:text;v-text-anchor:middle" coordsize="21600,21600" o:spt="100" o:gfxdata="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" adj="-11796480,,5400" path="m,l21600,r,21600l,21600,,xe" strokeweight=".25906mm">
                 <v:stroke joinstyle="miter"/>
                 <v:formulas/>
                 <v:path arrowok="t" o:connecttype="custom" o:connectlocs="68580,0;137160,68580;68580,137160;0,68580" o:connectangles="270,0,90,180" textboxrect="0,0,21600,21600"/>
@@ -2429,23 +2118,7 @@
                                 <w:rFonts w:ascii="Arial" w:hAnsi="Arial" w:cs="Arial"/>
                                 <w:sz w:val="22"/>
                               </w:rPr>
-                              <w:t>{</w:t>
-                            </w:r>
-                            <w:proofErr w:type="spellStart"/>
-                            <w:r>
-                              <w:rPr>
-                                <w:rFonts w:ascii="Arial" w:hAnsi="Arial" w:cs="Arial"/>
-                                <w:sz w:val="22"/>
-                              </w:rPr>
-                              <w:t>event_municipality</w:t>
-                            </w:r>
-                            <w:proofErr w:type="spellEnd"/>
-                            <w:r>
-                              <w:rPr>
-                                <w:rFonts w:ascii="Arial" w:hAnsi="Arial" w:cs="Arial"/>
-                                <w:sz w:val="22"/>
-                              </w:rPr>
-                              <w:t>}</w:t>
+                              <w:t>{event_municipality}</w:t>
                             </w:r>
                           </w:p>
                         </w:txbxContent>
@@ -2461,7 +2134,7 @@
           </mc:Choice>
           <mc:Fallback>
             <w:pict>
-              <v:shape w14:anchorId="5EC3BE19" id="Frame15" o:spid="_x0000_s1041" type="#_x0000_t202" style="position:absolute;left:0;text-align:left;margin-left:288.7pt;margin-top:25.45pt;width:200.05pt;height:26.95pt;z-index:251683840;visibility:visible;mso-wrap-style:square;mso-wrap-distance-left:9pt;mso-wrap-distance-top:0;mso-wrap-distance-right:9pt;mso-wrap-distance-bottom:0;mso-position-horizontal:absolute;mso-position-horizontal-relative:text;mso-position-vertical:absolute;mso-position-vertical-relative:text;v-text-anchor:top" o:gfxdata="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" stroked="f">
+              <v:shape w14:anchorId="5EC3BE19" id="Frame15" o:spid="_x0000_s1041" type="#_x0000_t202" style="position:absolute;left:0;text-align:left;margin-left:288.7pt;margin-top:25.45pt;width:200.05pt;height:26.95pt;z-index:251683840;visibility:visible;mso-wrap-style:square;mso-wrap-distance-left:9pt;mso-wrap-distance-top:0;mso-wrap-distance-right:9pt;mso-wrap-distance-bottom:0;mso-position-horizontal:absolute;mso-position-horizontal-relative:text;mso-position-vertical:absolute;mso-position-vertical-relative:text;v-text-anchor:top" o:gfxdata="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" stroked="f">
                 <v:fill opacity="0"/>
                 <v:textbox inset="2.58064mm,1.3106mm,2.58064mm,1.3106mm">
                   <w:txbxContent>
@@ -2479,23 +2152,7 @@
                           <w:rFonts w:ascii="Arial" w:hAnsi="Arial" w:cs="Arial"/>
                           <w:sz w:val="22"/>
                         </w:rPr>
-                        <w:t>{</w:t>
-                      </w:r>
-                      <w:proofErr w:type="spellStart"/>
-                      <w:r>
-                        <w:rPr>
-                          <w:rFonts w:ascii="Arial" w:hAnsi="Arial" w:cs="Arial"/>
-                          <w:sz w:val="22"/>
-                        </w:rPr>
-                        <w:t>event_municipality</w:t>
-                      </w:r>
-                      <w:proofErr w:type="spellEnd"/>
-                      <w:r>
-                        <w:rPr>
-                          <w:rFonts w:ascii="Arial" w:hAnsi="Arial" w:cs="Arial"/>
-                          <w:sz w:val="22"/>
-                        </w:rPr>
-                        <w:t>}</w:t>
+                        <w:t>{event_municipality}</w:t>
                       </w:r>
                     </w:p>
                   </w:txbxContent>
@@ -2564,23 +2221,7 @@
                                 <w:rFonts w:ascii="Arial" w:hAnsi="Arial" w:cs="Arial"/>
                                 <w:sz w:val="22"/>
                               </w:rPr>
-                              <w:t>{</w:t>
-                            </w:r>
-                            <w:proofErr w:type="spellStart"/>
-                            <w:r>
-                              <w:rPr>
-                                <w:rFonts w:ascii="Arial" w:hAnsi="Arial" w:cs="Arial"/>
-                                <w:sz w:val="22"/>
-                              </w:rPr>
-                              <w:t>event_date</w:t>
-                            </w:r>
-                            <w:proofErr w:type="spellEnd"/>
-                            <w:r>
-                              <w:rPr>
-                                <w:rFonts w:ascii="Arial" w:hAnsi="Arial" w:cs="Arial"/>
-                                <w:sz w:val="22"/>
-                              </w:rPr>
-                              <w:t>}</w:t>
+                              <w:t>{event_date}</w:t>
                             </w:r>
                           </w:p>
                         </w:txbxContent>
@@ -2596,7 +2237,7 @@
           </mc:Choice>
           <mc:Fallback>
             <w:pict>
-              <v:shape w14:anchorId="16EDF0AE" id="Frame14" o:spid="_x0000_s1042" type="#_x0000_t202" style="position:absolute;left:0;text-align:left;margin-left:126.15pt;margin-top:23.2pt;width:2in;height:26.95pt;z-index:251682816;visibility:visible;mso-wrap-style:square;mso-wrap-distance-left:9pt;mso-wrap-distance-top:0;mso-wrap-distance-right:9pt;mso-wrap-distance-bottom:0;mso-position-horizontal:absolute;mso-position-horizontal-relative:text;mso-position-vertical:absolute;mso-position-vertical-relative:text;v-text-anchor:top" o:gfxdata="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" stroked="f">
+              <v:shape w14:anchorId="16EDF0AE" id="Frame14" o:spid="_x0000_s1042" type="#_x0000_t202" style="position:absolute;left:0;text-align:left;margin-left:126.15pt;margin-top:23.2pt;width:2in;height:26.95pt;z-index:251682816;visibility:visible;mso-wrap-style:square;mso-wrap-distance-left:9pt;mso-wrap-distance-top:0;mso-wrap-distance-right:9pt;mso-wrap-distance-bottom:0;mso-position-horizontal:absolute;mso-position-horizontal-relative:text;mso-position-vertical:absolute;mso-position-vertical-relative:text;v-text-anchor:top" o:gfxdata="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" stroked="f">
                 <v:fill opacity="0"/>
                 <v:textbox inset="2.58064mm,1.3106mm,2.58064mm,1.3106mm">
                   <w:txbxContent>
@@ -2614,23 +2255,7 @@
                           <w:rFonts w:ascii="Arial" w:hAnsi="Arial" w:cs="Arial"/>
                           <w:sz w:val="22"/>
                         </w:rPr>
-                        <w:t>{</w:t>
-                      </w:r>
-                      <w:proofErr w:type="spellStart"/>
-                      <w:r>
-                        <w:rPr>
-                          <w:rFonts w:ascii="Arial" w:hAnsi="Arial" w:cs="Arial"/>
-                          <w:sz w:val="22"/>
-                        </w:rPr>
-                        <w:t>event_date</w:t>
-                      </w:r>
-                      <w:proofErr w:type="spellEnd"/>
-                      <w:r>
-                        <w:rPr>
-                          <w:rFonts w:ascii="Arial" w:hAnsi="Arial" w:cs="Arial"/>
-                          <w:sz w:val="22"/>
-                        </w:rPr>
-                        <w:t>}</w:t>
+                        <w:t>{event_date}</w:t>
                       </w:r>
                     </w:p>
                   </w:txbxContent>
@@ -2699,25 +2324,7 @@
                                 <w:color w:val="000000"/>
                                 <w:sz w:val="16"/>
                               </w:rPr>
-                              <w:t>(</w:t>
-                            </w:r>
-                            <w:proofErr w:type="gramStart"/>
-                            <w:r>
-                              <w:rPr>
-                                <w:i/>
-                                <w:color w:val="000000"/>
-                                <w:sz w:val="16"/>
-                              </w:rPr>
-                              <w:t>relation</w:t>
-                            </w:r>
-                            <w:proofErr w:type="gramEnd"/>
-                            <w:r>
-                              <w:rPr>
-                                <w:i/>
-                                <w:color w:val="000000"/>
-                                <w:sz w:val="16"/>
-                              </w:rPr>
-                              <w:t xml:space="preserve"> of owner to the petitioner)</w:t>
+                              <w:t>(relation of owner to the petitioner)</w:t>
                             </w:r>
                           </w:p>
                         </w:txbxContent>
@@ -2733,7 +2340,7 @@
           </mc:Choice>
           <mc:Fallback>
             <w:pict>
-              <v:shape w14:anchorId="7765AFCB" id="Frame13" o:spid="_x0000_s1043" type="#_x0000_t202" style="position:absolute;left:0;text-align:left;margin-left:209.25pt;margin-top:9.7pt;width:141.7pt;height:17.9pt;z-index:-251655168;visibility:visible;mso-wrap-style:none;mso-wrap-distance-left:9pt;mso-wrap-distance-top:0;mso-wrap-distance-right:9pt;mso-wrap-distance-bottom:0;mso-position-horizontal:absolute;mso-position-horizontal-relative:text;mso-position-vertical:absolute;mso-position-vertical-relative:text;v-text-anchor:top" o:gfxdata="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" stroked="f">
+              <v:shape w14:anchorId="7765AFCB" id="Frame13" o:spid="_x0000_s1043" type="#_x0000_t202" style="position:absolute;left:0;text-align:left;margin-left:209.25pt;margin-top:9.7pt;width:141.7pt;height:17.9pt;z-index:-251655168;visibility:visible;mso-wrap-style:none;mso-wrap-distance-left:9pt;mso-wrap-distance-top:0;mso-wrap-distance-right:9pt;mso-wrap-distance-bottom:0;mso-position-horizontal:absolute;mso-position-horizontal-relative:text;mso-position-vertical:absolute;mso-position-vertical-relative:text;v-text-anchor:top" o:gfxdata="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" stroked="f">
                 <v:textbox inset="2.58064mm,1.3106mm,2.58064mm,1.3106mm">
                   <w:txbxContent>
                     <w:p>
@@ -2752,25 +2359,7 @@
                           <w:color w:val="000000"/>
                           <w:sz w:val="16"/>
                         </w:rPr>
-                        <w:t>(</w:t>
-                      </w:r>
-                      <w:proofErr w:type="gramStart"/>
-                      <w:r>
-                        <w:rPr>
-                          <w:i/>
-                          <w:color w:val="000000"/>
-                          <w:sz w:val="16"/>
-                        </w:rPr>
-                        <w:t>relation</w:t>
-                      </w:r>
-                      <w:proofErr w:type="gramEnd"/>
-                      <w:r>
-                        <w:rPr>
-                          <w:i/>
-                          <w:color w:val="000000"/>
-                          <w:sz w:val="16"/>
-                        </w:rPr>
-                        <w:t xml:space="preserve"> of owner to the petitioner)</w:t>
+                        <w:t>(relation of owner to the petitioner)</w:t>
                       </w:r>
                     </w:p>
                   </w:txbxContent>
@@ -2784,16 +2373,8 @@
         <w:rPr>
           <w:color w:val="000000"/>
         </w:rPr>
-        <w:t xml:space="preserve">     who is </w:t>
-      </w:r>
-      <w:proofErr w:type="gramStart"/>
-      <w:r>
-        <w:rPr>
-          <w:color w:val="000000"/>
-        </w:rPr>
-        <w:t>my______________________________________________________________.</w:t>
-      </w:r>
-      <w:proofErr w:type="gramEnd"/>
+        <w:t xml:space="preserve">     who is my______________________________________________________________.</w:t>
+      </w:r>
     </w:p>
     <w:p>
       <w:pPr>
@@ -2872,7 +2453,6 @@
                               </w:rPr>
                               <w:t>{</w:t>
                             </w:r>
-                            <w:proofErr w:type="spellStart"/>
                             <w:r>
                               <w:rPr>
                                 <w:rFonts w:ascii="Arial" w:hAnsi="Arial"/>
@@ -2880,7 +2460,6 @@
                               </w:rPr>
                               <w:t>event_country</w:t>
                             </w:r>
-                            <w:proofErr w:type="spellEnd"/>
                             <w:r>
                               <w:rPr>
                                 <w:rFonts w:ascii="Arial" w:hAnsi="Arial" w:cs="Arial"/>
@@ -2902,7 +2481,7 @@
           </mc:Choice>
           <mc:Fallback>
             <w:pict>
-              <v:shape w14:anchorId="4B5E9EFE" id="Frame21" o:spid="_x0000_s1044" type="#_x0000_t202" style="position:absolute;left:0;text-align:left;margin-left:277.2pt;margin-top:22.1pt;width:211.5pt;height:23.6pt;z-index:251685888;visibility:visible;mso-wrap-style:square;mso-wrap-distance-left:9pt;mso-wrap-distance-top:0;mso-wrap-distance-right:9pt;mso-wrap-distance-bottom:0;mso-position-horizontal:absolute;mso-position-horizontal-relative:text;mso-position-vertical:absolute;mso-position-vertical-relative:text;v-text-anchor:top" o:gfxdata="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" stroked="f">
+              <v:shape w14:anchorId="4B5E9EFE" id="Frame21" o:spid="_x0000_s1044" type="#_x0000_t202" style="position:absolute;left:0;text-align:left;margin-left:277.2pt;margin-top:22.1pt;width:211.5pt;height:23.6pt;z-index:251685888;visibility:visible;mso-wrap-style:square;mso-wrap-distance-left:9pt;mso-wrap-distance-top:0;mso-wrap-distance-right:9pt;mso-wrap-distance-bottom:0;mso-position-horizontal:absolute;mso-position-horizontal-relative:text;mso-position-vertical:absolute;mso-position-vertical-relative:text;v-text-anchor:top" o:gfxdata="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" stroked="f">
                 <v:fill opacity="0"/>
                 <v:textbox inset="2.58064mm,1.3106mm,2.58064mm,1.3106mm">
                   <w:txbxContent>
@@ -2922,7 +2501,6 @@
                         </w:rPr>
                         <w:t>{</w:t>
                       </w:r>
-                      <w:proofErr w:type="spellStart"/>
                       <w:r>
                         <w:rPr>
                           <w:rFonts w:ascii="Arial" w:hAnsi="Arial"/>
@@ -2930,7 +2508,6 @@
                         </w:rPr>
                         <w:t>event_country</w:t>
                       </w:r>
-                      <w:proofErr w:type="spellEnd"/>
                       <w:r>
                         <w:rPr>
                           <w:rFonts w:ascii="Arial" w:hAnsi="Arial" w:cs="Arial"/>
@@ -3005,23 +2582,7 @@
                                 <w:rFonts w:ascii="Arial" w:hAnsi="Arial" w:cs="Arial"/>
                                 <w:sz w:val="22"/>
                               </w:rPr>
-                              <w:t>{</w:t>
-                            </w:r>
-                            <w:proofErr w:type="spellStart"/>
-                            <w:r>
-                              <w:rPr>
-                                <w:rFonts w:ascii="Arial" w:hAnsi="Arial" w:cs="Arial"/>
-                                <w:sz w:val="22"/>
-                              </w:rPr>
-                              <w:t>event_province</w:t>
-                            </w:r>
-                            <w:proofErr w:type="spellEnd"/>
-                            <w:r>
-                              <w:rPr>
-                                <w:rFonts w:ascii="Arial" w:hAnsi="Arial" w:cs="Arial"/>
-                                <w:sz w:val="22"/>
-                              </w:rPr>
-                              <w:t>}</w:t>
+                              <w:t>{event_province}</w:t>
                             </w:r>
                           </w:p>
                         </w:txbxContent>
@@ -3037,7 +2598,7 @@
           </mc:Choice>
           <mc:Fallback>
             <w:pict>
-              <v:shape w14:anchorId="76924AD0" id="Frame20" o:spid="_x0000_s1045" type="#_x0000_t202" style="position:absolute;left:0;text-align:left;margin-left:28.1pt;margin-top:22.1pt;width:234.1pt;height:22.75pt;z-index:251684864;visibility:visible;mso-wrap-style:square;mso-wrap-distance-left:9pt;mso-wrap-distance-top:0;mso-wrap-distance-right:9pt;mso-wrap-distance-bottom:0;mso-position-horizontal:absolute;mso-position-horizontal-relative:text;mso-position-vertical:absolute;mso-position-vertical-relative:text;v-text-anchor:top" o:gfxdata="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" stroked="f">
+              <v:shape w14:anchorId="76924AD0" id="Frame20" o:spid="_x0000_s1045" type="#_x0000_t202" style="position:absolute;left:0;text-align:left;margin-left:28.1pt;margin-top:22.1pt;width:234.1pt;height:22.75pt;z-index:251684864;visibility:visible;mso-wrap-style:square;mso-wrap-distance-left:9pt;mso-wrap-distance-top:0;mso-wrap-distance-right:9pt;mso-wrap-distance-bottom:0;mso-position-horizontal:absolute;mso-position-horizontal-relative:text;mso-position-vertical:absolute;mso-position-vertical-relative:text;v-text-anchor:top" o:gfxdata="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" stroked="f">
                 <v:fill opacity="0"/>
                 <v:textbox inset="2.58064mm,1.3106mm,2.58064mm,1.3106mm">
                   <w:txbxContent>
@@ -3055,23 +2616,7 @@
                           <w:rFonts w:ascii="Arial" w:hAnsi="Arial" w:cs="Arial"/>
                           <w:sz w:val="22"/>
                         </w:rPr>
-                        <w:t>{</w:t>
-                      </w:r>
-                      <w:proofErr w:type="spellStart"/>
-                      <w:r>
-                        <w:rPr>
-                          <w:rFonts w:ascii="Arial" w:hAnsi="Arial" w:cs="Arial"/>
-                          <w:sz w:val="22"/>
-                        </w:rPr>
-                        <w:t>event_province</w:t>
-                      </w:r>
-                      <w:proofErr w:type="spellEnd"/>
-                      <w:r>
-                        <w:rPr>
-                          <w:rFonts w:ascii="Arial" w:hAnsi="Arial" w:cs="Arial"/>
-                          <w:sz w:val="22"/>
-                        </w:rPr>
-                        <w:t>}</w:t>
+                        <w:t>{event_province}</w:t>
                       </w:r>
                     </w:p>
                   </w:txbxContent>
@@ -3140,25 +2685,7 @@
                                 <w:color w:val="000000"/>
                                 <w:sz w:val="16"/>
                               </w:rPr>
-                              <w:t>(</w:t>
-                            </w:r>
-                            <w:proofErr w:type="gramStart"/>
-                            <w:r>
-                              <w:rPr>
-                                <w:i/>
-                                <w:color w:val="000000"/>
-                                <w:sz w:val="16"/>
-                              </w:rPr>
-                              <w:t>date</w:t>
-                            </w:r>
-                            <w:proofErr w:type="gramEnd"/>
-                            <w:r>
-                              <w:rPr>
-                                <w:i/>
-                                <w:color w:val="000000"/>
-                                <w:sz w:val="16"/>
-                              </w:rPr>
-                              <w:t xml:space="preserve"> of birth)</w:t>
+                              <w:t>(date of birth)</w:t>
                             </w:r>
                           </w:p>
                         </w:txbxContent>
@@ -3174,7 +2701,7 @@
           </mc:Choice>
           <mc:Fallback>
             <w:pict>
-              <v:shape w14:anchorId="5943BC4B" id="Frame16" o:spid="_x0000_s1046" type="#_x0000_t202" style="position:absolute;left:0;text-align:left;margin-left:153pt;margin-top:8.5pt;width:141.7pt;height:17.9pt;z-index:-251654144;visibility:visible;mso-wrap-style:none;mso-wrap-distance-left:9pt;mso-wrap-distance-top:0;mso-wrap-distance-right:9pt;mso-wrap-distance-bottom:0;mso-position-horizontal:absolute;mso-position-horizontal-relative:text;mso-position-vertical:absolute;mso-position-vertical-relative:text;v-text-anchor:top" o:gfxdata="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" stroked="f">
+              <v:shape w14:anchorId="5943BC4B" id="Frame16" o:spid="_x0000_s1046" type="#_x0000_t202" style="position:absolute;left:0;text-align:left;margin-left:153pt;margin-top:8.5pt;width:141.7pt;height:17.9pt;z-index:-251654144;visibility:visible;mso-wrap-style:none;mso-wrap-distance-left:9pt;mso-wrap-distance-top:0;mso-wrap-distance-right:9pt;mso-wrap-distance-bottom:0;mso-position-horizontal:absolute;mso-position-horizontal-relative:text;mso-position-vertical:absolute;mso-position-vertical-relative:text;v-text-anchor:top" o:gfxdata="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" stroked="f">
                 <v:textbox inset="2.58064mm,1.3106mm,2.58064mm,1.3106mm">
                   <w:txbxContent>
                     <w:p>
@@ -3193,25 +2720,7 @@
                           <w:color w:val="000000"/>
                           <w:sz w:val="16"/>
                         </w:rPr>
-                        <w:t>(</w:t>
-                      </w:r>
-                      <w:proofErr w:type="gramStart"/>
-                      <w:r>
-                        <w:rPr>
-                          <w:i/>
-                          <w:color w:val="000000"/>
-                          <w:sz w:val="16"/>
-                        </w:rPr>
-                        <w:t>date</w:t>
-                      </w:r>
-                      <w:proofErr w:type="gramEnd"/>
-                      <w:r>
-                        <w:rPr>
-                          <w:i/>
-                          <w:color w:val="000000"/>
-                          <w:sz w:val="16"/>
-                        </w:rPr>
-                        <w:t xml:space="preserve"> of birth)</w:t>
+                        <w:t>(date of birth)</w:t>
                       </w:r>
                     </w:p>
                   </w:txbxContent>
@@ -3296,7 +2805,7 @@
           </mc:Choice>
           <mc:Fallback>
             <w:pict>
-              <v:shape w14:anchorId="664885B7" id="Frame17" o:spid="_x0000_s1047" type="#_x0000_t202" style="position:absolute;left:0;text-align:left;margin-left:342pt;margin-top:8.5pt;width:141.7pt;height:17.9pt;z-index:-251653120;visibility:visible;mso-wrap-style:none;mso-wrap-distance-left:9pt;mso-wrap-distance-top:0;mso-wrap-distance-right:9pt;mso-wrap-distance-bottom:0;mso-position-horizontal:absolute;mso-position-horizontal-relative:text;mso-position-vertical:absolute;mso-position-vertical-relative:text;v-text-anchor:top" o:gfxdata="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" stroked="f">
+              <v:shape w14:anchorId="664885B7" id="Frame17" o:spid="_x0000_s1047" type="#_x0000_t202" style="position:absolute;left:0;text-align:left;margin-left:342pt;margin-top:8.5pt;width:141.7pt;height:17.9pt;z-index:-251653120;visibility:visible;mso-wrap-style:none;mso-wrap-distance-left:9pt;mso-wrap-distance-top:0;mso-wrap-distance-right:9pt;mso-wrap-distance-bottom:0;mso-position-horizontal:absolute;mso-position-horizontal-relative:text;mso-position-vertical:absolute;mso-position-vertical-relative:text;v-text-anchor:top" o:gfxdata="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" stroked="f">
                 <v:textbox inset="2.58064mm,1.3106mm,2.58064mm,1.3106mm">
                   <w:txbxContent>
                     <w:p>
@@ -3400,7 +2909,7 @@
           </mc:Choice>
           <mc:Fallback>
             <w:pict>
-              <v:shape w14:anchorId="0CF714A3" id="Frame18" o:spid="_x0000_s1048" type="#_x0000_t202" style="position:absolute;left:0;text-align:left;margin-left:27pt;margin-top:36.35pt;width:141.7pt;height:17.9pt;z-index:-251652096;visibility:visible;mso-wrap-style:none;mso-wrap-distance-left:9pt;mso-wrap-distance-top:0;mso-wrap-distance-right:9pt;mso-wrap-distance-bottom:0;mso-position-horizontal:absolute;mso-position-horizontal-relative:text;mso-position-vertical:absolute;mso-position-vertical-relative:text;v-text-anchor:top" o:gfxdata="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" stroked="f">
+              <v:shape w14:anchorId="0CF714A3" id="Frame18" o:spid="_x0000_s1048" type="#_x0000_t202" style="position:absolute;left:0;text-align:left;margin-left:27pt;margin-top:36.35pt;width:141.7pt;height:17.9pt;z-index:-251652096;visibility:visible;mso-wrap-style:none;mso-wrap-distance-left:9pt;mso-wrap-distance-top:0;mso-wrap-distance-right:9pt;mso-wrap-distance-bottom:0;mso-position-horizontal:absolute;mso-position-horizontal-relative:text;mso-position-vertical:absolute;mso-position-vertical-relative:text;v-text-anchor:top" o:gfxdata="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" stroked="f">
                 <v:textbox inset="2.58064mm,1.3106mm,2.58064mm,1.3106mm">
                   <w:txbxContent>
                     <w:p>
@@ -3504,7 +3013,7 @@
           </mc:Choice>
           <mc:Fallback>
             <w:pict>
-              <v:shape w14:anchorId="7FEFB768" id="Frame19" o:spid="_x0000_s1049" type="#_x0000_t202" style="position:absolute;left:0;text-align:left;margin-left:270pt;margin-top:36.35pt;width:141.7pt;height:17.9pt;z-index:-251651072;visibility:visible;mso-wrap-style:none;mso-wrap-distance-left:9pt;mso-wrap-distance-top:0;mso-wrap-distance-right:9pt;mso-wrap-distance-bottom:0;mso-position-horizontal:absolute;mso-position-horizontal-relative:text;mso-position-vertical:absolute;mso-position-vertical-relative:text;v-text-anchor:top" o:gfxdata="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" stroked="f">
+              <v:shape w14:anchorId="7FEFB768" id="Frame19" o:spid="_x0000_s1049" type="#_x0000_t202" style="position:absolute;left:0;text-align:left;margin-left:270pt;margin-top:36.35pt;width:141.7pt;height:17.9pt;z-index:-251651072;visibility:visible;mso-wrap-style:none;mso-wrap-distance-left:9pt;mso-wrap-distance-top:0;mso-wrap-distance-right:9pt;mso-wrap-distance-bottom:0;mso-position-horizontal:absolute;mso-position-horizontal-relative:text;mso-position-vertical:absolute;mso-position-vertical-relative:text;v-text-anchor:top" o:gfxdata="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" stroked="f">
                 <v:textbox inset="2.58064mm,1.3106mm,2.58064mm,1.3106mm">
                   <w:txbxContent>
                     <w:p>
@@ -3537,21 +3046,7 @@
         <w:rPr>
           <w:color w:val="000000"/>
         </w:rPr>
-        <w:t>I/</w:t>
-      </w:r>
-      <w:proofErr w:type="spellStart"/>
-      <w:r>
-        <w:rPr>
-          <w:color w:val="000000"/>
-        </w:rPr>
-        <w:t>He/She</w:t>
-      </w:r>
-      <w:proofErr w:type="spellEnd"/>
-      <w:r>
-        <w:rPr>
-          <w:color w:val="000000"/>
-        </w:rPr>
-        <w:t xml:space="preserve"> was born on ________________________, at __________________________________,</w:t>
+        <w:t>I/He/She was born on ________________________, at __________________________________,</w:t>
       </w:r>
     </w:p>
     <w:p>
@@ -3622,23 +3117,7 @@
                                 <w:rFonts w:ascii="Arial" w:hAnsi="Arial" w:cs="Arial"/>
                                 <w:sz w:val="22"/>
                               </w:rPr>
-                              <w:t>{</w:t>
-                            </w:r>
-                            <w:proofErr w:type="spellStart"/>
-                            <w:r>
-                              <w:rPr>
-                                <w:rFonts w:ascii="Arial" w:hAnsi="Arial" w:cs="Arial"/>
-                                <w:sz w:val="22"/>
-                              </w:rPr>
-                              <w:t>registry_number</w:t>
-                            </w:r>
-                            <w:proofErr w:type="spellEnd"/>
-                            <w:r>
-                              <w:rPr>
-                                <w:rFonts w:ascii="Arial" w:hAnsi="Arial" w:cs="Arial"/>
-                                <w:sz w:val="22"/>
-                              </w:rPr>
-                              <w:t>}</w:t>
+                              <w:t>{registry_number}</w:t>
                             </w:r>
                           </w:p>
                         </w:txbxContent>
@@ -3654,7 +3133,7 @@
           </mc:Choice>
           <mc:Fallback>
             <w:pict>
-              <v:shape w14:anchorId="28802B3F" id="Frame22" o:spid="_x0000_s1050" type="#_x0000_t202" style="position:absolute;left:0;text-align:left;margin-left:225.1pt;margin-top:23.25pt;width:223.9pt;height:26.95pt;z-index:251686912;visibility:visible;mso-wrap-style:square;mso-wrap-distance-left:9pt;mso-wrap-distance-top:0;mso-wrap-distance-right:9pt;mso-wrap-distance-bottom:0;mso-position-horizontal:absolute;mso-position-horizontal-relative:text;mso-position-vertical:absolute;mso-position-vertical-relative:text;v-text-anchor:top" o:gfxdata="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" stroked="f">
+              <v:shape w14:anchorId="28802B3F" id="Frame22" o:spid="_x0000_s1050" type="#_x0000_t202" style="position:absolute;left:0;text-align:left;margin-left:225.1pt;margin-top:23.25pt;width:223.9pt;height:26.95pt;z-index:251686912;visibility:visible;mso-wrap-style:square;mso-wrap-distance-left:9pt;mso-wrap-distance-top:0;mso-wrap-distance-right:9pt;mso-wrap-distance-bottom:0;mso-position-horizontal:absolute;mso-position-horizontal-relative:text;mso-position-vertical:absolute;mso-position-vertical-relative:text;v-text-anchor:top" o:gfxdata="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" stroked="f">
                 <v:fill opacity="0"/>
                 <v:textbox inset="2.58064mm,1.3106mm,2.58064mm,1.3106mm">
                   <w:txbxContent>
@@ -3672,23 +3151,7 @@
                           <w:rFonts w:ascii="Arial" w:hAnsi="Arial" w:cs="Arial"/>
                           <w:sz w:val="22"/>
                         </w:rPr>
-                        <w:t>{</w:t>
-                      </w:r>
-                      <w:proofErr w:type="spellStart"/>
-                      <w:r>
-                        <w:rPr>
-                          <w:rFonts w:ascii="Arial" w:hAnsi="Arial" w:cs="Arial"/>
-                          <w:sz w:val="22"/>
-                        </w:rPr>
-                        <w:t>registry_number</w:t>
-                      </w:r>
-                      <w:proofErr w:type="spellEnd"/>
-                      <w:r>
-                        <w:rPr>
-                          <w:rFonts w:ascii="Arial" w:hAnsi="Arial" w:cs="Arial"/>
-                          <w:sz w:val="22"/>
-                        </w:rPr>
-                        <w:t>}</w:t>
+                        <w:t>{registry_number}</w:t>
                       </w:r>
                     </w:p>
                   </w:txbxContent>
@@ -3983,27 +3446,7 @@
                 <w:sz w:val="22"/>
                 <w:szCs w:val="22"/>
               </w:rPr>
-              <w:t>{#</w:t>
-            </w:r>
-            <w:proofErr w:type="gramStart"/>
-            <w:r>
-              <w:rPr>
-                <w:rFonts w:ascii="Arial" w:hAnsi="Arial" w:cs="Arial"/>
-                <w:color w:val="000000"/>
-                <w:sz w:val="22"/>
-                <w:szCs w:val="22"/>
-              </w:rPr>
-              <w:t>clerical}{</w:t>
-            </w:r>
-            <w:proofErr w:type="gramEnd"/>
-            <w:r>
-              <w:rPr>
-                <w:rFonts w:ascii="Arial" w:hAnsi="Arial" w:cs="Arial"/>
-                <w:color w:val="000000"/>
-                <w:sz w:val="22"/>
-                <w:szCs w:val="22"/>
-              </w:rPr>
-              <w:t>error_num}</w:t>
+              <w:t>{#clerical}{error_num}</w:t>
             </w:r>
           </w:p>
         </w:tc>
@@ -4090,7 +3533,6 @@
               </w:rPr>
               <w:t>{</w:t>
             </w:r>
-            <w:proofErr w:type="spellStart"/>
             <w:r>
               <w:rPr>
                 <w:rFonts w:ascii="Arial" w:hAnsi="Arial"/>
@@ -4101,7 +3543,6 @@
               </w:rPr>
               <w:t>error_description_from</w:t>
             </w:r>
-            <w:proofErr w:type="spellEnd"/>
             <w:r>
               <w:rPr>
                 <w:rFonts w:ascii="Arial" w:hAnsi="Arial" w:cs="Arial"/>
@@ -4155,7 +3596,6 @@
               </w:rPr>
               <w:t>{</w:t>
             </w:r>
-            <w:proofErr w:type="spellStart"/>
             <w:r>
               <w:rPr>
                 <w:rFonts w:ascii="Arial" w:hAnsi="Arial"/>
@@ -4164,20 +3604,8 @@
                 <w:szCs w:val="22"/>
                 <w:shd w:val="clear" w:color="auto" w:fill="FFFFFF"/>
               </w:rPr>
-              <w:t>error_description_</w:t>
+              <w:t>error_description_to</w:t>
             </w:r>
-            <w:proofErr w:type="gramStart"/>
-            <w:r>
-              <w:rPr>
-                <w:rFonts w:ascii="Arial" w:hAnsi="Arial"/>
-                <w:color w:val="000000"/>
-                <w:sz w:val="22"/>
-                <w:szCs w:val="22"/>
-                <w:shd w:val="clear" w:color="auto" w:fill="FFFFFF"/>
-              </w:rPr>
-              <w:t>to</w:t>
-            </w:r>
-            <w:proofErr w:type="spellEnd"/>
             <w:r>
               <w:rPr>
                 <w:rFonts w:ascii="Arial" w:hAnsi="Arial" w:cs="Arial"/>
@@ -4186,18 +3614,7 @@
                 <w:szCs w:val="22"/>
                 <w:shd w:val="clear" w:color="auto" w:fill="FFFFFF"/>
               </w:rPr>
-              <w:t>}{</w:t>
-            </w:r>
-            <w:proofErr w:type="gramEnd"/>
-            <w:r>
-              <w:rPr>
-                <w:rFonts w:ascii="Arial" w:hAnsi="Arial" w:cs="Arial"/>
-                <w:color w:val="000000"/>
-                <w:sz w:val="22"/>
-                <w:szCs w:val="22"/>
-                <w:shd w:val="clear" w:color="auto" w:fill="FFFFFF"/>
-              </w:rPr>
-              <w:t>/}</w:t>
+              <w:t>}{/}</w:t>
             </w:r>
           </w:p>
         </w:tc>
@@ -4291,7 +3708,7 @@
           </mc:Choice>
           <mc:Fallback>
             <w:pict>
-              <v:shape w14:anchorId="3D827116" id="Frame23" o:spid="_x0000_s1051" type="#_x0000_t202" style="position:absolute;left:0;text-align:left;margin-left:31.2pt;margin-top:10.55pt;width:461.55pt;height:43.7pt;z-index:251700224;visibility:visible;mso-wrap-style:square;mso-wrap-distance-left:9pt;mso-wrap-distance-top:0;mso-wrap-distance-right:9pt;mso-wrap-distance-bottom:0;mso-position-horizontal:absolute;mso-position-horizontal-relative:text;mso-position-vertical:absolute;mso-position-vertical-relative:text;v-text-anchor:top" o:gfxdata="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" stroked="f">
+              <v:shape w14:anchorId="3D827116" id="Frame23" o:spid="_x0000_s1051" type="#_x0000_t202" style="position:absolute;left:0;text-align:left;margin-left:31.2pt;margin-top:10.55pt;width:461.55pt;height:43.7pt;z-index:251700224;visibility:visible;mso-wrap-style:square;mso-wrap-distance-left:9pt;mso-wrap-distance-top:0;mso-wrap-distance-right:9pt;mso-wrap-distance-bottom:0;mso-position-horizontal:absolute;mso-position-horizontal-relative:text;mso-position-vertical:absolute;mso-position-vertical-relative:text;v-text-anchor:top" o:gfxdata="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" stroked="f">
                 <v:fill opacity="0"/>
                 <v:textbox inset="2.58064mm,1.3106mm,2.58064mm,1.3106mm">
                   <w:txbxContent>
@@ -4499,15 +3916,7 @@
           <w:rFonts w:ascii="Arial" w:hAnsi="Arial" w:cs="Arial"/>
           <w:color w:val="000000"/>
         </w:rPr>
-        <w:t>{</w:t>
-      </w:r>
-      <w:proofErr w:type="spellStart"/>
-      <w:r>
-        <w:rPr>
-          <w:rFonts w:ascii="Arial" w:hAnsi="Arial" w:cs="Arial"/>
-          <w:color w:val="000000"/>
-        </w:rPr>
-        <w:t>document_</w:t>
+        <w:t>{document_</w:t>
       </w:r>
       <w:r>
         <w:rPr>
@@ -4518,7 +3927,6 @@
         </w:rPr>
         <w:t>name</w:t>
       </w:r>
-      <w:proofErr w:type="spellEnd"/>
       <w:r>
         <w:rPr>
           <w:rFonts w:ascii="Arial" w:hAnsi="Arial" w:cs="Arial"/>
@@ -4556,21 +3964,7 @@
         <w:rPr>
           <w:color w:val="000000"/>
         </w:rPr>
-        <w:t xml:space="preserve">7)    I have not filed any similar petition and that, to the best of my knowledge, no other similar </w:t>
-      </w:r>
-      <w:proofErr w:type="gramStart"/>
-      <w:r>
-        <w:rPr>
-          <w:color w:val="000000"/>
-        </w:rPr>
-        <w:t>petition  is</w:t>
-      </w:r>
-      <w:proofErr w:type="gramEnd"/>
-      <w:r>
-        <w:rPr>
-          <w:color w:val="000000"/>
-        </w:rPr>
-        <w:t xml:space="preserve"> pending with any LCRO, Court or Philippine Consulate.</w:t>
+        <w:t>7)    I have not filed any similar petition and that, to the best of my knowledge, no other similar petition  is pending with any LCRO, Court or Philippine Consulate.</w:t>
       </w:r>
     </w:p>
     <w:p>
@@ -4646,7 +4040,6 @@
                               </w:rPr>
                               <w:t>{</w:t>
                             </w:r>
-                            <w:proofErr w:type="spellStart"/>
                             <w:r>
                               <w:rPr>
                                 <w:rFonts w:ascii="Arial" w:hAnsi="Arial"/>
@@ -4654,7 +4047,6 @@
                               </w:rPr>
                               <w:t>filing_province</w:t>
                             </w:r>
-                            <w:proofErr w:type="spellEnd"/>
                             <w:r>
                               <w:rPr>
                                 <w:rFonts w:ascii="Arial" w:hAnsi="Arial" w:cs="Arial"/>
@@ -4676,7 +4068,7 @@
           </mc:Choice>
           <mc:Fallback>
             <w:pict>
-              <v:shape w14:anchorId="41DA67A7" id="Frame30" o:spid="_x0000_s1052" type="#_x0000_t202" style="position:absolute;left:0;text-align:left;margin-left:377.9pt;margin-top:9.65pt;width:118.35pt;height:22.5pt;z-index:251689984;visibility:visible;mso-wrap-style:square;mso-wrap-distance-left:9pt;mso-wrap-distance-top:0;mso-wrap-distance-right:9pt;mso-wrap-distance-bottom:0;mso-position-horizontal:absolute;mso-position-horizontal-relative:text;mso-position-vertical:absolute;mso-position-vertical-relative:text;v-text-anchor:top" o:gfxdata="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" stroked="f">
+              <v:shape w14:anchorId="41DA67A7" id="Frame30" o:spid="_x0000_s1052" type="#_x0000_t202" style="position:absolute;left:0;text-align:left;margin-left:377.9pt;margin-top:9.65pt;width:118.35pt;height:22.5pt;z-index:251689984;visibility:visible;mso-wrap-style:square;mso-wrap-distance-left:9pt;mso-wrap-distance-top:0;mso-wrap-distance-right:9pt;mso-wrap-distance-bottom:0;mso-position-horizontal:absolute;mso-position-horizontal-relative:text;mso-position-vertical:absolute;mso-position-vertical-relative:text;v-text-anchor:top" o:gfxdata="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" stroked="f">
                 <v:fill opacity="0"/>
                 <v:textbox inset="2.58064mm,1.3106mm,2.58064mm,1.3106mm">
                   <w:txbxContent>
@@ -4696,7 +4088,6 @@
                         </w:rPr>
                         <w:t>{</w:t>
                       </w:r>
-                      <w:proofErr w:type="spellStart"/>
                       <w:r>
                         <w:rPr>
                           <w:rFonts w:ascii="Arial" w:hAnsi="Arial"/>
@@ -4704,7 +4095,6 @@
                         </w:rPr>
                         <w:t>filing_province</w:t>
                       </w:r>
-                      <w:proofErr w:type="spellEnd"/>
                       <w:r>
                         <w:rPr>
                           <w:rFonts w:ascii="Arial" w:hAnsi="Arial" w:cs="Arial"/>
@@ -4781,23 +4171,7 @@
                                 <w:rFonts w:ascii="Arial" w:hAnsi="Arial" w:cs="Arial"/>
                                 <w:sz w:val="22"/>
                               </w:rPr>
-                              <w:t>{</w:t>
-                            </w:r>
-                            <w:proofErr w:type="spellStart"/>
-                            <w:r>
-                              <w:rPr>
-                                <w:rFonts w:ascii="Arial" w:hAnsi="Arial" w:cs="Arial"/>
-                                <w:sz w:val="22"/>
-                              </w:rPr>
-                              <w:t>filing_city</w:t>
-                            </w:r>
-                            <w:proofErr w:type="spellEnd"/>
-                            <w:r>
-                              <w:rPr>
-                                <w:rFonts w:ascii="Arial" w:hAnsi="Arial" w:cs="Arial"/>
-                                <w:sz w:val="22"/>
-                              </w:rPr>
-                              <w:t>}</w:t>
+                              <w:t>{filing_city}</w:t>
                             </w:r>
                           </w:p>
                         </w:txbxContent>
@@ -4813,7 +4187,7 @@
           </mc:Choice>
           <mc:Fallback>
             <w:pict>
-              <v:shape w14:anchorId="6197782F" id="Frame29" o:spid="_x0000_s1053" type="#_x0000_t202" style="position:absolute;left:0;text-align:left;margin-left:222pt;margin-top:9.95pt;width:145.65pt;height:27.55pt;z-index:251688960;visibility:visible;mso-wrap-style:square;mso-wrap-distance-left:9pt;mso-wrap-distance-top:0;mso-wrap-distance-right:9pt;mso-wrap-distance-bottom:0;mso-position-horizontal:absolute;mso-position-horizontal-relative:text;mso-position-vertical:absolute;mso-position-vertical-relative:text;v-text-anchor:top" o:gfxdata="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" stroked="f">
+              <v:shape w14:anchorId="6197782F" id="Frame29" o:spid="_x0000_s1053" type="#_x0000_t202" style="position:absolute;left:0;text-align:left;margin-left:222pt;margin-top:9.95pt;width:145.65pt;height:27.55pt;z-index:251688960;visibility:visible;mso-wrap-style:square;mso-wrap-distance-left:9pt;mso-wrap-distance-top:0;mso-wrap-distance-right:9pt;mso-wrap-distance-bottom:0;mso-position-horizontal:absolute;mso-position-horizontal-relative:text;mso-position-vertical:absolute;mso-position-vertical-relative:text;v-text-anchor:top" o:gfxdata="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" stroked="f">
                 <v:fill opacity="0"/>
                 <v:textbox inset="2.58064mm,1.3106mm,2.58064mm,1.3106mm">
                   <w:txbxContent>
@@ -4831,23 +4205,7 @@
                           <w:rFonts w:ascii="Arial" w:hAnsi="Arial" w:cs="Arial"/>
                           <w:sz w:val="22"/>
                         </w:rPr>
-                        <w:t>{</w:t>
-                      </w:r>
-                      <w:proofErr w:type="spellStart"/>
-                      <w:r>
-                        <w:rPr>
-                          <w:rFonts w:ascii="Arial" w:hAnsi="Arial" w:cs="Arial"/>
-                          <w:sz w:val="22"/>
-                        </w:rPr>
-                        <w:t>filing_city</w:t>
-                      </w:r>
-                      <w:proofErr w:type="spellEnd"/>
-                      <w:r>
-                        <w:rPr>
-                          <w:rFonts w:ascii="Arial" w:hAnsi="Arial" w:cs="Arial"/>
-                          <w:sz w:val="22"/>
-                        </w:rPr>
-                        <w:t>}</w:t>
+                        <w:t>{filing_city}</w:t>
                       </w:r>
                     </w:p>
                   </w:txbxContent>
@@ -4945,7 +4303,7 @@
           </mc:Choice>
           <mc:Fallback>
             <w:pict>
-              <v:shape w14:anchorId="61E661BF" id="Frame31" o:spid="_x0000_s1054" type="#_x0000_t202" style="position:absolute;left:0;text-align:left;margin-left:211.5pt;margin-top:8.95pt;width:141.7pt;height:17.9pt;z-index:-251650048;visibility:visible;mso-wrap-style:none;mso-wrap-distance-left:9pt;mso-wrap-distance-top:0;mso-wrap-distance-right:9pt;mso-wrap-distance-bottom:0;mso-position-horizontal:absolute;mso-position-horizontal-relative:text;mso-position-vertical:absolute;mso-position-vertical-relative:text;v-text-anchor:top" o:gfxdata="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" stroked="f">
+              <v:shape w14:anchorId="61E661BF" id="Frame31" o:spid="_x0000_s1054" type="#_x0000_t202" style="position:absolute;left:0;text-align:left;margin-left:211.5pt;margin-top:8.95pt;width:141.7pt;height:17.9pt;z-index:-251650048;visibility:visible;mso-wrap-style:none;mso-wrap-distance-left:9pt;mso-wrap-distance-top:0;mso-wrap-distance-right:9pt;mso-wrap-distance-bottom:0;mso-position-horizontal:absolute;mso-position-horizontal-relative:text;mso-position-vertical:absolute;mso-position-vertical-relative:text;v-text-anchor:top" o:gfxdata="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" stroked="f">
                 <v:textbox inset="2.58064mm,1.3106mm,2.58064mm,1.3106mm">
                   <w:txbxContent>
                     <w:p>
@@ -5049,7 +4407,7 @@
           </mc:Choice>
           <mc:Fallback>
             <w:pict>
-              <v:shape w14:anchorId="7505D072" id="Frame32" o:spid="_x0000_s1055" type="#_x0000_t202" style="position:absolute;left:0;text-align:left;margin-left:363.95pt;margin-top:12.85pt;width:144.7pt;height:17.9pt;z-index:-251649024;visibility:visible;mso-wrap-style:none;mso-wrap-distance-left:9pt;mso-wrap-distance-top:0;mso-wrap-distance-right:9pt;mso-wrap-distance-bottom:0;mso-position-horizontal:absolute;mso-position-horizontal-relative:text;mso-position-vertical:absolute;mso-position-vertical-relative:text;v-text-anchor:top" o:gfxdata="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" stroked="f">
+              <v:shape w14:anchorId="7505D072" id="Frame32" o:spid="_x0000_s1055" type="#_x0000_t202" style="position:absolute;left:0;text-align:left;margin-left:363.95pt;margin-top:12.85pt;width:144.7pt;height:17.9pt;z-index:-251649024;visibility:visible;mso-wrap-style:none;mso-wrap-distance-left:9pt;mso-wrap-distance-top:0;mso-wrap-distance-right:9pt;mso-wrap-distance-bottom:0;mso-position-horizontal:absolute;mso-position-horizontal-relative:text;mso-position-vertical:absolute;mso-position-vertical-relative:text;v-text-anchor:top" o:gfxdata="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" stroked="f">
                 <v:textbox inset="2.58064mm,1.3106mm,2.58064mm,1.3106mm">
                   <w:txbxContent>
                     <w:p>
@@ -5157,23 +4515,7 @@
                                 <w:rFonts w:ascii="Arial" w:hAnsi="Arial" w:cs="Arial"/>
                                 <w:sz w:val="22"/>
                               </w:rPr>
-                              <w:t>{</w:t>
-                            </w:r>
-                            <w:proofErr w:type="spellStart"/>
-                            <w:r>
-                              <w:rPr>
-                                <w:rFonts w:ascii="Arial" w:hAnsi="Arial" w:cs="Arial"/>
-                                <w:sz w:val="22"/>
-                              </w:rPr>
-                              <w:t>petitioner_name</w:t>
-                            </w:r>
-                            <w:proofErr w:type="spellEnd"/>
-                            <w:r>
-                              <w:rPr>
-                                <w:rFonts w:ascii="Arial" w:hAnsi="Arial" w:cs="Arial"/>
-                                <w:sz w:val="22"/>
-                              </w:rPr>
-                              <w:t>}</w:t>
+                              <w:t>{petitioner_name}</w:t>
                             </w:r>
                           </w:p>
                         </w:txbxContent>
@@ -5189,7 +4531,7 @@
           </mc:Choice>
           <mc:Fallback>
             <w:pict>
-              <v:shape w14:anchorId="452B945B" id="Frame33" o:spid="_x0000_s1056" type="#_x0000_t202" style="position:absolute;left:0;text-align:left;margin-left:282.05pt;margin-top:10.05pt;width:220.4pt;height:26.95pt;z-index:251701248;visibility:visible;mso-wrap-style:square;mso-wrap-distance-left:9pt;mso-wrap-distance-top:0;mso-wrap-distance-right:9pt;mso-wrap-distance-bottom:0;mso-position-horizontal:absolute;mso-position-horizontal-relative:text;mso-position-vertical:absolute;mso-position-vertical-relative:text;v-text-anchor:top" o:gfxdata="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" stroked="f">
+              <v:shape w14:anchorId="452B945B" id="Frame33" o:spid="_x0000_s1056" type="#_x0000_t202" style="position:absolute;left:0;text-align:left;margin-left:282.05pt;margin-top:10.05pt;width:220.4pt;height:26.95pt;z-index:251701248;visibility:visible;mso-wrap-style:square;mso-wrap-distance-left:9pt;mso-wrap-distance-top:0;mso-wrap-distance-right:9pt;mso-wrap-distance-bottom:0;mso-position-horizontal:absolute;mso-position-horizontal-relative:text;mso-position-vertical:absolute;mso-position-vertical-relative:text;v-text-anchor:top" o:gfxdata="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" stroked="f">
                 <v:fill opacity="0"/>
                 <v:textbox inset="2.58064mm,1.3106mm,2.58064mm,1.3106mm">
                   <w:txbxContent>
@@ -5207,23 +4549,7 @@
                           <w:rFonts w:ascii="Arial" w:hAnsi="Arial" w:cs="Arial"/>
                           <w:sz w:val="22"/>
                         </w:rPr>
-                        <w:t>{</w:t>
-                      </w:r>
-                      <w:proofErr w:type="spellStart"/>
-                      <w:r>
-                        <w:rPr>
-                          <w:rFonts w:ascii="Arial" w:hAnsi="Arial" w:cs="Arial"/>
-                          <w:sz w:val="22"/>
-                        </w:rPr>
-                        <w:t>petitioner_name</w:t>
-                      </w:r>
-                      <w:proofErr w:type="spellEnd"/>
-                      <w:r>
-                        <w:rPr>
-                          <w:rFonts w:ascii="Arial" w:hAnsi="Arial" w:cs="Arial"/>
-                          <w:sz w:val="22"/>
-                        </w:rPr>
-                        <w:t>}</w:t>
+                        <w:t>{petitioner_name}</w:t>
                       </w:r>
                     </w:p>
                   </w:txbxContent>
@@ -5418,7 +4744,7 @@
           </mc:Choice>
           <mc:Fallback>
             <w:pict>
-              <v:shape w14:anchorId="7A5B3B7B" id="Text Box 29" o:spid="_x0000_s1057" type="#_x0000_t202" style="position:absolute;left:0;text-align:left;margin-left:63pt;margin-top:257.25pt;width:171pt;height:27pt;z-index:251720704;visibility:visible;mso-wrap-style:square;mso-width-percent:0;mso-height-percent:0;mso-wrap-distance-left:9pt;mso-wrap-distance-top:0;mso-wrap-distance-right:9pt;mso-wrap-distance-bottom:0;mso-position-horizontal:absolute;mso-position-horizontal-relative:text;mso-position-vertical:absolute;mso-position-vertical-relative:text;mso-width-percent:0;mso-height-percent:0;mso-width-relative:page;mso-height-relative:page;v-text-anchor:top" o:gfxdata="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" filled="f" stroked="f" strokeweight="3pt">
+              <v:shape w14:anchorId="7A5B3B7B" id="Text Box 29" o:spid="_x0000_s1057" type="#_x0000_t202" style="position:absolute;left:0;text-align:left;margin-left:63pt;margin-top:257.25pt;width:171pt;height:27pt;z-index:251720704;visibility:visible;mso-wrap-style:square;mso-width-percent:0;mso-height-percent:0;mso-wrap-distance-left:9pt;mso-wrap-distance-top:0;mso-wrap-distance-right:9pt;mso-wrap-distance-bottom:0;mso-position-horizontal:absolute;mso-position-horizontal-relative:text;mso-position-vertical:absolute;mso-position-vertical-relative:text;mso-width-percent:0;mso-height-percent:0;mso-width-relative:page;mso-height-relative:page;v-text-anchor:top" o:gfxdata="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" filled="f" stroked="f" strokeweight="3pt">
                 <v:stroke linestyle="thinThin"/>
                 <v:textbox>
                   <w:txbxContent>
@@ -5554,7 +4880,7 @@
           </mc:Choice>
           <mc:Fallback>
             <w:pict>
-              <v:shape w14:anchorId="1905E83B" id="Text Box 28" o:spid="_x0000_s1058" type="#_x0000_t202" style="position:absolute;margin-left:68.6pt;margin-top:9.2pt;width:198.6pt;height:27pt;z-index:251721728;visibility:visible;mso-wrap-style:square;mso-width-percent:0;mso-height-percent:0;mso-wrap-distance-left:9pt;mso-wrap-distance-top:0;mso-wrap-distance-right:9pt;mso-wrap-distance-bottom:0;mso-position-horizontal:absolute;mso-position-horizontal-relative:text;mso-position-vertical:absolute;mso-position-vertical-relative:text;mso-width-percent:0;mso-height-percent:0;mso-width-relative:page;mso-height-relative:page;v-text-anchor:top" o:gfxdata="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" filled="f" stroked="f" strokeweight="3pt">
+              <v:shape w14:anchorId="1905E83B" id="Text Box 28" o:spid="_x0000_s1058" type="#_x0000_t202" style="position:absolute;margin-left:68.6pt;margin-top:9.2pt;width:198.6pt;height:27pt;z-index:251721728;visibility:visible;mso-wrap-style:square;mso-width-percent:0;mso-height-percent:0;mso-wrap-distance-left:9pt;mso-wrap-distance-top:0;mso-wrap-distance-right:9pt;mso-wrap-distance-bottom:0;mso-position-horizontal:absolute;mso-position-horizontal-relative:text;mso-position-vertical:absolute;mso-position-vertical-relative:text;mso-width-percent:0;mso-height-percent:0;mso-width-relative:page;mso-height-relative:page;v-text-anchor:top" o:gfxdata="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" filled="f" stroked="f" strokeweight="3pt">
                 <v:stroke linestyle="thinThin"/>
                 <v:textbox>
                   <w:txbxContent>
@@ -5673,23 +4999,7 @@
                                 <w:rFonts w:ascii="Arial" w:hAnsi="Arial" w:cs="Arial"/>
                                 <w:sz w:val="22"/>
                               </w:rPr>
-                              <w:t>{</w:t>
-                            </w:r>
-                            <w:proofErr w:type="spellStart"/>
-                            <w:r>
-                              <w:rPr>
-                                <w:rFonts w:ascii="Arial" w:hAnsi="Arial" w:cs="Arial"/>
-                                <w:sz w:val="22"/>
-                              </w:rPr>
-                              <w:t>petitioner_name</w:t>
-                            </w:r>
-                            <w:proofErr w:type="spellEnd"/>
-                            <w:r>
-                              <w:rPr>
-                                <w:rFonts w:ascii="Arial" w:hAnsi="Arial" w:cs="Arial"/>
-                                <w:sz w:val="22"/>
-                              </w:rPr>
-                              <w:t>}</w:t>
+                              <w:t>{petitioner_name}</w:t>
                             </w:r>
                           </w:p>
                           <w:p>
@@ -5721,7 +5031,7 @@
           </mc:Choice>
           <mc:Fallback>
             <w:pict>
-              <v:shape w14:anchorId="12AACD5E" id="Text Box 27" o:spid="_x0000_s1059" type="#_x0000_t202" style="position:absolute;left:0;text-align:left;margin-left:15.3pt;margin-top:-4.6pt;width:344.6pt;height:26.95pt;z-index:251736064;visibility:visible;mso-wrap-style:square;mso-width-percent:0;mso-height-percent:0;mso-wrap-distance-left:9pt;mso-wrap-distance-top:0;mso-wrap-distance-right:9pt;mso-wrap-distance-bottom:0;mso-position-horizontal:absolute;mso-position-horizontal-relative:text;mso-position-vertical:absolute;mso-position-vertical-relative:text;mso-width-percent:0;mso-height-percent:0;mso-width-relative:page;mso-height-relative:page;v-text-anchor:top" o:gfxdata="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" stroked="f">
+              <v:shape w14:anchorId="12AACD5E" id="Text Box 27" o:spid="_x0000_s1059" type="#_x0000_t202" style="position:absolute;left:0;text-align:left;margin-left:15.3pt;margin-top:-4.6pt;width:344.6pt;height:26.95pt;z-index:251736064;visibility:visible;mso-wrap-style:square;mso-width-percent:0;mso-height-percent:0;mso-wrap-distance-left:9pt;mso-wrap-distance-top:0;mso-wrap-distance-right:9pt;mso-wrap-distance-bottom:0;mso-position-horizontal:absolute;mso-position-horizontal-relative:text;mso-position-vertical:absolute;mso-position-vertical-relative:text;mso-width-percent:0;mso-height-percent:0;mso-width-relative:page;mso-height-relative:page;v-text-anchor:top" o:gfxdata="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" stroked="f">
                 <v:fill opacity="0"/>
                 <v:textbox inset="2.58064mm,1.3106mm,2.58064mm,1.3106mm">
                   <w:txbxContent>
@@ -5739,23 +5049,7 @@
                           <w:rFonts w:ascii="Arial" w:hAnsi="Arial" w:cs="Arial"/>
                           <w:sz w:val="22"/>
                         </w:rPr>
-                        <w:t>{</w:t>
-                      </w:r>
-                      <w:proofErr w:type="spellStart"/>
-                      <w:r>
-                        <w:rPr>
-                          <w:rFonts w:ascii="Arial" w:hAnsi="Arial" w:cs="Arial"/>
-                          <w:sz w:val="22"/>
-                        </w:rPr>
-                        <w:t>petitioner_name</w:t>
-                      </w:r>
-                      <w:proofErr w:type="spellEnd"/>
-                      <w:r>
-                        <w:rPr>
-                          <w:rFonts w:ascii="Arial" w:hAnsi="Arial" w:cs="Arial"/>
-                          <w:sz w:val="22"/>
-                        </w:rPr>
-                        <w:t>}</w:t>
+                        <w:t>{petitioner_name}</w:t>
                       </w:r>
                     </w:p>
                     <w:p>
@@ -5873,23 +5167,7 @@
                                 <w:rFonts w:ascii="Arial" w:hAnsi="Arial" w:cs="Arial"/>
                                 <w:sz w:val="22"/>
                               </w:rPr>
-                              <w:t>{</w:t>
-                            </w:r>
-                            <w:proofErr w:type="spellStart"/>
-                            <w:r>
-                              <w:rPr>
-                                <w:rFonts w:ascii="Arial" w:hAnsi="Arial" w:cs="Arial"/>
-                                <w:sz w:val="22"/>
-                              </w:rPr>
-                              <w:t>petitioner_name</w:t>
-                            </w:r>
-                            <w:proofErr w:type="spellEnd"/>
-                            <w:r>
-                              <w:rPr>
-                                <w:rFonts w:ascii="Arial" w:hAnsi="Arial" w:cs="Arial"/>
-                                <w:sz w:val="22"/>
-                              </w:rPr>
-                              <w:t>}</w:t>
+                              <w:t>{petitioner_name}</w:t>
                             </w:r>
                           </w:p>
                         </w:txbxContent>
@@ -5911,7 +5189,7 @@
           </mc:Choice>
           <mc:Fallback>
             <w:pict>
-              <v:shape w14:anchorId="3D954FE3" id="Text Box 26" o:spid="_x0000_s1060" type="#_x0000_t202" style="position:absolute;left:0;text-align:left;margin-left:256.9pt;margin-top:16.65pt;width:268.3pt;height:27pt;z-index:251735040;visibility:visible;mso-wrap-style:square;mso-width-percent:0;mso-height-percent:0;mso-wrap-distance-left:9pt;mso-wrap-distance-top:0;mso-wrap-distance-right:9pt;mso-wrap-distance-bottom:0;mso-position-horizontal:absolute;mso-position-horizontal-relative:text;mso-position-vertical:absolute;mso-position-vertical-relative:text;mso-width-percent:0;mso-height-percent:0;mso-width-relative:page;mso-height-relative:page;v-text-anchor:top" o:gfxdata="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" filled="f" stroked="f" strokeweight="3pt">
+              <v:shape w14:anchorId="3D954FE3" id="Text Box 26" o:spid="_x0000_s1060" type="#_x0000_t202" style="position:absolute;left:0;text-align:left;margin-left:256.9pt;margin-top:16.65pt;width:268.3pt;height:27pt;z-index:251735040;visibility:visible;mso-wrap-style:square;mso-width-percent:0;mso-height-percent:0;mso-wrap-distance-left:9pt;mso-wrap-distance-top:0;mso-wrap-distance-right:9pt;mso-wrap-distance-bottom:0;mso-position-horizontal:absolute;mso-position-horizontal-relative:text;mso-position-vertical:absolute;mso-position-vertical-relative:text;mso-width-percent:0;mso-height-percent:0;mso-width-relative:page;mso-height-relative:page;v-text-anchor:top" o:gfxdata="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" filled="f" stroked="f" strokeweight="3pt">
                 <v:stroke linestyle="thinThin"/>
                 <v:textbox>
                   <w:txbxContent>
@@ -5929,23 +5207,7 @@
                           <w:rFonts w:ascii="Arial" w:hAnsi="Arial" w:cs="Arial"/>
                           <w:sz w:val="22"/>
                         </w:rPr>
-                        <w:t>{</w:t>
-                      </w:r>
-                      <w:proofErr w:type="spellStart"/>
-                      <w:r>
-                        <w:rPr>
-                          <w:rFonts w:ascii="Arial" w:hAnsi="Arial" w:cs="Arial"/>
-                          <w:sz w:val="22"/>
-                        </w:rPr>
-                        <w:t>petitioner_name</w:t>
-                      </w:r>
-                      <w:proofErr w:type="spellEnd"/>
-                      <w:r>
-                        <w:rPr>
-                          <w:rFonts w:ascii="Arial" w:hAnsi="Arial" w:cs="Arial"/>
-                          <w:sz w:val="22"/>
-                        </w:rPr>
-                        <w:t>}</w:t>
+                        <w:t>{petitioner_name}</w:t>
                       </w:r>
                     </w:p>
                   </w:txbxContent>
@@ -6125,23 +5387,7 @@
                                 <w:rFonts w:ascii="Arial" w:hAnsi="Arial" w:cs="Arial"/>
                                 <w:sz w:val="22"/>
                               </w:rPr>
-                              <w:t>{</w:t>
-                            </w:r>
-                            <w:proofErr w:type="spellStart"/>
-                            <w:r>
-                              <w:rPr>
-                                <w:rFonts w:ascii="Arial" w:hAnsi="Arial" w:cs="Arial"/>
-                                <w:sz w:val="22"/>
-                              </w:rPr>
-                              <w:t>month_year_ss</w:t>
-                            </w:r>
-                            <w:proofErr w:type="spellEnd"/>
-                            <w:r>
-                              <w:rPr>
-                                <w:rFonts w:ascii="Arial" w:hAnsi="Arial" w:cs="Arial"/>
-                                <w:sz w:val="22"/>
-                              </w:rPr>
-                              <w:t>}</w:t>
+                              <w:t>{month_year_ss}</w:t>
                             </w:r>
                           </w:p>
                         </w:txbxContent>
@@ -6163,7 +5409,7 @@
           </mc:Choice>
           <mc:Fallback>
             <w:pict>
-              <v:shape w14:anchorId="24268EE8" id="Text Box 25" o:spid="_x0000_s1061" type="#_x0000_t202" style="position:absolute;margin-left:334.05pt;margin-top:9.3pt;width:135.1pt;height:23pt;z-index:251723776;visibility:visible;mso-wrap-style:square;mso-width-percent:0;mso-height-percent:0;mso-wrap-distance-left:9pt;mso-wrap-distance-top:0;mso-wrap-distance-right:9pt;mso-wrap-distance-bottom:0;mso-position-horizontal:absolute;mso-position-horizontal-relative:text;mso-position-vertical:absolute;mso-position-vertical-relative:text;mso-width-percent:0;mso-height-percent:0;mso-width-relative:page;mso-height-relative:page;v-text-anchor:top" o:gfxdata="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" filled="f" stroked="f" strokeweight="3pt">
+              <v:shape w14:anchorId="24268EE8" id="Text Box 25" o:spid="_x0000_s1061" type="#_x0000_t202" style="position:absolute;margin-left:334.05pt;margin-top:9.3pt;width:135.1pt;height:23pt;z-index:251723776;visibility:visible;mso-wrap-style:square;mso-width-percent:0;mso-height-percent:0;mso-wrap-distance-left:9pt;mso-wrap-distance-top:0;mso-wrap-distance-right:9pt;mso-wrap-distance-bottom:0;mso-position-horizontal:absolute;mso-position-horizontal-relative:text;mso-position-vertical:absolute;mso-position-vertical-relative:text;mso-width-percent:0;mso-height-percent:0;mso-width-relative:page;mso-height-relative:page;v-text-anchor:top" o:gfxdata="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" filled="f" stroked="f" strokeweight="3pt">
                 <v:stroke linestyle="thinThin"/>
                 <v:textbox>
                   <w:txbxContent>
@@ -6181,23 +5427,7 @@
                           <w:rFonts w:ascii="Arial" w:hAnsi="Arial" w:cs="Arial"/>
                           <w:sz w:val="22"/>
                         </w:rPr>
-                        <w:t>{</w:t>
-                      </w:r>
-                      <w:proofErr w:type="spellStart"/>
-                      <w:r>
-                        <w:rPr>
-                          <w:rFonts w:ascii="Arial" w:hAnsi="Arial" w:cs="Arial"/>
-                          <w:sz w:val="22"/>
-                        </w:rPr>
-                        <w:t>month_year_ss</w:t>
-                      </w:r>
-                      <w:proofErr w:type="spellEnd"/>
-                      <w:r>
-                        <w:rPr>
-                          <w:rFonts w:ascii="Arial" w:hAnsi="Arial" w:cs="Arial"/>
-                          <w:sz w:val="22"/>
-                        </w:rPr>
-                        <w:t>}</w:t>
+                        <w:t>{month_year_ss}</w:t>
                       </w:r>
                     </w:p>
                   </w:txbxContent>
@@ -6281,23 +5511,7 @@
                                 <w:rFonts w:ascii="Arial" w:hAnsi="Arial" w:cs="Arial"/>
                                 <w:sz w:val="22"/>
                               </w:rPr>
-                              <w:t>{</w:t>
-                            </w:r>
-                            <w:proofErr w:type="spellStart"/>
-                            <w:r>
-                              <w:rPr>
-                                <w:rFonts w:ascii="Arial" w:hAnsi="Arial" w:cs="Arial"/>
-                                <w:sz w:val="22"/>
-                              </w:rPr>
-                              <w:t>day_ss</w:t>
-                            </w:r>
-                            <w:proofErr w:type="spellEnd"/>
-                            <w:r>
-                              <w:rPr>
-                                <w:rFonts w:ascii="Arial" w:hAnsi="Arial" w:cs="Arial"/>
-                                <w:sz w:val="22"/>
-                              </w:rPr>
-                              <w:t>}</w:t>
+                              <w:t>{day_ss}</w:t>
                             </w:r>
                           </w:p>
                         </w:txbxContent>
@@ -6319,7 +5533,7 @@
           </mc:Choice>
           <mc:Fallback>
             <w:pict>
-              <v:shape w14:anchorId="76453325" id="Text Box 24" o:spid="_x0000_s1062" type="#_x0000_t202" style="position:absolute;margin-left:238pt;margin-top:9.65pt;width:63.6pt;height:23pt;z-index:251722752;visibility:visible;mso-wrap-style:square;mso-width-percent:0;mso-height-percent:0;mso-wrap-distance-left:9pt;mso-wrap-distance-top:0;mso-wrap-distance-right:9pt;mso-wrap-distance-bottom:0;mso-position-horizontal:absolute;mso-position-horizontal-relative:text;mso-position-vertical:absolute;mso-position-vertical-relative:text;mso-width-percent:0;mso-height-percent:0;mso-width-relative:page;mso-height-relative:page;v-text-anchor:top" o:gfxdata="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" filled="f" stroked="f" strokeweight="3pt">
+              <v:shape w14:anchorId="76453325" id="Text Box 24" o:spid="_x0000_s1062" type="#_x0000_t202" style="position:absolute;margin-left:238pt;margin-top:9.65pt;width:63.6pt;height:23pt;z-index:251722752;visibility:visible;mso-wrap-style:square;mso-width-percent:0;mso-height-percent:0;mso-wrap-distance-left:9pt;mso-wrap-distance-top:0;mso-wrap-distance-right:9pt;mso-wrap-distance-bottom:0;mso-position-horizontal:absolute;mso-position-horizontal-relative:text;mso-position-vertical:absolute;mso-position-vertical-relative:text;mso-width-percent:0;mso-height-percent:0;mso-width-relative:page;mso-height-relative:page;v-text-anchor:top" o:gfxdata="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" filled="f" stroked="f" strokeweight="3pt">
                 <v:stroke linestyle="thinThin"/>
                 <v:textbox>
                   <w:txbxContent>
@@ -6333,23 +5547,7 @@
                           <w:rFonts w:ascii="Arial" w:hAnsi="Arial" w:cs="Arial"/>
                           <w:sz w:val="22"/>
                         </w:rPr>
-                        <w:t>{</w:t>
-                      </w:r>
-                      <w:proofErr w:type="spellStart"/>
-                      <w:r>
-                        <w:rPr>
-                          <w:rFonts w:ascii="Arial" w:hAnsi="Arial" w:cs="Arial"/>
-                          <w:sz w:val="22"/>
-                        </w:rPr>
-                        <w:t>day_ss</w:t>
-                      </w:r>
-                      <w:proofErr w:type="spellEnd"/>
-                      <w:r>
-                        <w:rPr>
-                          <w:rFonts w:ascii="Arial" w:hAnsi="Arial" w:cs="Arial"/>
-                          <w:sz w:val="22"/>
-                        </w:rPr>
-                        <w:t>}</w:t>
+                        <w:t>{day_ss}</w:t>
                       </w:r>
                     </w:p>
                   </w:txbxContent>
@@ -6441,23 +5639,7 @@
                                 <w:rFonts w:ascii="Arial" w:hAnsi="Arial" w:cs="Arial"/>
                                 <w:sz w:val="22"/>
                               </w:rPr>
-                              <w:t>{</w:t>
-                            </w:r>
-                            <w:proofErr w:type="spellStart"/>
-                            <w:r>
-                              <w:rPr>
-                                <w:rFonts w:ascii="Arial" w:hAnsi="Arial" w:cs="Arial"/>
-                                <w:sz w:val="22"/>
-                              </w:rPr>
-                              <w:t>issued_on</w:t>
-                            </w:r>
-                            <w:proofErr w:type="spellEnd"/>
-                            <w:r>
-                              <w:rPr>
-                                <w:rFonts w:ascii="Arial" w:hAnsi="Arial" w:cs="Arial"/>
-                                <w:sz w:val="22"/>
-                              </w:rPr>
-                              <w:t>}</w:t>
+                              <w:t>{issued_on}</w:t>
                             </w:r>
                           </w:p>
                         </w:txbxContent>
@@ -6479,7 +5661,7 @@
           </mc:Choice>
           <mc:Fallback>
             <w:pict>
-              <v:shape w14:anchorId="57C7FC9D" id="Text Box 23" o:spid="_x0000_s1063" type="#_x0000_t202" style="position:absolute;left:0;text-align:left;margin-left:-14.85pt;margin-top:37.95pt;width:159.45pt;height:25.4pt;z-index:251737088;visibility:visible;mso-wrap-style:square;mso-width-percent:0;mso-height-percent:0;mso-wrap-distance-left:9pt;mso-wrap-distance-top:0;mso-wrap-distance-right:9pt;mso-wrap-distance-bottom:0;mso-position-horizontal:absolute;mso-position-horizontal-relative:text;mso-position-vertical:absolute;mso-position-vertical-relative:text;mso-width-percent:0;mso-height-percent:0;mso-width-relative:page;mso-height-relative:page;v-text-anchor:top" o:gfxdata="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" stroked="f">
+              <v:shape w14:anchorId="57C7FC9D" id="Text Box 23" o:spid="_x0000_s1063" type="#_x0000_t202" style="position:absolute;left:0;text-align:left;margin-left:-14.85pt;margin-top:37.95pt;width:159.45pt;height:25.4pt;z-index:251737088;visibility:visible;mso-wrap-style:square;mso-width-percent:0;mso-height-percent:0;mso-wrap-distance-left:9pt;mso-wrap-distance-top:0;mso-wrap-distance-right:9pt;mso-wrap-distance-bottom:0;mso-position-horizontal:absolute;mso-position-horizontal-relative:text;mso-position-vertical:absolute;mso-position-vertical-relative:text;mso-width-percent:0;mso-height-percent:0;mso-width-relative:page;mso-height-relative:page;v-text-anchor:top" o:gfxdata="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" stroked="f">
                 <v:fill opacity="0"/>
                 <v:textbox inset="2.58064mm,1.3106mm,2.58064mm,1.3106mm">
                   <w:txbxContent>
@@ -6497,23 +5679,7 @@
                           <w:rFonts w:ascii="Arial" w:hAnsi="Arial" w:cs="Arial"/>
                           <w:sz w:val="22"/>
                         </w:rPr>
-                        <w:t>{</w:t>
-                      </w:r>
-                      <w:proofErr w:type="spellStart"/>
-                      <w:r>
-                        <w:rPr>
-                          <w:rFonts w:ascii="Arial" w:hAnsi="Arial" w:cs="Arial"/>
-                          <w:sz w:val="22"/>
-                        </w:rPr>
-                        <w:t>issued_on</w:t>
-                      </w:r>
-                      <w:proofErr w:type="spellEnd"/>
-                      <w:r>
-                        <w:rPr>
-                          <w:rFonts w:ascii="Arial" w:hAnsi="Arial" w:cs="Arial"/>
-                          <w:sz w:val="22"/>
-                        </w:rPr>
-                        <w:t>}</w:t>
+                        <w:t>{issued_on}</w:t>
                       </w:r>
                     </w:p>
                   </w:txbxContent>
@@ -6601,23 +5767,7 @@
                                 <w:rFonts w:ascii="Arial" w:hAnsi="Arial" w:cs="Arial"/>
                                 <w:sz w:val="22"/>
                               </w:rPr>
-                              <w:t>{</w:t>
-                            </w:r>
-                            <w:proofErr w:type="spellStart"/>
-                            <w:r>
-                              <w:rPr>
-                                <w:rFonts w:ascii="Arial" w:hAnsi="Arial" w:cs="Arial"/>
-                                <w:sz w:val="22"/>
-                              </w:rPr>
-                              <w:t>issued_at</w:t>
-                            </w:r>
-                            <w:proofErr w:type="spellEnd"/>
-                            <w:r>
-                              <w:rPr>
-                                <w:rFonts w:ascii="Arial" w:hAnsi="Arial" w:cs="Arial"/>
-                                <w:sz w:val="22"/>
-                              </w:rPr>
-                              <w:t>}</w:t>
+                              <w:t>{issued_at}</w:t>
                             </w:r>
                           </w:p>
                         </w:txbxContent>
@@ -6639,7 +5789,7 @@
           </mc:Choice>
           <mc:Fallback>
             <w:pict>
-              <v:shape w14:anchorId="2E32FBB6" id="Text Box 22" o:spid="_x0000_s1064" type="#_x0000_t202" style="position:absolute;left:0;text-align:left;margin-left:322.5pt;margin-top:24.55pt;width:190pt;height:23pt;z-index:251726848;visibility:visible;mso-wrap-style:square;mso-width-percent:0;mso-height-percent:0;mso-wrap-distance-left:9pt;mso-wrap-distance-top:0;mso-wrap-distance-right:9pt;mso-wrap-distance-bottom:0;mso-position-horizontal:absolute;mso-position-horizontal-relative:text;mso-position-vertical:absolute;mso-position-vertical-relative:text;mso-width-percent:0;mso-height-percent:0;mso-width-relative:page;mso-height-relative:page;v-text-anchor:top" o:gfxdata="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" filled="f" stroked="f" strokeweight="3pt">
+              <v:shape w14:anchorId="2E32FBB6" id="Text Box 22" o:spid="_x0000_s1064" type="#_x0000_t202" style="position:absolute;left:0;text-align:left;margin-left:322.5pt;margin-top:24.55pt;width:190pt;height:23pt;z-index:251726848;visibility:visible;mso-wrap-style:square;mso-width-percent:0;mso-height-percent:0;mso-wrap-distance-left:9pt;mso-wrap-distance-top:0;mso-wrap-distance-right:9pt;mso-wrap-distance-bottom:0;mso-position-horizontal:absolute;mso-position-horizontal-relative:text;mso-position-vertical:absolute;mso-position-vertical-relative:text;mso-width-percent:0;mso-height-percent:0;mso-width-relative:page;mso-height-relative:page;v-text-anchor:top" o:gfxdata="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" filled="f" stroked="f" strokeweight="3pt">
                 <v:stroke linestyle="thinThin"/>
                 <v:textbox>
                   <w:txbxContent>
@@ -6657,23 +5807,7 @@
                           <w:rFonts w:ascii="Arial" w:hAnsi="Arial" w:cs="Arial"/>
                           <w:sz w:val="22"/>
                         </w:rPr>
-                        <w:t>{</w:t>
-                      </w:r>
-                      <w:proofErr w:type="spellStart"/>
-                      <w:r>
-                        <w:rPr>
-                          <w:rFonts w:ascii="Arial" w:hAnsi="Arial" w:cs="Arial"/>
-                          <w:sz w:val="22"/>
-                        </w:rPr>
-                        <w:t>issued_at</w:t>
-                      </w:r>
-                      <w:proofErr w:type="spellEnd"/>
-                      <w:r>
-                        <w:rPr>
-                          <w:rFonts w:ascii="Arial" w:hAnsi="Arial" w:cs="Arial"/>
-                          <w:sz w:val="22"/>
-                        </w:rPr>
-                        <w:t>}</w:t>
+                        <w:t>{issued_at}</w:t>
                       </w:r>
                     </w:p>
                   </w:txbxContent>
@@ -6761,23 +5895,7 @@
                                 <w:rFonts w:ascii="Arial" w:hAnsi="Arial" w:cs="Arial"/>
                                 <w:sz w:val="22"/>
                               </w:rPr>
-                              <w:t>{</w:t>
-                            </w:r>
-                            <w:proofErr w:type="spellStart"/>
-                            <w:r>
-                              <w:rPr>
-                                <w:rFonts w:ascii="Arial" w:hAnsi="Arial" w:cs="Arial"/>
-                                <w:sz w:val="22"/>
-                              </w:rPr>
-                              <w:t>exhibiting_number</w:t>
-                            </w:r>
-                            <w:proofErr w:type="spellEnd"/>
-                            <w:r>
-                              <w:rPr>
-                                <w:rFonts w:ascii="Arial" w:hAnsi="Arial" w:cs="Arial"/>
-                                <w:sz w:val="22"/>
-                              </w:rPr>
-                              <w:t>}</w:t>
+                              <w:t>{exhibiting_number}</w:t>
                             </w:r>
                           </w:p>
                         </w:txbxContent>
@@ -6799,7 +5917,7 @@
           </mc:Choice>
           <mc:Fallback>
             <w:pict>
-              <v:shape w14:anchorId="74EF4570" id="Text Box 21" o:spid="_x0000_s1065" type="#_x0000_t202" style="position:absolute;left:0;text-align:left;margin-left:136.35pt;margin-top:24.35pt;width:190pt;height:23pt;z-index:251725824;visibility:visible;mso-wrap-style:square;mso-width-percent:0;mso-height-percent:0;mso-wrap-distance-left:9pt;mso-wrap-distance-top:0;mso-wrap-distance-right:9pt;mso-wrap-distance-bottom:0;mso-position-horizontal:absolute;mso-position-horizontal-relative:text;mso-position-vertical:absolute;mso-position-vertical-relative:text;mso-width-percent:0;mso-height-percent:0;mso-width-relative:page;mso-height-relative:page;v-text-anchor:top" o:gfxdata="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" filled="f" stroked="f" strokeweight="3pt">
+              <v:shape w14:anchorId="74EF4570" id="Text Box 21" o:spid="_x0000_s1065" type="#_x0000_t202" style="position:absolute;left:0;text-align:left;margin-left:136.35pt;margin-top:24.35pt;width:190pt;height:23pt;z-index:251725824;visibility:visible;mso-wrap-style:square;mso-width-percent:0;mso-height-percent:0;mso-wrap-distance-left:9pt;mso-wrap-distance-top:0;mso-wrap-distance-right:9pt;mso-wrap-distance-bottom:0;mso-position-horizontal:absolute;mso-position-horizontal-relative:text;mso-position-vertical:absolute;mso-position-vertical-relative:text;mso-width-percent:0;mso-height-percent:0;mso-width-relative:page;mso-height-relative:page;v-text-anchor:top" o:gfxdata="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" filled="f" stroked="f" strokeweight="3pt">
                 <v:stroke linestyle="thinThin"/>
                 <v:textbox>
                   <w:txbxContent>
@@ -6817,23 +5935,7 @@
                           <w:rFonts w:ascii="Arial" w:hAnsi="Arial" w:cs="Arial"/>
                           <w:sz w:val="22"/>
                         </w:rPr>
-                        <w:t>{</w:t>
-                      </w:r>
-                      <w:proofErr w:type="spellStart"/>
-                      <w:r>
-                        <w:rPr>
-                          <w:rFonts w:ascii="Arial" w:hAnsi="Arial" w:cs="Arial"/>
-                          <w:sz w:val="22"/>
-                        </w:rPr>
-                        <w:t>exhibiting_number</w:t>
-                      </w:r>
-                      <w:proofErr w:type="spellEnd"/>
-                      <w:r>
-                        <w:rPr>
-                          <w:rFonts w:ascii="Arial" w:hAnsi="Arial" w:cs="Arial"/>
-                          <w:sz w:val="22"/>
-                        </w:rPr>
-                        <w:t>}</w:t>
+                        <w:t>{exhibiting_number}</w:t>
                       </w:r>
                     </w:p>
                   </w:txbxContent>
@@ -6921,23 +6023,7 @@
                                 <w:rFonts w:ascii="Arial" w:hAnsi="Arial" w:cs="Arial"/>
                                 <w:sz w:val="22"/>
                               </w:rPr>
-                              <w:t>{</w:t>
-                            </w:r>
-                            <w:proofErr w:type="spellStart"/>
-                            <w:r>
-                              <w:rPr>
-                                <w:rFonts w:ascii="Arial" w:hAnsi="Arial" w:cs="Arial"/>
-                                <w:sz w:val="22"/>
-                              </w:rPr>
-                              <w:t>subscribe_sworn</w:t>
-                            </w:r>
-                            <w:proofErr w:type="spellEnd"/>
-                            <w:r>
-                              <w:rPr>
-                                <w:rFonts w:ascii="Arial" w:hAnsi="Arial" w:cs="Arial"/>
-                                <w:sz w:val="22"/>
-                              </w:rPr>
-                              <w:t>}</w:t>
+                              <w:t>{subscribe_sworn}</w:t>
                             </w:r>
                           </w:p>
                         </w:txbxContent>
@@ -6959,7 +6045,7 @@
           </mc:Choice>
           <mc:Fallback>
             <w:pict>
-              <v:shape w14:anchorId="1A47CF1A" id="Text Box 20" o:spid="_x0000_s1066" type="#_x0000_t202" style="position:absolute;left:0;text-align:left;margin-left:152pt;margin-top:11.35pt;width:190pt;height:23pt;z-index:251724800;visibility:visible;mso-wrap-style:square;mso-width-percent:0;mso-height-percent:0;mso-wrap-distance-left:9pt;mso-wrap-distance-top:0;mso-wrap-distance-right:9pt;mso-wrap-distance-bottom:0;mso-position-horizontal:absolute;mso-position-horizontal-relative:text;mso-position-vertical:absolute;mso-position-vertical-relative:text;mso-width-percent:0;mso-height-percent:0;mso-width-relative:page;mso-height-relative:page;v-text-anchor:top" o:gfxdata="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" filled="f" stroked="f" strokeweight="3pt">
+              <v:shape w14:anchorId="1A47CF1A" id="Text Box 20" o:spid="_x0000_s1066" type="#_x0000_t202" style="position:absolute;left:0;text-align:left;margin-left:152pt;margin-top:11.35pt;width:190pt;height:23pt;z-index:251724800;visibility:visible;mso-wrap-style:square;mso-width-percent:0;mso-height-percent:0;mso-wrap-distance-left:9pt;mso-wrap-distance-top:0;mso-wrap-distance-right:9pt;mso-wrap-distance-bottom:0;mso-position-horizontal:absolute;mso-position-horizontal-relative:text;mso-position-vertical:absolute;mso-position-vertical-relative:text;mso-width-percent:0;mso-height-percent:0;mso-width-relative:page;mso-height-relative:page;v-text-anchor:top" o:gfxdata="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" filled="f" stroked="f" strokeweight="3pt">
                 <v:stroke linestyle="thinThin"/>
                 <v:textbox>
                   <w:txbxContent>
@@ -6977,23 +6063,7 @@
                           <w:rFonts w:ascii="Arial" w:hAnsi="Arial" w:cs="Arial"/>
                           <w:sz w:val="22"/>
                         </w:rPr>
-                        <w:t>{</w:t>
-                      </w:r>
-                      <w:proofErr w:type="spellStart"/>
-                      <w:r>
-                        <w:rPr>
-                          <w:rFonts w:ascii="Arial" w:hAnsi="Arial" w:cs="Arial"/>
-                          <w:sz w:val="22"/>
-                        </w:rPr>
-                        <w:t>subscribe_sworn</w:t>
-                      </w:r>
-                      <w:proofErr w:type="spellEnd"/>
-                      <w:r>
-                        <w:rPr>
-                          <w:rFonts w:ascii="Arial" w:hAnsi="Arial" w:cs="Arial"/>
-                          <w:sz w:val="22"/>
-                        </w:rPr>
-                        <w:t>}</w:t>
+                        <w:t>{subscribe_sworn}</w:t>
                       </w:r>
                     </w:p>
                   </w:txbxContent>
@@ -7007,21 +6077,7 @@
         <w:rPr>
           <w:color w:val="000000"/>
         </w:rPr>
-        <w:t>SUBSCRIBED AND SWORN to before me this _________ day of ______________________ in the city/municipality of _____________________________________, petitioner exhibiting his/her {</w:t>
-      </w:r>
-      <w:proofErr w:type="spellStart"/>
-      <w:r>
-        <w:rPr>
-          <w:color w:val="000000"/>
-        </w:rPr>
-        <w:t>exhibiting_his_her</w:t>
-      </w:r>
-      <w:proofErr w:type="spellEnd"/>
-      <w:r>
-        <w:rPr>
-          <w:color w:val="000000"/>
-        </w:rPr>
-        <w:t>} ________________________ issued at _____________________on ______________________.</w:t>
+        <w:t>SUBSCRIBED AND SWORN to before me this _________ day of ______________________ in the city/municipality of _____________________________________, petitioner exhibiting his/her {exhibiting_his_her} ________________________ issued at _____________________on ______________________.</w:t>
       </w:r>
     </w:p>
     <w:p>
@@ -7114,25 +6170,7 @@
                                 <w:b/>
                                 <w:sz w:val="22"/>
                               </w:rPr>
-                              <w:t>{</w:t>
-                            </w:r>
-                            <w:proofErr w:type="spellStart"/>
-                            <w:r>
-                              <w:rPr>
-                                <w:rFonts w:ascii="Arial" w:hAnsi="Arial" w:cs="Arial"/>
-                                <w:b/>
-                                <w:sz w:val="22"/>
-                              </w:rPr>
-                              <w:t>administering_officer</w:t>
-                            </w:r>
-                            <w:proofErr w:type="spellEnd"/>
-                            <w:r>
-                              <w:rPr>
-                                <w:rFonts w:ascii="Arial" w:hAnsi="Arial" w:cs="Arial"/>
-                                <w:b/>
-                                <w:sz w:val="22"/>
-                              </w:rPr>
-                              <w:t>}</w:t>
+                              <w:t>{administering_officer}</w:t>
                             </w:r>
                           </w:p>
                           <w:p>
@@ -7149,23 +6187,7 @@
                                 <w:rFonts w:ascii="Arial" w:hAnsi="Arial" w:cs="Arial"/>
                                 <w:sz w:val="22"/>
                               </w:rPr>
-                              <w:t>{</w:t>
-                            </w:r>
-                            <w:proofErr w:type="spellStart"/>
-                            <w:r>
-                              <w:rPr>
-                                <w:rFonts w:ascii="Arial" w:hAnsi="Arial" w:cs="Arial"/>
-                                <w:sz w:val="22"/>
-                              </w:rPr>
-                              <w:t>administering_position</w:t>
-                            </w:r>
-                            <w:proofErr w:type="spellEnd"/>
-                            <w:r>
-                              <w:rPr>
-                                <w:rFonts w:ascii="Arial" w:hAnsi="Arial" w:cs="Arial"/>
-                                <w:sz w:val="22"/>
-                              </w:rPr>
-                              <w:t>}</w:t>
+                              <w:t>{administering_position}</w:t>
                             </w:r>
                           </w:p>
                           <w:p>
@@ -7197,7 +6219,7 @@
           </mc:Choice>
           <mc:Fallback>
             <w:pict>
-              <v:shape w14:anchorId="4FE0E432" id="Text Box 19" o:spid="_x0000_s1067" type="#_x0000_t202" style="position:absolute;left:0;text-align:left;margin-left:304.4pt;margin-top:11.65pt;width:193.1pt;height:36pt;z-index:251727872;visibility:visible;mso-wrap-style:square;mso-width-percent:0;mso-height-percent:0;mso-wrap-distance-left:9pt;mso-wrap-distance-top:0;mso-wrap-distance-right:9pt;mso-wrap-distance-bottom:0;mso-position-horizontal:absolute;mso-position-horizontal-relative:text;mso-position-vertical:absolute;mso-position-vertical-relative:text;mso-width-percent:0;mso-height-percent:0;mso-width-relative:page;mso-height-relative:page;v-text-anchor:top" o:gfxdata="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" filled="f" stroked="f" strokeweight="3pt">
+              <v:shape w14:anchorId="4FE0E432" id="Text Box 19" o:spid="_x0000_s1067" type="#_x0000_t202" style="position:absolute;left:0;text-align:left;margin-left:304.4pt;margin-top:11.65pt;width:193.1pt;height:36pt;z-index:251727872;visibility:visible;mso-wrap-style:square;mso-width-percent:0;mso-height-percent:0;mso-wrap-distance-left:9pt;mso-wrap-distance-top:0;mso-wrap-distance-right:9pt;mso-wrap-distance-bottom:0;mso-position-horizontal:absolute;mso-position-horizontal-relative:text;mso-position-vertical:absolute;mso-position-vertical-relative:text;mso-width-percent:0;mso-height-percent:0;mso-width-relative:page;mso-height-relative:page;v-text-anchor:top" o:gfxdata="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" filled="f" stroked="f" strokeweight="3pt">
                 <v:stroke linestyle="thinThin"/>
                 <v:textbox>
                   <w:txbxContent>
@@ -7217,25 +6239,7 @@
                           <w:b/>
                           <w:sz w:val="22"/>
                         </w:rPr>
-                        <w:t>{</w:t>
-                      </w:r>
-                      <w:proofErr w:type="spellStart"/>
-                      <w:r>
-                        <w:rPr>
-                          <w:rFonts w:ascii="Arial" w:hAnsi="Arial" w:cs="Arial"/>
-                          <w:b/>
-                          <w:sz w:val="22"/>
-                        </w:rPr>
-                        <w:t>administering_officer</w:t>
-                      </w:r>
-                      <w:proofErr w:type="spellEnd"/>
-                      <w:r>
-                        <w:rPr>
-                          <w:rFonts w:ascii="Arial" w:hAnsi="Arial" w:cs="Arial"/>
-                          <w:b/>
-                          <w:sz w:val="22"/>
-                        </w:rPr>
-                        <w:t>}</w:t>
+                        <w:t>{administering_officer}</w:t>
                       </w:r>
                     </w:p>
                     <w:p>
@@ -7252,23 +6256,7 @@
                           <w:rFonts w:ascii="Arial" w:hAnsi="Arial" w:cs="Arial"/>
                           <w:sz w:val="22"/>
                         </w:rPr>
-                        <w:t>{</w:t>
-                      </w:r>
-                      <w:proofErr w:type="spellStart"/>
-                      <w:r>
-                        <w:rPr>
-                          <w:rFonts w:ascii="Arial" w:hAnsi="Arial" w:cs="Arial"/>
-                          <w:sz w:val="22"/>
-                        </w:rPr>
-                        <w:t>administering_position</w:t>
-                      </w:r>
-                      <w:proofErr w:type="spellEnd"/>
-                      <w:r>
-                        <w:rPr>
-                          <w:rFonts w:ascii="Arial" w:hAnsi="Arial" w:cs="Arial"/>
-                          <w:sz w:val="22"/>
-                        </w:rPr>
-                        <w:t>}</w:t>
+                        <w:t>{administering_position}</w:t>
                       </w:r>
                     </w:p>
                     <w:p>
@@ -7704,7 +6692,7 @@
           </mc:Choice>
           <mc:Fallback>
             <w:pict>
-              <v:shape w14:anchorId="5613E9BF" id="Text Box 17" o:spid="_x0000_s1068" type="#_x0000_t202" style="position:absolute;left:0;text-align:left;margin-left:206.7pt;margin-top:9.9pt;width:150.2pt;height:28.25pt;z-index:251739136;visibility:visible;mso-wrap-style:square;mso-width-percent:0;mso-height-percent:0;mso-wrap-distance-left:9pt;mso-wrap-distance-top:0;mso-wrap-distance-right:9pt;mso-wrap-distance-bottom:0;mso-position-horizontal:absolute;mso-position-horizontal-relative:text;mso-position-vertical:absolute;mso-position-vertical-relative:text;mso-width-percent:0;mso-height-percent:0;mso-width-relative:margin;mso-height-relative:page;v-text-anchor:top" o:gfxdata="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" stroked="f">
+              <v:shape w14:anchorId="5613E9BF" id="Text Box 17" o:spid="_x0000_s1068" type="#_x0000_t202" style="position:absolute;left:0;text-align:left;margin-left:206.7pt;margin-top:9.9pt;width:150.2pt;height:28.25pt;z-index:251739136;visibility:visible;mso-wrap-style:square;mso-width-percent:0;mso-height-percent:0;mso-wrap-distance-left:9pt;mso-wrap-distance-top:0;mso-wrap-distance-right:9pt;mso-wrap-distance-bottom:0;mso-position-horizontal:absolute;mso-position-horizontal-relative:text;mso-position-vertical:absolute;mso-position-vertical-relative:text;mso-width-percent:0;mso-height-percent:0;mso-width-relative:margin;mso-height-relative:page;v-text-anchor:top" o:gfxdata="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" stroked="f">
                 <v:fill opacity="0"/>
                 <v:textbox inset="2.58064mm,1.3106mm,2.58064mm,1.3106mm">
                   <w:txbxContent>
@@ -7824,7 +6812,7 @@
           </mc:Choice>
           <mc:Fallback>
             <w:pict>
-              <v:shape w14:anchorId="54FB18E8" id="Text Box 16" o:spid="_x0000_s1069" type="#_x0000_t202" style="position:absolute;left:0;text-align:left;margin-left:26.2pt;margin-top:8.85pt;width:150.2pt;height:28.25pt;z-index:251738112;visibility:visible;mso-wrap-style:square;mso-width-percent:0;mso-height-percent:0;mso-wrap-distance-left:9pt;mso-wrap-distance-top:0;mso-wrap-distance-right:9pt;mso-wrap-distance-bottom:0;mso-position-horizontal:absolute;mso-position-horizontal-relative:text;mso-position-vertical:absolute;mso-position-vertical-relative:text;mso-width-percent:0;mso-height-percent:0;mso-width-relative:margin;mso-height-relative:page;v-text-anchor:top" o:gfxdata="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" stroked="f">
+              <v:shape w14:anchorId="54FB18E8" id="Text Box 16" o:spid="_x0000_s1069" type="#_x0000_t202" style="position:absolute;left:0;text-align:left;margin-left:26.2pt;margin-top:8.85pt;width:150.2pt;height:28.25pt;z-index:251738112;visibility:visible;mso-wrap-style:square;mso-width-percent:0;mso-height-percent:0;mso-wrap-distance-left:9pt;mso-wrap-distance-top:0;mso-wrap-distance-right:9pt;mso-wrap-distance-bottom:0;mso-position-horizontal:absolute;mso-position-horizontal-relative:text;mso-position-vertical:absolute;mso-position-vertical-relative:text;mso-width-percent:0;mso-height-percent:0;mso-width-relative:margin;mso-height-relative:page;v-text-anchor:top" o:gfxdata="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" stroked="f">
                 <v:fill opacity="0"/>
                 <v:textbox inset="2.58064mm,1.3106mm,2.58064mm,1.3106mm">
                   <w:txbxContent>
@@ -8104,16 +7092,16 @@
         <mc:AlternateContent>
           <mc:Choice Requires="wps">
             <w:drawing>
-              <wp:anchor distT="0" distB="0" distL="114300" distR="114300" simplePos="0" relativeHeight="251729920" behindDoc="0" locked="0" layoutInCell="1" allowOverlap="1" wp14:anchorId="4E6B2D9C" wp14:editId="104BA862">
+              <wp:anchor distT="0" distB="0" distL="114300" distR="114300" simplePos="0" relativeHeight="251729920" behindDoc="0" locked="0" layoutInCell="1" allowOverlap="1" wp14:anchorId="4E6B2D9C" wp14:editId="52B17F54">
                 <wp:simplePos x="0" y="0"/>
                 <wp:positionH relativeFrom="column">
                   <wp:posOffset>194310</wp:posOffset>
                 </wp:positionH>
                 <wp:positionV relativeFrom="paragraph">
-                  <wp:posOffset>125730</wp:posOffset>
+                  <wp:posOffset>146413</wp:posOffset>
                 </wp:positionV>
                 <wp:extent cx="6057900" cy="1278890"/>
-                <wp:effectExtent l="3810" t="1905" r="0" b="0"/>
+                <wp:effectExtent l="0" t="0" r="0" b="0"/>
                 <wp:wrapNone/>
                 <wp:docPr id="13" name="Text Box 13"/>
                 <wp:cNvGraphicFramePr>
@@ -8215,7 +7203,7 @@
           </mc:Choice>
           <mc:Fallback>
             <w:pict>
-              <v:shape w14:anchorId="4E6B2D9C" id="Text Box 13" o:spid="_x0000_s1070" type="#_x0000_t202" style="position:absolute;margin-left:15.3pt;margin-top:9.9pt;width:477pt;height:100.7pt;z-index:251729920;visibility:visible;mso-wrap-style:square;mso-width-percent:0;mso-height-percent:0;mso-wrap-distance-left:9pt;mso-wrap-distance-top:0;mso-wrap-distance-right:9pt;mso-wrap-distance-bottom:0;mso-position-horizontal:absolute;mso-position-horizontal-relative:text;mso-position-vertical:absolute;mso-position-vertical-relative:text;mso-width-percent:0;mso-height-percent:0;mso-width-relative:page;mso-height-relative:page;v-text-anchor:top" o:gfxdata="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" filled="f" stroked="f" strokeweight="3pt">
+              <v:shape w14:anchorId="4E6B2D9C" id="Text Box 13" o:spid="_x0000_s1070" type="#_x0000_t202" style="position:absolute;margin-left:15.3pt;margin-top:11.55pt;width:477pt;height:100.7pt;z-index:251729920;visibility:visible;mso-wrap-style:square;mso-width-percent:0;mso-height-percent:0;mso-wrap-distance-left:9pt;mso-wrap-distance-top:0;mso-wrap-distance-right:9pt;mso-wrap-distance-bottom:0;mso-position-horizontal:absolute;mso-position-horizontal-relative:text;mso-position-vertical:absolute;mso-position-vertical-relative:text;mso-width-percent:0;mso-height-percent:0;mso-width-relative:page;mso-height-relative:page;v-text-anchor:top" o:gfxdata="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" filled="f" stroked="f" strokeweight="3pt">
                 <v:stroke linestyle="thinThin"/>
                 <v:textbox>
                   <w:txbxContent>
@@ -8387,25 +7375,7 @@
                                 <w:sz w:val="22"/>
                                 <w:szCs w:val="22"/>
                               </w:rPr>
-                              <w:t>{</w:t>
-                            </w:r>
-                            <w:proofErr w:type="spellStart"/>
-                            <w:r>
-                              <w:rPr>
-                                <w:rFonts w:ascii="Arial" w:hAnsi="Arial" w:cs="Arial"/>
-                                <w:sz w:val="22"/>
-                                <w:szCs w:val="22"/>
-                              </w:rPr>
-                              <w:t>action_date</w:t>
-                            </w:r>
-                            <w:proofErr w:type="spellEnd"/>
-                            <w:r>
-                              <w:rPr>
-                                <w:rFonts w:ascii="Arial" w:hAnsi="Arial" w:cs="Arial"/>
-                                <w:sz w:val="22"/>
-                                <w:szCs w:val="22"/>
-                              </w:rPr>
-                              <w:t>}</w:t>
+                              <w:t>{action_date}</w:t>
                             </w:r>
                           </w:p>
                         </w:txbxContent>
@@ -8427,7 +7397,7 @@
           </mc:Choice>
           <mc:Fallback>
             <w:pict>
-              <v:shape w14:anchorId="00C185E1" id="Text Box 12" o:spid="_x0000_s1071" type="#_x0000_t202" style="position:absolute;margin-left:9.4pt;margin-top:9.5pt;width:171pt;height:25.45pt;z-index:251732992;visibility:visible;mso-wrap-style:square;mso-width-percent:0;mso-height-percent:0;mso-wrap-distance-left:9pt;mso-wrap-distance-top:0;mso-wrap-distance-right:9pt;mso-wrap-distance-bottom:0;mso-position-horizontal:absolute;mso-position-horizontal-relative:text;mso-position-vertical:absolute;mso-position-vertical-relative:text;mso-width-percent:0;mso-height-percent:0;mso-width-relative:page;mso-height-relative:page;v-text-anchor:top" o:gfxdata="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" filled="f" stroked="f" strokeweight="3pt">
+              <v:shape w14:anchorId="00C185E1" id="Text Box 12" o:spid="_x0000_s1071" type="#_x0000_t202" style="position:absolute;margin-left:9.4pt;margin-top:9.5pt;width:171pt;height:25.45pt;z-index:251732992;visibility:visible;mso-wrap-style:square;mso-width-percent:0;mso-height-percent:0;mso-wrap-distance-left:9pt;mso-wrap-distance-top:0;mso-wrap-distance-right:9pt;mso-wrap-distance-bottom:0;mso-position-horizontal:absolute;mso-position-horizontal-relative:text;mso-position-vertical:absolute;mso-position-vertical-relative:text;mso-width-percent:0;mso-height-percent:0;mso-width-relative:page;mso-height-relative:page;v-text-anchor:top" o:gfxdata="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" filled="f" stroked="f" strokeweight="3pt">
                 <v:stroke linestyle="thinThin"/>
                 <v:textbox>
                   <w:txbxContent>
@@ -8447,25 +7417,7 @@
                           <w:sz w:val="22"/>
                           <w:szCs w:val="22"/>
                         </w:rPr>
-                        <w:t>{</w:t>
-                      </w:r>
-                      <w:proofErr w:type="spellStart"/>
-                      <w:r>
-                        <w:rPr>
-                          <w:rFonts w:ascii="Arial" w:hAnsi="Arial" w:cs="Arial"/>
-                          <w:sz w:val="22"/>
-                          <w:szCs w:val="22"/>
-                        </w:rPr>
-                        <w:t>action_date</w:t>
-                      </w:r>
-                      <w:proofErr w:type="spellEnd"/>
-                      <w:r>
-                        <w:rPr>
-                          <w:rFonts w:ascii="Arial" w:hAnsi="Arial" w:cs="Arial"/>
-                          <w:sz w:val="22"/>
-                          <w:szCs w:val="22"/>
-                        </w:rPr>
-                        <w:t>}</w:t>
+                        <w:t>{action_date}</w:t>
                       </w:r>
                     </w:p>
                   </w:txbxContent>
@@ -8553,25 +7505,7 @@
                                 <w:b/>
                                 <w:sz w:val="22"/>
                               </w:rPr>
-                              <w:t>{</w:t>
-                            </w:r>
-                            <w:proofErr w:type="spellStart"/>
-                            <w:r>
-                              <w:rPr>
-                                <w:rFonts w:ascii="Arial" w:hAnsi="Arial"/>
-                                <w:b/>
-                                <w:sz w:val="22"/>
-                              </w:rPr>
-                              <w:t>municipal_civil_registrar</w:t>
-                            </w:r>
-                            <w:proofErr w:type="spellEnd"/>
-                            <w:r>
-                              <w:rPr>
-                                <w:rFonts w:ascii="Arial" w:hAnsi="Arial"/>
-                                <w:b/>
-                                <w:sz w:val="22"/>
-                              </w:rPr>
-                              <w:t>}</w:t>
+                              <w:t>{municipal_civil_registrar}</w:t>
                             </w:r>
                           </w:p>
                         </w:txbxContent>
@@ -8593,7 +7527,7 @@
           </mc:Choice>
           <mc:Fallback>
             <w:pict>
-              <v:shape w14:anchorId="1B39B1CD" id="Text Box 11" o:spid="_x0000_s1072" type="#_x0000_t202" style="position:absolute;margin-left:313pt;margin-top:7.6pt;width:180pt;height:36pt;z-index:251728896;visibility:visible;mso-wrap-style:square;mso-width-percent:0;mso-height-percent:0;mso-wrap-distance-left:9pt;mso-wrap-distance-top:0;mso-wrap-distance-right:9pt;mso-wrap-distance-bottom:0;mso-position-horizontal:absolute;mso-position-horizontal-relative:text;mso-position-vertical:absolute;mso-position-vertical-relative:text;mso-width-percent:0;mso-height-percent:0;mso-width-relative:page;mso-height-relative:page;v-text-anchor:top" o:gfxdata="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" filled="f" stroked="f" strokeweight="3pt">
+              <v:shape w14:anchorId="1B39B1CD" id="Text Box 11" o:spid="_x0000_s1072" type="#_x0000_t202" style="position:absolute;margin-left:313pt;margin-top:7.6pt;width:180pt;height:36pt;z-index:251728896;visibility:visible;mso-wrap-style:square;mso-width-percent:0;mso-height-percent:0;mso-wrap-distance-left:9pt;mso-wrap-distance-top:0;mso-wrap-distance-right:9pt;mso-wrap-distance-bottom:0;mso-position-horizontal:absolute;mso-position-horizontal-relative:text;mso-position-vertical:absolute;mso-position-vertical-relative:text;mso-width-percent:0;mso-height-percent:0;mso-width-relative:page;mso-height-relative:page;v-text-anchor:top" o:gfxdata="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" filled="f" stroked="f" strokeweight="3pt">
                 <v:stroke linestyle="thinThin"/>
                 <v:textbox>
                   <w:txbxContent>
@@ -8612,25 +7546,7 @@
                           <w:b/>
                           <w:sz w:val="22"/>
                         </w:rPr>
-                        <w:t>{</w:t>
-                      </w:r>
-                      <w:proofErr w:type="spellStart"/>
-                      <w:r>
-                        <w:rPr>
-                          <w:rFonts w:ascii="Arial" w:hAnsi="Arial"/>
-                          <w:b/>
-                          <w:sz w:val="22"/>
-                        </w:rPr>
-                        <w:t>municipal_civil_registrar</w:t>
-                      </w:r>
-                      <w:proofErr w:type="spellEnd"/>
-                      <w:r>
-                        <w:rPr>
-                          <w:rFonts w:ascii="Arial" w:hAnsi="Arial"/>
-                          <w:b/>
-                          <w:sz w:val="22"/>
-                        </w:rPr>
-                        <w:t>}</w:t>
+                        <w:t>{municipal_civil_registrar}</w:t>
                       </w:r>
                     </w:p>
                   </w:txbxContent>
@@ -9351,23 +8267,7 @@
                                 <w:rFonts w:ascii="Arial" w:hAnsi="Arial" w:cs="Arial"/>
                                 <w:sz w:val="22"/>
                               </w:rPr>
-                              <w:t>{</w:t>
-                            </w:r>
-                            <w:proofErr w:type="spellStart"/>
-                            <w:r>
-                              <w:rPr>
-                                <w:rFonts w:ascii="Arial" w:hAnsi="Arial" w:cs="Arial"/>
-                                <w:sz w:val="22"/>
-                              </w:rPr>
-                              <w:t>o_r_number</w:t>
-                            </w:r>
-                            <w:proofErr w:type="spellEnd"/>
-                            <w:r>
-                              <w:rPr>
-                                <w:rFonts w:ascii="Arial" w:hAnsi="Arial" w:cs="Arial"/>
-                                <w:sz w:val="22"/>
-                              </w:rPr>
-                              <w:t>}</w:t>
+                              <w:t>{o_r_number}</w:t>
                             </w:r>
                           </w:p>
                           <w:p>
@@ -9384,23 +8284,7 @@
                                 <w:rFonts w:ascii="Arial" w:hAnsi="Arial" w:cs="Arial"/>
                                 <w:sz w:val="22"/>
                               </w:rPr>
-                              <w:t>{</w:t>
-                            </w:r>
-                            <w:proofErr w:type="spellStart"/>
-                            <w:r>
-                              <w:rPr>
-                                <w:rFonts w:ascii="Arial" w:hAnsi="Arial" w:cs="Arial"/>
-                                <w:sz w:val="22"/>
-                              </w:rPr>
-                              <w:t>amount_paid</w:t>
-                            </w:r>
-                            <w:proofErr w:type="spellEnd"/>
-                            <w:r>
-                              <w:rPr>
-                                <w:rFonts w:ascii="Arial" w:hAnsi="Arial" w:cs="Arial"/>
-                                <w:sz w:val="22"/>
-                              </w:rPr>
-                              <w:t>}</w:t>
+                              <w:t>{amount_paid}</w:t>
                             </w:r>
                           </w:p>
                           <w:p>
@@ -9417,23 +8301,7 @@
                                 <w:rFonts w:ascii="Arial" w:hAnsi="Arial" w:cs="Arial"/>
                                 <w:sz w:val="22"/>
                               </w:rPr>
-                              <w:t>{</w:t>
-                            </w:r>
-                            <w:proofErr w:type="spellStart"/>
-                            <w:r>
-                              <w:rPr>
-                                <w:rFonts w:ascii="Arial" w:hAnsi="Arial" w:cs="Arial"/>
-                                <w:sz w:val="22"/>
-                              </w:rPr>
-                              <w:t>date_paid</w:t>
-                            </w:r>
-                            <w:proofErr w:type="spellEnd"/>
-                            <w:r>
-                              <w:rPr>
-                                <w:rFonts w:ascii="Arial" w:hAnsi="Arial" w:cs="Arial"/>
-                                <w:sz w:val="22"/>
-                              </w:rPr>
-                              <w:t>}</w:t>
+                              <w:t>{date_paid}</w:t>
                             </w:r>
                           </w:p>
                           <w:p>
@@ -9471,7 +8339,7 @@
           </mc:Choice>
           <mc:Fallback>
             <w:pict>
-              <v:shape w14:anchorId="65F790A3" id="Text Box 8" o:spid="_x0000_s1073" type="#_x0000_t202" style="position:absolute;margin-left:102pt;margin-top:10.05pt;width:154.9pt;height:54pt;z-index:251734016;visibility:visible;mso-wrap-style:square;mso-width-percent:0;mso-height-percent:0;mso-wrap-distance-left:9pt;mso-wrap-distance-top:0;mso-wrap-distance-right:9pt;mso-wrap-distance-bottom:0;mso-position-horizontal:absolute;mso-position-horizontal-relative:text;mso-position-vertical:absolute;mso-position-vertical-relative:text;mso-width-percent:0;mso-height-percent:0;mso-width-relative:page;mso-height-relative:page;v-text-anchor:top" o:gfxdata="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" filled="f" stroked="f" strokeweight="3pt">
+              <v:shape w14:anchorId="65F790A3" id="Text Box 8" o:spid="_x0000_s1073" type="#_x0000_t202" style="position:absolute;margin-left:102pt;margin-top:10.05pt;width:154.9pt;height:54pt;z-index:251734016;visibility:visible;mso-wrap-style:square;mso-width-percent:0;mso-height-percent:0;mso-wrap-distance-left:9pt;mso-wrap-distance-top:0;mso-wrap-distance-right:9pt;mso-wrap-distance-bottom:0;mso-position-horizontal:absolute;mso-position-horizontal-relative:text;mso-position-vertical:absolute;mso-position-vertical-relative:text;mso-width-percent:0;mso-height-percent:0;mso-width-relative:page;mso-height-relative:page;v-text-anchor:top" o:gfxdata="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" filled="f" stroked="f" strokeweight="3pt">
                 <v:stroke linestyle="thinThin"/>
                 <v:textbox>
                   <w:txbxContent>
@@ -9489,23 +8357,7 @@
                           <w:rFonts w:ascii="Arial" w:hAnsi="Arial" w:cs="Arial"/>
                           <w:sz w:val="22"/>
                         </w:rPr>
-                        <w:t>{</w:t>
-                      </w:r>
-                      <w:proofErr w:type="spellStart"/>
-                      <w:r>
-                        <w:rPr>
-                          <w:rFonts w:ascii="Arial" w:hAnsi="Arial" w:cs="Arial"/>
-                          <w:sz w:val="22"/>
-                        </w:rPr>
-                        <w:t>o_r_number</w:t>
-                      </w:r>
-                      <w:proofErr w:type="spellEnd"/>
-                      <w:r>
-                        <w:rPr>
-                          <w:rFonts w:ascii="Arial" w:hAnsi="Arial" w:cs="Arial"/>
-                          <w:sz w:val="22"/>
-                        </w:rPr>
-                        <w:t>}</w:t>
+                        <w:t>{o_r_number}</w:t>
                       </w:r>
                     </w:p>
                     <w:p>
@@ -9522,23 +8374,7 @@
                           <w:rFonts w:ascii="Arial" w:hAnsi="Arial" w:cs="Arial"/>
                           <w:sz w:val="22"/>
                         </w:rPr>
-                        <w:t>{</w:t>
-                      </w:r>
-                      <w:proofErr w:type="spellStart"/>
-                      <w:r>
-                        <w:rPr>
-                          <w:rFonts w:ascii="Arial" w:hAnsi="Arial" w:cs="Arial"/>
-                          <w:sz w:val="22"/>
-                        </w:rPr>
-                        <w:t>amount_paid</w:t>
-                      </w:r>
-                      <w:proofErr w:type="spellEnd"/>
-                      <w:r>
-                        <w:rPr>
-                          <w:rFonts w:ascii="Arial" w:hAnsi="Arial" w:cs="Arial"/>
-                          <w:sz w:val="22"/>
-                        </w:rPr>
-                        <w:t>}</w:t>
+                        <w:t>{amount_paid}</w:t>
                       </w:r>
                     </w:p>
                     <w:p>
@@ -9555,23 +8391,7 @@
                           <w:rFonts w:ascii="Arial" w:hAnsi="Arial" w:cs="Arial"/>
                           <w:sz w:val="22"/>
                         </w:rPr>
-                        <w:t>{</w:t>
-                      </w:r>
-                      <w:proofErr w:type="spellStart"/>
-                      <w:r>
-                        <w:rPr>
-                          <w:rFonts w:ascii="Arial" w:hAnsi="Arial" w:cs="Arial"/>
-                          <w:sz w:val="22"/>
-                        </w:rPr>
-                        <w:t>date_paid</w:t>
-                      </w:r>
-                      <w:proofErr w:type="spellEnd"/>
-                      <w:r>
-                        <w:rPr>
-                          <w:rFonts w:ascii="Arial" w:hAnsi="Arial" w:cs="Arial"/>
-                          <w:sz w:val="22"/>
-                        </w:rPr>
-                        <w:t>}</w:t>
+                        <w:t>{date_paid}</w:t>
                       </w:r>
                     </w:p>
                     <w:p>
@@ -9700,7 +8520,7 @@
 </file>
 
 <file path=word/numbering.xml><?xml version="1.0" encoding="utf-8"?>
-<w:numbering xmlns:wpc="http://schemas.microsoft.com/office/word/2010/wordprocessingCanvas" xmlns:cx="http://schemas.microsoft.com/office/drawing/2014/chartex" xmlns:cx1="http://schemas.microsoft.com/office/drawing/2015/9/8/chartex" xmlns:cx2="http://schemas.microsoft.com/office/drawing/2015/10/21/chartex" xmlns:cx3="http://schemas.microsoft.com/office/drawing/2016/5/9/chartex" xmlns:cx4="http://schemas.microsoft.com/office/drawing/2016/5/10/chartex" xmlns:cx5="http://schemas.microsoft.com/office/drawing/2016/5/11/chartex" xmlns:cx6="http://schemas.microsoft.com/office/drawing/2016/5/12/chartex" xmlns:cx7="http://schemas.microsoft.com/office/drawing/2016/5/13/chartex" xmlns:cx8="http://schemas.microsoft.com/office/drawing/2016/5/14/chartex" xmlns:mc="http://schemas.openxmlformats.org/markup-compatibility/2006" xmlns:aink="http://schemas.microsoft.com/office/drawing/2016/ink" xmlns:am3d="http://schemas.microsoft.com/office/drawing/2017/model3d" xmlns:o="urn:schemas-microsoft-com:office:office" xmlns:r="http://schemas.openxmlformats.org/officeDocument/2006/relationships" xmlns:m="http://schemas.openxmlformats.org/officeDocument/2006/math" xmlns:v="urn:schemas-microsoft-com:vml" xmlns:wp14="http://schemas.microsoft.com/office/word/2010/wordprocessingDrawing" xmlns:wp="http://schemas.openxmlformats.org/drawingml/2006/wordprocessingDrawing" xmlns:w10="urn:schemas-microsoft-com:office:word" xmlns:w="http://schemas.openxmlformats.org/wordprocessingml/2006/main" xmlns:w14="http://schemas.microsoft.com/office/word/2010/wordml" xmlns:w15="http://schemas.microsoft.com/office/word/2012/wordml" xmlns:w16cex="http://schemas.microsoft.com/office/word/2018/wordml/cex" xmlns:w16cid="http://schemas.microsoft.com/office/word/2016/wordml/cid" xmlns:w16="http://schemas.microsoft.com/office/word/2018/wordml" xmlns:w16sdtdh="http://schemas.microsoft.com/office/word/2020/wordml/sdtdatahash" xmlns:w16se="http://schemas.microsoft.com/office/word/2015/wordml/symex" xmlns:wpg="http://schemas.microsoft.com/office/word/2010/wordprocessingGroup" xmlns:wpi="http://schemas.microsoft.com/office/word/2010/wordprocessingInk" xmlns:wne="http://schemas.microsoft.com/office/word/2006/wordml" xmlns:wps="http://schemas.microsoft.com/office/word/2010/wordprocessingShape" mc:Ignorable="w14 w15 w16se w16cid w16 w16cex w16sdtdh wp14">
+<w:numbering xmlns:wpc="http://schemas.microsoft.com/office/word/2010/wordprocessingCanvas" xmlns:cx="http://schemas.microsoft.com/office/drawing/2014/chartex" xmlns:cx1="http://schemas.microsoft.com/office/drawing/2015/9/8/chartex" xmlns:cx2="http://schemas.microsoft.com/office/drawing/2015/10/21/chartex" xmlns:cx3="http://schemas.microsoft.com/office/drawing/2016/5/9/chartex" xmlns:cx4="http://schemas.microsoft.com/office/drawing/2016/5/10/chartex" xmlns:cx5="http://schemas.microsoft.com/office/drawing/2016/5/11/chartex" xmlns:cx6="http://schemas.microsoft.com/office/drawing/2016/5/12/chartex" xmlns:cx7="http://schemas.microsoft.com/office/drawing/2016/5/13/chartex" xmlns:cx8="http://schemas.microsoft.com/office/drawing/2016/5/14/chartex" xmlns:mc="http://schemas.openxmlformats.org/markup-compatibility/2006" xmlns:aink="http://schemas.microsoft.com/office/drawing/2016/ink" xmlns:am3d="http://schemas.microsoft.com/office/drawing/2017/model3d" xmlns:o="urn:schemas-microsoft-com:office:office" xmlns:oel="http://schemas.microsoft.com/office/2019/extlst" xmlns:r="http://schemas.openxmlformats.org/officeDocument/2006/relationships" xmlns:m="http://schemas.openxmlformats.org/officeDocument/2006/math" xmlns:v="urn:schemas-microsoft-com:vml" xmlns:wp14="http://schemas.microsoft.com/office/word/2010/wordprocessingDrawing" xmlns:wp="http://schemas.openxmlformats.org/drawingml/2006/wordprocessingDrawing" xmlns:w10="urn:schemas-microsoft-com:office:word" xmlns:w="http://schemas.openxmlformats.org/wordprocessingml/2006/main" xmlns:w14="http://schemas.microsoft.com/office/word/2010/wordml" xmlns:w15="http://schemas.microsoft.com/office/word/2012/wordml" xmlns:w16cex="http://schemas.microsoft.com/office/word/2018/wordml/cex" xmlns:w16cid="http://schemas.microsoft.com/office/word/2016/wordml/cid" xmlns:w16="http://schemas.microsoft.com/office/word/2018/wordml" xmlns:w16du="http://schemas.microsoft.com/office/word/2023/wordml/word16du" xmlns:w16sdtdh="http://schemas.microsoft.com/office/word/2020/wordml/sdtdatahash" xmlns:w16sdtfl="http://schemas.microsoft.com/office/word/2024/wordml/sdtformatlock" xmlns:w16se="http://schemas.microsoft.com/office/word/2015/wordml/symex" xmlns:wpg="http://schemas.microsoft.com/office/word/2010/wordprocessingGroup" xmlns:wpi="http://schemas.microsoft.com/office/word/2010/wordprocessingInk" xmlns:wne="http://schemas.microsoft.com/office/word/2006/wordml" xmlns:wps="http://schemas.microsoft.com/office/word/2010/wordprocessingShape" mc:Ignorable="w14 w15 w16se w16cid w16 w16cex w16sdtdh w16sdtfl w16du wp14">
   <w:abstractNum w:abstractNumId="0" w15:restartNumberingAfterBreak="0">
     <w:nsid w:val="109012F2"/>
     <w:multiLevelType w:val="hybridMultilevel"/>
@@ -9971,19 +8791,19 @@
       </w:pPr>
     </w:lvl>
   </w:abstractNum>
-  <w:num w:numId="1">
+  <w:num w:numId="1" w16cid:durableId="1313677803">
     <w:abstractNumId w:val="1"/>
   </w:num>
-  <w:num w:numId="2">
+  <w:num w:numId="2" w16cid:durableId="1563759558">
     <w:abstractNumId w:val="1"/>
     <w:lvlOverride w:ilvl="0">
       <w:startOverride w:val="1"/>
     </w:lvlOverride>
   </w:num>
-  <w:num w:numId="3">
+  <w:num w:numId="3" w16cid:durableId="1178349543">
     <w:abstractNumId w:val="2"/>
   </w:num>
-  <w:num w:numId="4">
+  <w:num w:numId="4" w16cid:durableId="342362644">
     <w:abstractNumId w:val="2"/>
     <w:lvlOverride w:ilvl="0">
       <w:startOverride w:val="1"/>
@@ -10013,14 +8833,14 @@
       <w:startOverride w:val="1"/>
     </w:lvlOverride>
   </w:num>
-  <w:num w:numId="5">
+  <w:num w:numId="5" w16cid:durableId="1629626704">
     <w:abstractNumId w:val="0"/>
   </w:num>
 </w:numbering>
 </file>
 
 <file path=word/styles.xml><?xml version="1.0" encoding="utf-8"?>
-<w:styles xmlns:mc="http://schemas.openxmlformats.org/markup-compatibility/2006" xmlns:r="http://schemas.openxmlformats.org/officeDocument/2006/relationships" xmlns:w="http://schemas.openxmlformats.org/wordprocessingml/2006/main" xmlns:w14="http://schemas.microsoft.com/office/word/2010/wordml" xmlns:w15="http://schemas.microsoft.com/office/word/2012/wordml" xmlns:w16cex="http://schemas.microsoft.com/office/word/2018/wordml/cex" xmlns:w16cid="http://schemas.microsoft.com/office/word/2016/wordml/cid" xmlns:w16="http://schemas.microsoft.com/office/word/2018/wordml" xmlns:w16sdtdh="http://schemas.microsoft.com/office/word/2020/wordml/sdtdatahash" xmlns:w16se="http://schemas.microsoft.com/office/word/2015/wordml/symex" mc:Ignorable="w14 w15 w16se w16cid w16 w16cex w16sdtdh">
+<w:styles xmlns:mc="http://schemas.openxmlformats.org/markup-compatibility/2006" xmlns:r="http://schemas.openxmlformats.org/officeDocument/2006/relationships" xmlns:w="http://schemas.openxmlformats.org/wordprocessingml/2006/main" xmlns:w14="http://schemas.microsoft.com/office/word/2010/wordml" xmlns:w15="http://schemas.microsoft.com/office/word/2012/wordml" xmlns:w16cex="http://schemas.microsoft.com/office/word/2018/wordml/cex" xmlns:w16cid="http://schemas.microsoft.com/office/word/2016/wordml/cid" xmlns:w16="http://schemas.microsoft.com/office/word/2018/wordml" xmlns:w16du="http://schemas.microsoft.com/office/word/2023/wordml/word16du" xmlns:w16sdtdh="http://schemas.microsoft.com/office/word/2020/wordml/sdtdatahash" xmlns:w16sdtfl="http://schemas.microsoft.com/office/word/2024/wordml/sdtformatlock" xmlns:w16se="http://schemas.microsoft.com/office/word/2015/wordml/symex" mc:Ignorable="w14 w15 w16se w16cid w16 w16cex w16sdtdh w16sdtfl w16du">
   <w:docDefaults>
     <w:rPrDefault>
       <w:rPr>

</xml_diff>

<commit_message>
feat: Update version to 1.1.0, add lodash dependency, enhance marriage license and PDF viewer components, and implement event timeline feature
</commit_message>
<xml_diff>
--- a/resources/documents/RA 9048 RA 10172/Live Birth/petition.docx
+++ b/resources/documents/RA 9048 RA 10172/Live Birth/petition.docx
@@ -145,7 +145,21 @@
         <w:rPr>
           <w:color w:val="000000"/>
         </w:rPr>
-        <w:t>Province of {header_province}</w:t>
+        <w:t>Province of {</w:t>
+      </w:r>
+      <w:proofErr w:type="spellStart"/>
+      <w:r>
+        <w:rPr>
+          <w:color w:val="000000"/>
+        </w:rPr>
+        <w:t>header_province</w:t>
+      </w:r>
+      <w:proofErr w:type="spellEnd"/>
+      <w:r>
+        <w:rPr>
+          <w:color w:val="000000"/>
+        </w:rPr>
+        <w:t>}</w:t>
       </w:r>
     </w:p>
     <w:p>
@@ -164,7 +178,23 @@
           <w:b/>
           <w:color w:val="000000"/>
         </w:rPr>
-        <w:t>{header_municipality}</w:t>
+        <w:t>{</w:t>
+      </w:r>
+      <w:proofErr w:type="spellStart"/>
+      <w:r>
+        <w:rPr>
+          <w:b/>
+          <w:color w:val="000000"/>
+        </w:rPr>
+        <w:t>header_municipality</w:t>
+      </w:r>
+      <w:proofErr w:type="spellEnd"/>
+      <w:r>
+        <w:rPr>
+          <w:b/>
+          <w:color w:val="000000"/>
+        </w:rPr>
+        <w:t>}</w:t>
       </w:r>
     </w:p>
     <w:p>
@@ -247,7 +277,27 @@
                                 <w:bCs/>
                                 <w:sz w:val="22"/>
                               </w:rPr>
-                              <w:t>{petition_number}</w:t>
+                              <w:t>{</w:t>
+                            </w:r>
+                            <w:proofErr w:type="spellStart"/>
+                            <w:r>
+                              <w:rPr>
+                                <w:rFonts w:ascii="Arial" w:hAnsi="Arial" w:cs="Arial"/>
+                                <w:b/>
+                                <w:bCs/>
+                                <w:sz w:val="22"/>
+                              </w:rPr>
+                              <w:t>petition_number</w:t>
+                            </w:r>
+                            <w:proofErr w:type="spellEnd"/>
+                            <w:r>
+                              <w:rPr>
+                                <w:rFonts w:ascii="Arial" w:hAnsi="Arial" w:cs="Arial"/>
+                                <w:b/>
+                                <w:bCs/>
+                                <w:sz w:val="22"/>
+                              </w:rPr>
+                              <w:t>}</w:t>
                             </w:r>
                           </w:p>
                         </w:txbxContent>
@@ -445,12 +495,21 @@
           </mc:Fallback>
         </mc:AlternateContent>
       </w:r>
+      <w:proofErr w:type="spellStart"/>
       <w:r>
         <w:rPr>
           <w:color w:val="000000"/>
           <w:u w:val="single"/>
         </w:rPr>
-        <w:t>Bayambang, Pangasinan</w:t>
+        <w:t>Bayambang</w:t>
+      </w:r>
+      <w:proofErr w:type="spellEnd"/>
+      <w:r>
+        <w:rPr>
+          <w:color w:val="000000"/>
+          <w:u w:val="single"/>
+        </w:rPr>
+        <w:t>, Pangasinan</w:t>
       </w:r>
       <w:r>
         <w:rPr>
@@ -702,15 +761,39 @@
                               <w:jc w:val="center"/>
                               <w:rPr>
                                 <w:rFonts w:ascii="Arial" w:hAnsi="Arial" w:cs="Arial"/>
+                                <w:b/>
+                                <w:bCs/>
                                 <w:sz w:val="22"/>
                               </w:rPr>
                             </w:pPr>
                             <w:r>
                               <w:rPr>
                                 <w:rFonts w:ascii="Arial" w:hAnsi="Arial" w:cs="Arial"/>
-                                <w:sz w:val="22"/>
-                              </w:rPr>
-                              <w:t>{petitioner_name}</w:t>
+                                <w:b/>
+                                <w:bCs/>
+                                <w:sz w:val="22"/>
+                              </w:rPr>
+                              <w:t>{</w:t>
+                            </w:r>
+                            <w:proofErr w:type="spellStart"/>
+                            <w:r>
+                              <w:rPr>
+                                <w:rFonts w:ascii="Arial" w:hAnsi="Arial" w:cs="Arial"/>
+                                <w:b/>
+                                <w:bCs/>
+                                <w:sz w:val="22"/>
+                              </w:rPr>
+                              <w:t>petitioner_name</w:t>
+                            </w:r>
+                            <w:proofErr w:type="spellEnd"/>
+                            <w:r>
+                              <w:rPr>
+                                <w:rFonts w:ascii="Arial" w:hAnsi="Arial" w:cs="Arial"/>
+                                <w:b/>
+                                <w:bCs/>
+                                <w:sz w:val="22"/>
+                              </w:rPr>
+                              <w:t>}</w:t>
                             </w:r>
                           </w:p>
                         </w:txbxContent>
@@ -726,7 +809,11 @@
           </mc:Choice>
           <mc:Fallback>
             <w:pict>
-              <v:shape w14:anchorId="3896760B" id="Frame3" o:spid="_x0000_s1029" type="#_x0000_t202" style="position:absolute;margin-left:29.85pt;margin-top:9pt;width:233.15pt;height:26.95pt;z-index:251678720;visibility:visible;mso-wrap-style:square;mso-wrap-distance-left:9pt;mso-wrap-distance-top:0;mso-wrap-distance-right:9pt;mso-wrap-distance-bottom:0;mso-position-horizontal:absolute;mso-position-horizontal-relative:text;mso-position-vertical:absolute;mso-position-vertical-relative:text;v-text-anchor:top" o:gfxdata="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" stroked="f">
+              <v:shapetype w14:anchorId="3896760B" id="_x0000_t202" coordsize="21600,21600" o:spt="202" path="m,l,21600r21600,l21600,xe">
+                <v:stroke joinstyle="miter"/>
+                <v:path gradientshapeok="t" o:connecttype="rect"/>
+              </v:shapetype>
+              <v:shape id="Frame3" o:spid="_x0000_s1029" type="#_x0000_t202" style="position:absolute;margin-left:29.85pt;margin-top:9pt;width:233.15pt;height:26.95pt;z-index:251678720;visibility:visible;mso-wrap-style:square;mso-wrap-distance-left:9pt;mso-wrap-distance-top:0;mso-wrap-distance-right:9pt;mso-wrap-distance-bottom:0;mso-position-horizontal:absolute;mso-position-horizontal-relative:text;mso-position-vertical:absolute;mso-position-vertical-relative:text;v-text-anchor:top" o:gfxdata="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" stroked="f">
                 <v:fill opacity="0"/>
                 <v:textbox inset="2.58064mm,1.3106mm,2.58064mm,1.3106mm">
                   <w:txbxContent>
@@ -736,15 +823,39 @@
                         <w:jc w:val="center"/>
                         <w:rPr>
                           <w:rFonts w:ascii="Arial" w:hAnsi="Arial" w:cs="Arial"/>
+                          <w:b/>
+                          <w:bCs/>
                           <w:sz w:val="22"/>
                         </w:rPr>
                       </w:pPr>
                       <w:r>
                         <w:rPr>
                           <w:rFonts w:ascii="Arial" w:hAnsi="Arial" w:cs="Arial"/>
+                          <w:b/>
+                          <w:bCs/>
                           <w:sz w:val="22"/>
                         </w:rPr>
-                        <w:t>{petitioner_name}</w:t>
+                        <w:t>{</w:t>
+                      </w:r>
+                      <w:proofErr w:type="spellStart"/>
+                      <w:r>
+                        <w:rPr>
+                          <w:rFonts w:ascii="Arial" w:hAnsi="Arial" w:cs="Arial"/>
+                          <w:b/>
+                          <w:bCs/>
+                          <w:sz w:val="22"/>
+                        </w:rPr>
+                        <w:t>petitioner_name</w:t>
+                      </w:r>
+                      <w:proofErr w:type="spellEnd"/>
+                      <w:r>
+                        <w:rPr>
+                          <w:rFonts w:ascii="Arial" w:hAnsi="Arial" w:cs="Arial"/>
+                          <w:b/>
+                          <w:bCs/>
+                          <w:sz w:val="22"/>
+                        </w:rPr>
+                        <w:t>}</w:t>
                       </w:r>
                     </w:p>
                   </w:txbxContent>
@@ -819,7 +930,21 @@
                               <w:rPr>
                                 <w:rFonts w:ascii="Arial" w:hAnsi="Arial" w:cs="Arial"/>
                               </w:rPr>
-                              <w:t>{petitioner_address}</w:t>
+                              <w:t>{</w:t>
+                            </w:r>
+                            <w:proofErr w:type="spellStart"/>
+                            <w:r>
+                              <w:rPr>
+                                <w:rFonts w:ascii="Arial" w:hAnsi="Arial" w:cs="Arial"/>
+                              </w:rPr>
+                              <w:t>petitioner_address</w:t>
+                            </w:r>
+                            <w:proofErr w:type="spellEnd"/>
+                            <w:r>
+                              <w:rPr>
+                                <w:rFonts w:ascii="Arial" w:hAnsi="Arial" w:cs="Arial"/>
+                              </w:rPr>
+                              <w:t>}</w:t>
                             </w:r>
                           </w:p>
                         </w:txbxContent>
@@ -1479,15 +1604,39 @@
                               <w:jc w:val="center"/>
                               <w:rPr>
                                 <w:rFonts w:ascii="Arial" w:hAnsi="Arial" w:cs="Arial"/>
+                                <w:b/>
+                                <w:bCs/>
                                 <w:sz w:val="22"/>
                               </w:rPr>
                             </w:pPr>
                             <w:r>
                               <w:rPr>
                                 <w:rFonts w:ascii="Arial" w:hAnsi="Arial" w:cs="Arial"/>
-                                <w:sz w:val="22"/>
-                              </w:rPr>
-                              <w:t>{document_owner}</w:t>
+                                <w:b/>
+                                <w:bCs/>
+                                <w:sz w:val="22"/>
+                              </w:rPr>
+                              <w:t>{</w:t>
+                            </w:r>
+                            <w:proofErr w:type="spellStart"/>
+                            <w:r>
+                              <w:rPr>
+                                <w:rFonts w:ascii="Arial" w:hAnsi="Arial" w:cs="Arial"/>
+                                <w:b/>
+                                <w:bCs/>
+                                <w:sz w:val="22"/>
+                              </w:rPr>
+                              <w:t>document_owner</w:t>
+                            </w:r>
+                            <w:proofErr w:type="spellEnd"/>
+                            <w:r>
+                              <w:rPr>
+                                <w:rFonts w:ascii="Arial" w:hAnsi="Arial" w:cs="Arial"/>
+                                <w:b/>
+                                <w:bCs/>
+                                <w:sz w:val="22"/>
+                              </w:rPr>
+                              <w:t>}</w:t>
                             </w:r>
                           </w:p>
                         </w:txbxContent>
@@ -1513,15 +1662,39 @@
                         <w:jc w:val="center"/>
                         <w:rPr>
                           <w:rFonts w:ascii="Arial" w:hAnsi="Arial" w:cs="Arial"/>
+                          <w:b/>
+                          <w:bCs/>
                           <w:sz w:val="22"/>
                         </w:rPr>
                       </w:pPr>
                       <w:r>
                         <w:rPr>
                           <w:rFonts w:ascii="Arial" w:hAnsi="Arial" w:cs="Arial"/>
+                          <w:b/>
+                          <w:bCs/>
                           <w:sz w:val="22"/>
                         </w:rPr>
-                        <w:t>{document_owner}</w:t>
+                        <w:t>{</w:t>
+                      </w:r>
+                      <w:proofErr w:type="spellStart"/>
+                      <w:r>
+                        <w:rPr>
+                          <w:rFonts w:ascii="Arial" w:hAnsi="Arial" w:cs="Arial"/>
+                          <w:b/>
+                          <w:bCs/>
+                          <w:sz w:val="22"/>
+                        </w:rPr>
+                        <w:t>document_owner</w:t>
+                      </w:r>
+                      <w:proofErr w:type="spellEnd"/>
+                      <w:r>
+                        <w:rPr>
+                          <w:rFonts w:ascii="Arial" w:hAnsi="Arial" w:cs="Arial"/>
+                          <w:b/>
+                          <w:bCs/>
+                          <w:sz w:val="22"/>
+                        </w:rPr>
+                        <w:t>}</w:t>
                       </w:r>
                     </w:p>
                   </w:txbxContent>
@@ -1754,7 +1927,23 @@
                                 <w:rFonts w:ascii="Arial" w:hAnsi="Arial" w:cs="Arial"/>
                                 <w:sz w:val="22"/>
                               </w:rPr>
-                              <w:t>{relation_owner}</w:t>
+                              <w:t>{</w:t>
+                            </w:r>
+                            <w:proofErr w:type="spellStart"/>
+                            <w:r>
+                              <w:rPr>
+                                <w:rFonts w:ascii="Arial" w:hAnsi="Arial" w:cs="Arial"/>
+                                <w:sz w:val="22"/>
+                              </w:rPr>
+                              <w:t>relation_owner</w:t>
+                            </w:r>
+                            <w:proofErr w:type="spellEnd"/>
+                            <w:r>
+                              <w:rPr>
+                                <w:rFonts w:ascii="Arial" w:hAnsi="Arial" w:cs="Arial"/>
+                                <w:sz w:val="22"/>
+                              </w:rPr>
+                              <w:t>}</w:t>
                             </w:r>
                           </w:p>
                         </w:txbxContent>
@@ -2118,7 +2307,23 @@
                                 <w:rFonts w:ascii="Arial" w:hAnsi="Arial" w:cs="Arial"/>
                                 <w:sz w:val="22"/>
                               </w:rPr>
-                              <w:t>{event_municipality}</w:t>
+                              <w:t>{</w:t>
+                            </w:r>
+                            <w:proofErr w:type="spellStart"/>
+                            <w:r>
+                              <w:rPr>
+                                <w:rFonts w:ascii="Arial" w:hAnsi="Arial" w:cs="Arial"/>
+                                <w:sz w:val="22"/>
+                              </w:rPr>
+                              <w:t>event_municipality</w:t>
+                            </w:r>
+                            <w:proofErr w:type="spellEnd"/>
+                            <w:r>
+                              <w:rPr>
+                                <w:rFonts w:ascii="Arial" w:hAnsi="Arial" w:cs="Arial"/>
+                                <w:sz w:val="22"/>
+                              </w:rPr>
+                              <w:t>}</w:t>
                             </w:r>
                           </w:p>
                         </w:txbxContent>
@@ -2221,7 +2426,23 @@
                                 <w:rFonts w:ascii="Arial" w:hAnsi="Arial" w:cs="Arial"/>
                                 <w:sz w:val="22"/>
                               </w:rPr>
-                              <w:t>{event_date}</w:t>
+                              <w:t>{</w:t>
+                            </w:r>
+                            <w:proofErr w:type="spellStart"/>
+                            <w:r>
+                              <w:rPr>
+                                <w:rFonts w:ascii="Arial" w:hAnsi="Arial" w:cs="Arial"/>
+                                <w:sz w:val="22"/>
+                              </w:rPr>
+                              <w:t>event_date</w:t>
+                            </w:r>
+                            <w:proofErr w:type="spellEnd"/>
+                            <w:r>
+                              <w:rPr>
+                                <w:rFonts w:ascii="Arial" w:hAnsi="Arial" w:cs="Arial"/>
+                                <w:sz w:val="22"/>
+                              </w:rPr>
+                              <w:t>}</w:t>
                             </w:r>
                           </w:p>
                         </w:txbxContent>
@@ -2453,6 +2674,7 @@
                               </w:rPr>
                               <w:t>{</w:t>
                             </w:r>
+                            <w:proofErr w:type="spellStart"/>
                             <w:r>
                               <w:rPr>
                                 <w:rFonts w:ascii="Arial" w:hAnsi="Arial"/>
@@ -2460,6 +2682,7 @@
                               </w:rPr>
                               <w:t>event_country</w:t>
                             </w:r>
+                            <w:proofErr w:type="spellEnd"/>
                             <w:r>
                               <w:rPr>
                                 <w:rFonts w:ascii="Arial" w:hAnsi="Arial" w:cs="Arial"/>
@@ -2582,7 +2805,23 @@
                                 <w:rFonts w:ascii="Arial" w:hAnsi="Arial" w:cs="Arial"/>
                                 <w:sz w:val="22"/>
                               </w:rPr>
-                              <w:t>{event_province}</w:t>
+                              <w:t>{</w:t>
+                            </w:r>
+                            <w:proofErr w:type="spellStart"/>
+                            <w:r>
+                              <w:rPr>
+                                <w:rFonts w:ascii="Arial" w:hAnsi="Arial" w:cs="Arial"/>
+                                <w:sz w:val="22"/>
+                              </w:rPr>
+                              <w:t>event_province</w:t>
+                            </w:r>
+                            <w:proofErr w:type="spellEnd"/>
+                            <w:r>
+                              <w:rPr>
+                                <w:rFonts w:ascii="Arial" w:hAnsi="Arial" w:cs="Arial"/>
+                                <w:sz w:val="22"/>
+                              </w:rPr>
+                              <w:t>}</w:t>
                             </w:r>
                           </w:p>
                         </w:txbxContent>
@@ -3046,7 +3285,21 @@
         <w:rPr>
           <w:color w:val="000000"/>
         </w:rPr>
-        <w:t>I/He/She was born on ________________________, at __________________________________,</w:t>
+        <w:t>I/</w:t>
+      </w:r>
+      <w:proofErr w:type="spellStart"/>
+      <w:r>
+        <w:rPr>
+          <w:color w:val="000000"/>
+        </w:rPr>
+        <w:t>He/She</w:t>
+      </w:r>
+      <w:proofErr w:type="spellEnd"/>
+      <w:r>
+        <w:rPr>
+          <w:color w:val="000000"/>
+        </w:rPr>
+        <w:t xml:space="preserve"> was born on ________________________, at __________________________________,</w:t>
       </w:r>
     </w:p>
     <w:p>
@@ -3117,7 +3370,23 @@
                                 <w:rFonts w:ascii="Arial" w:hAnsi="Arial" w:cs="Arial"/>
                                 <w:sz w:val="22"/>
                               </w:rPr>
-                              <w:t>{registry_number}</w:t>
+                              <w:t>{</w:t>
+                            </w:r>
+                            <w:proofErr w:type="spellStart"/>
+                            <w:r>
+                              <w:rPr>
+                                <w:rFonts w:ascii="Arial" w:hAnsi="Arial" w:cs="Arial"/>
+                                <w:sz w:val="22"/>
+                              </w:rPr>
+                              <w:t>registry_number</w:t>
+                            </w:r>
+                            <w:proofErr w:type="spellEnd"/>
+                            <w:r>
+                              <w:rPr>
+                                <w:rFonts w:ascii="Arial" w:hAnsi="Arial" w:cs="Arial"/>
+                                <w:sz w:val="22"/>
+                              </w:rPr>
+                              <w:t>}</w:t>
                             </w:r>
                           </w:p>
                         </w:txbxContent>
@@ -3161,11 +3430,19 @@
           </mc:Fallback>
         </mc:AlternateContent>
       </w:r>
-      <w:r>
-        <w:rPr>
-          <w:color w:val="000000"/>
-        </w:rPr>
-        <w:t>_________________________________________,_____________________________________,</w:t>
+      <w:proofErr w:type="gramStart"/>
+      <w:r>
+        <w:rPr>
+          <w:color w:val="000000"/>
+        </w:rPr>
+        <w:t>_________________________________________,</w:t>
+      </w:r>
+      <w:proofErr w:type="gramEnd"/>
+      <w:r>
+        <w:rPr>
+          <w:color w:val="000000"/>
+        </w:rPr>
+        <w:t>_____________________________________,</w:t>
       </w:r>
     </w:p>
     <w:p>
@@ -3446,7 +3723,27 @@
                 <w:sz w:val="22"/>
                 <w:szCs w:val="22"/>
               </w:rPr>
-              <w:t>{#clerical}{error_num}</w:t>
+              <w:t>{#</w:t>
+            </w:r>
+            <w:proofErr w:type="gramStart"/>
+            <w:r>
+              <w:rPr>
+                <w:rFonts w:ascii="Arial" w:hAnsi="Arial" w:cs="Arial"/>
+                <w:color w:val="000000"/>
+                <w:sz w:val="22"/>
+                <w:szCs w:val="22"/>
+              </w:rPr>
+              <w:t>clerical}{</w:t>
+            </w:r>
+            <w:proofErr w:type="gramEnd"/>
+            <w:r>
+              <w:rPr>
+                <w:rFonts w:ascii="Arial" w:hAnsi="Arial" w:cs="Arial"/>
+                <w:color w:val="000000"/>
+                <w:sz w:val="22"/>
+                <w:szCs w:val="22"/>
+              </w:rPr>
+              <w:t>error_num}</w:t>
             </w:r>
           </w:p>
         </w:tc>
@@ -3533,6 +3830,7 @@
               </w:rPr>
               <w:t>{</w:t>
             </w:r>
+            <w:proofErr w:type="spellStart"/>
             <w:r>
               <w:rPr>
                 <w:rFonts w:ascii="Arial" w:hAnsi="Arial"/>
@@ -3543,6 +3841,7 @@
               </w:rPr>
               <w:t>error_description_from</w:t>
             </w:r>
+            <w:proofErr w:type="spellEnd"/>
             <w:r>
               <w:rPr>
                 <w:rFonts w:ascii="Arial" w:hAnsi="Arial" w:cs="Arial"/>
@@ -3596,6 +3895,7 @@
               </w:rPr>
               <w:t>{</w:t>
             </w:r>
+            <w:proofErr w:type="spellStart"/>
             <w:r>
               <w:rPr>
                 <w:rFonts w:ascii="Arial" w:hAnsi="Arial"/>
@@ -3604,8 +3904,20 @@
                 <w:szCs w:val="22"/>
                 <w:shd w:val="clear" w:color="auto" w:fill="FFFFFF"/>
               </w:rPr>
-              <w:t>error_description_to</w:t>
+              <w:t>error_description_</w:t>
             </w:r>
+            <w:proofErr w:type="gramStart"/>
+            <w:r>
+              <w:rPr>
+                <w:rFonts w:ascii="Arial" w:hAnsi="Arial"/>
+                <w:color w:val="000000"/>
+                <w:sz w:val="22"/>
+                <w:szCs w:val="22"/>
+                <w:shd w:val="clear" w:color="auto" w:fill="FFFFFF"/>
+              </w:rPr>
+              <w:t>to</w:t>
+            </w:r>
+            <w:proofErr w:type="spellEnd"/>
             <w:r>
               <w:rPr>
                 <w:rFonts w:ascii="Arial" w:hAnsi="Arial" w:cs="Arial"/>
@@ -3614,7 +3926,18 @@
                 <w:szCs w:val="22"/>
                 <w:shd w:val="clear" w:color="auto" w:fill="FFFFFF"/>
               </w:rPr>
-              <w:t>}{/}</w:t>
+              <w:t>}{</w:t>
+            </w:r>
+            <w:proofErr w:type="gramEnd"/>
+            <w:r>
+              <w:rPr>
+                <w:rFonts w:ascii="Arial" w:hAnsi="Arial" w:cs="Arial"/>
+                <w:color w:val="000000"/>
+                <w:sz w:val="22"/>
+                <w:szCs w:val="22"/>
+                <w:shd w:val="clear" w:color="auto" w:fill="FFFFFF"/>
+              </w:rPr>
+              <w:t>/}</w:t>
             </w:r>
           </w:p>
         </w:tc>
@@ -3916,7 +4239,15 @@
           <w:rFonts w:ascii="Arial" w:hAnsi="Arial" w:cs="Arial"/>
           <w:color w:val="000000"/>
         </w:rPr>
-        <w:t>{document_</w:t>
+        <w:t>{</w:t>
+      </w:r>
+      <w:proofErr w:type="spellStart"/>
+      <w:r>
+        <w:rPr>
+          <w:rFonts w:ascii="Arial" w:hAnsi="Arial" w:cs="Arial"/>
+          <w:color w:val="000000"/>
+        </w:rPr>
+        <w:t>document_</w:t>
       </w:r>
       <w:r>
         <w:rPr>
@@ -3927,6 +4258,7 @@
         </w:rPr>
         <w:t>name</w:t>
       </w:r>
+      <w:proofErr w:type="spellEnd"/>
       <w:r>
         <w:rPr>
           <w:rFonts w:ascii="Arial" w:hAnsi="Arial" w:cs="Arial"/>
@@ -3964,7 +4296,21 @@
         <w:rPr>
           <w:color w:val="000000"/>
         </w:rPr>
-        <w:t>7)    I have not filed any similar petition and that, to the best of my knowledge, no other similar petition  is pending with any LCRO, Court or Philippine Consulate.</w:t>
+        <w:t xml:space="preserve">7)    I have not filed any similar petition and that, to the best of my knowledge, no other similar </w:t>
+      </w:r>
+      <w:proofErr w:type="gramStart"/>
+      <w:r>
+        <w:rPr>
+          <w:color w:val="000000"/>
+        </w:rPr>
+        <w:t>petition  is</w:t>
+      </w:r>
+      <w:proofErr w:type="gramEnd"/>
+      <w:r>
+        <w:rPr>
+          <w:color w:val="000000"/>
+        </w:rPr>
+        <w:t xml:space="preserve"> pending with any LCRO, Court or Philippine Consulate.</w:t>
       </w:r>
     </w:p>
     <w:p>
@@ -4040,6 +4386,7 @@
                               </w:rPr>
                               <w:t>{</w:t>
                             </w:r>
+                            <w:proofErr w:type="spellStart"/>
                             <w:r>
                               <w:rPr>
                                 <w:rFonts w:ascii="Arial" w:hAnsi="Arial"/>
@@ -4047,6 +4394,7 @@
                               </w:rPr>
                               <w:t>filing_province</w:t>
                             </w:r>
+                            <w:proofErr w:type="spellEnd"/>
                             <w:r>
                               <w:rPr>
                                 <w:rFonts w:ascii="Arial" w:hAnsi="Arial" w:cs="Arial"/>
@@ -4171,7 +4519,23 @@
                                 <w:rFonts w:ascii="Arial" w:hAnsi="Arial" w:cs="Arial"/>
                                 <w:sz w:val="22"/>
                               </w:rPr>
-                              <w:t>{filing_city}</w:t>
+                              <w:t>{</w:t>
+                            </w:r>
+                            <w:proofErr w:type="spellStart"/>
+                            <w:r>
+                              <w:rPr>
+                                <w:rFonts w:ascii="Arial" w:hAnsi="Arial" w:cs="Arial"/>
+                                <w:sz w:val="22"/>
+                              </w:rPr>
+                              <w:t>filing_city</w:t>
+                            </w:r>
+                            <w:proofErr w:type="spellEnd"/>
+                            <w:r>
+                              <w:rPr>
+                                <w:rFonts w:ascii="Arial" w:hAnsi="Arial" w:cs="Arial"/>
+                                <w:sz w:val="22"/>
+                              </w:rPr>
+                              <w:t>}</w:t>
                             </w:r>
                           </w:p>
                         </w:txbxContent>
@@ -4507,15 +4871,39 @@
                               <w:jc w:val="center"/>
                               <w:rPr>
                                 <w:rFonts w:ascii="Arial" w:hAnsi="Arial" w:cs="Arial"/>
+                                <w:b/>
+                                <w:bCs/>
                                 <w:sz w:val="22"/>
                               </w:rPr>
                             </w:pPr>
                             <w:r>
                               <w:rPr>
                                 <w:rFonts w:ascii="Arial" w:hAnsi="Arial" w:cs="Arial"/>
-                                <w:sz w:val="22"/>
-                              </w:rPr>
-                              <w:t>{petitioner_name}</w:t>
+                                <w:b/>
+                                <w:bCs/>
+                                <w:sz w:val="22"/>
+                              </w:rPr>
+                              <w:t>{</w:t>
+                            </w:r>
+                            <w:proofErr w:type="spellStart"/>
+                            <w:r>
+                              <w:rPr>
+                                <w:rFonts w:ascii="Arial" w:hAnsi="Arial" w:cs="Arial"/>
+                                <w:b/>
+                                <w:bCs/>
+                                <w:sz w:val="22"/>
+                              </w:rPr>
+                              <w:t>petitioner_name</w:t>
+                            </w:r>
+                            <w:proofErr w:type="spellEnd"/>
+                            <w:r>
+                              <w:rPr>
+                                <w:rFonts w:ascii="Arial" w:hAnsi="Arial" w:cs="Arial"/>
+                                <w:b/>
+                                <w:bCs/>
+                                <w:sz w:val="22"/>
+                              </w:rPr>
+                              <w:t>}</w:t>
                             </w:r>
                           </w:p>
                         </w:txbxContent>
@@ -4541,15 +4929,39 @@
                         <w:jc w:val="center"/>
                         <w:rPr>
                           <w:rFonts w:ascii="Arial" w:hAnsi="Arial" w:cs="Arial"/>
+                          <w:b/>
+                          <w:bCs/>
                           <w:sz w:val="22"/>
                         </w:rPr>
                       </w:pPr>
                       <w:r>
                         <w:rPr>
                           <w:rFonts w:ascii="Arial" w:hAnsi="Arial" w:cs="Arial"/>
+                          <w:b/>
+                          <w:bCs/>
                           <w:sz w:val="22"/>
                         </w:rPr>
-                        <w:t>{petitioner_name}</w:t>
+                        <w:t>{</w:t>
+                      </w:r>
+                      <w:proofErr w:type="spellStart"/>
+                      <w:r>
+                        <w:rPr>
+                          <w:rFonts w:ascii="Arial" w:hAnsi="Arial" w:cs="Arial"/>
+                          <w:b/>
+                          <w:bCs/>
+                          <w:sz w:val="22"/>
+                        </w:rPr>
+                        <w:t>petitioner_name</w:t>
+                      </w:r>
+                      <w:proofErr w:type="spellEnd"/>
+                      <w:r>
+                        <w:rPr>
+                          <w:rFonts w:ascii="Arial" w:hAnsi="Arial" w:cs="Arial"/>
+                          <w:b/>
+                          <w:bCs/>
+                          <w:sz w:val="22"/>
+                        </w:rPr>
+                        <w:t>}</w:t>
                       </w:r>
                     </w:p>
                   </w:txbxContent>
@@ -4991,15 +5403,39 @@
                               <w:jc w:val="center"/>
                               <w:rPr>
                                 <w:rFonts w:ascii="Arial" w:hAnsi="Arial" w:cs="Arial"/>
+                                <w:b/>
+                                <w:bCs/>
                                 <w:sz w:val="22"/>
                               </w:rPr>
                             </w:pPr>
                             <w:r>
                               <w:rPr>
                                 <w:rFonts w:ascii="Arial" w:hAnsi="Arial" w:cs="Arial"/>
-                                <w:sz w:val="22"/>
-                              </w:rPr>
-                              <w:t>{petitioner_name}</w:t>
+                                <w:b/>
+                                <w:bCs/>
+                                <w:sz w:val="22"/>
+                              </w:rPr>
+                              <w:t>{</w:t>
+                            </w:r>
+                            <w:proofErr w:type="spellStart"/>
+                            <w:r>
+                              <w:rPr>
+                                <w:rFonts w:ascii="Arial" w:hAnsi="Arial" w:cs="Arial"/>
+                                <w:b/>
+                                <w:bCs/>
+                                <w:sz w:val="22"/>
+                              </w:rPr>
+                              <w:t>petitioner_name</w:t>
+                            </w:r>
+                            <w:proofErr w:type="spellEnd"/>
+                            <w:r>
+                              <w:rPr>
+                                <w:rFonts w:ascii="Arial" w:hAnsi="Arial" w:cs="Arial"/>
+                                <w:b/>
+                                <w:bCs/>
+                                <w:sz w:val="22"/>
+                              </w:rPr>
+                              <w:t>}</w:t>
                             </w:r>
                           </w:p>
                           <w:p>
@@ -5008,6 +5444,8 @@
                               <w:jc w:val="center"/>
                               <w:rPr>
                                 <w:rFonts w:ascii="Arial" w:hAnsi="Arial" w:cs="Arial"/>
+                                <w:b/>
+                                <w:bCs/>
                                 <w:sz w:val="22"/>
                               </w:rPr>
                             </w:pPr>
@@ -5041,15 +5479,39 @@
                         <w:jc w:val="center"/>
                         <w:rPr>
                           <w:rFonts w:ascii="Arial" w:hAnsi="Arial" w:cs="Arial"/>
+                          <w:b/>
+                          <w:bCs/>
                           <w:sz w:val="22"/>
                         </w:rPr>
                       </w:pPr>
                       <w:r>
                         <w:rPr>
                           <w:rFonts w:ascii="Arial" w:hAnsi="Arial" w:cs="Arial"/>
+                          <w:b/>
+                          <w:bCs/>
                           <w:sz w:val="22"/>
                         </w:rPr>
-                        <w:t>{petitioner_name}</w:t>
+                        <w:t>{</w:t>
+                      </w:r>
+                      <w:proofErr w:type="spellStart"/>
+                      <w:r>
+                        <w:rPr>
+                          <w:rFonts w:ascii="Arial" w:hAnsi="Arial" w:cs="Arial"/>
+                          <w:b/>
+                          <w:bCs/>
+                          <w:sz w:val="22"/>
+                        </w:rPr>
+                        <w:t>petitioner_name</w:t>
+                      </w:r>
+                      <w:proofErr w:type="spellEnd"/>
+                      <w:r>
+                        <w:rPr>
+                          <w:rFonts w:ascii="Arial" w:hAnsi="Arial" w:cs="Arial"/>
+                          <w:b/>
+                          <w:bCs/>
+                          <w:sz w:val="22"/>
+                        </w:rPr>
+                        <w:t>}</w:t>
                       </w:r>
                     </w:p>
                     <w:p>
@@ -5058,6 +5520,8 @@
                         <w:jc w:val="center"/>
                         <w:rPr>
                           <w:rFonts w:ascii="Arial" w:hAnsi="Arial" w:cs="Arial"/>
+                          <w:b/>
+                          <w:bCs/>
                           <w:sz w:val="22"/>
                         </w:rPr>
                       </w:pPr>
@@ -5159,15 +5623,39 @@
                               <w:jc w:val="center"/>
                               <w:rPr>
                                 <w:rFonts w:ascii="Arial" w:hAnsi="Arial" w:cs="Arial"/>
+                                <w:b/>
+                                <w:bCs/>
                                 <w:sz w:val="22"/>
                               </w:rPr>
                             </w:pPr>
                             <w:r>
                               <w:rPr>
                                 <w:rFonts w:ascii="Arial" w:hAnsi="Arial" w:cs="Arial"/>
-                                <w:sz w:val="22"/>
-                              </w:rPr>
-                              <w:t>{petitioner_name}</w:t>
+                                <w:b/>
+                                <w:bCs/>
+                                <w:sz w:val="22"/>
+                              </w:rPr>
+                              <w:t>{</w:t>
+                            </w:r>
+                            <w:proofErr w:type="spellStart"/>
+                            <w:r>
+                              <w:rPr>
+                                <w:rFonts w:ascii="Arial" w:hAnsi="Arial" w:cs="Arial"/>
+                                <w:b/>
+                                <w:bCs/>
+                                <w:sz w:val="22"/>
+                              </w:rPr>
+                              <w:t>petitioner_name</w:t>
+                            </w:r>
+                            <w:proofErr w:type="spellEnd"/>
+                            <w:r>
+                              <w:rPr>
+                                <w:rFonts w:ascii="Arial" w:hAnsi="Arial" w:cs="Arial"/>
+                                <w:b/>
+                                <w:bCs/>
+                                <w:sz w:val="22"/>
+                              </w:rPr>
+                              <w:t>}</w:t>
                             </w:r>
                           </w:p>
                         </w:txbxContent>
@@ -5199,15 +5687,39 @@
                         <w:jc w:val="center"/>
                         <w:rPr>
                           <w:rFonts w:ascii="Arial" w:hAnsi="Arial" w:cs="Arial"/>
+                          <w:b/>
+                          <w:bCs/>
                           <w:sz w:val="22"/>
                         </w:rPr>
                       </w:pPr>
                       <w:r>
                         <w:rPr>
                           <w:rFonts w:ascii="Arial" w:hAnsi="Arial" w:cs="Arial"/>
+                          <w:b/>
+                          <w:bCs/>
                           <w:sz w:val="22"/>
                         </w:rPr>
-                        <w:t>{petitioner_name}</w:t>
+                        <w:t>{</w:t>
+                      </w:r>
+                      <w:proofErr w:type="spellStart"/>
+                      <w:r>
+                        <w:rPr>
+                          <w:rFonts w:ascii="Arial" w:hAnsi="Arial" w:cs="Arial"/>
+                          <w:b/>
+                          <w:bCs/>
+                          <w:sz w:val="22"/>
+                        </w:rPr>
+                        <w:t>petitioner_name</w:t>
+                      </w:r>
+                      <w:proofErr w:type="spellEnd"/>
+                      <w:r>
+                        <w:rPr>
+                          <w:rFonts w:ascii="Arial" w:hAnsi="Arial" w:cs="Arial"/>
+                          <w:b/>
+                          <w:bCs/>
+                          <w:sz w:val="22"/>
+                        </w:rPr>
+                        <w:t>}</w:t>
                       </w:r>
                     </w:p>
                   </w:txbxContent>
@@ -5387,7 +5899,23 @@
                                 <w:rFonts w:ascii="Arial" w:hAnsi="Arial" w:cs="Arial"/>
                                 <w:sz w:val="22"/>
                               </w:rPr>
-                              <w:t>{month_year_ss}</w:t>
+                              <w:t>{</w:t>
+                            </w:r>
+                            <w:proofErr w:type="spellStart"/>
+                            <w:r>
+                              <w:rPr>
+                                <w:rFonts w:ascii="Arial" w:hAnsi="Arial" w:cs="Arial"/>
+                                <w:sz w:val="22"/>
+                              </w:rPr>
+                              <w:t>month_year_ss</w:t>
+                            </w:r>
+                            <w:proofErr w:type="spellEnd"/>
+                            <w:r>
+                              <w:rPr>
+                                <w:rFonts w:ascii="Arial" w:hAnsi="Arial" w:cs="Arial"/>
+                                <w:sz w:val="22"/>
+                              </w:rPr>
+                              <w:t>}</w:t>
                             </w:r>
                           </w:p>
                         </w:txbxContent>
@@ -5511,7 +6039,23 @@
                                 <w:rFonts w:ascii="Arial" w:hAnsi="Arial" w:cs="Arial"/>
                                 <w:sz w:val="22"/>
                               </w:rPr>
-                              <w:t>{day_ss}</w:t>
+                              <w:t>{</w:t>
+                            </w:r>
+                            <w:proofErr w:type="spellStart"/>
+                            <w:r>
+                              <w:rPr>
+                                <w:rFonts w:ascii="Arial" w:hAnsi="Arial" w:cs="Arial"/>
+                                <w:sz w:val="22"/>
+                              </w:rPr>
+                              <w:t>day_ss</w:t>
+                            </w:r>
+                            <w:proofErr w:type="spellEnd"/>
+                            <w:r>
+                              <w:rPr>
+                                <w:rFonts w:ascii="Arial" w:hAnsi="Arial" w:cs="Arial"/>
+                                <w:sz w:val="22"/>
+                              </w:rPr>
+                              <w:t>}</w:t>
                             </w:r>
                           </w:p>
                         </w:txbxContent>
@@ -5639,7 +6183,23 @@
                                 <w:rFonts w:ascii="Arial" w:hAnsi="Arial" w:cs="Arial"/>
                                 <w:sz w:val="22"/>
                               </w:rPr>
-                              <w:t>{issued_on}</w:t>
+                              <w:t>{</w:t>
+                            </w:r>
+                            <w:proofErr w:type="spellStart"/>
+                            <w:r>
+                              <w:rPr>
+                                <w:rFonts w:ascii="Arial" w:hAnsi="Arial" w:cs="Arial"/>
+                                <w:sz w:val="22"/>
+                              </w:rPr>
+                              <w:t>issued_on</w:t>
+                            </w:r>
+                            <w:proofErr w:type="spellEnd"/>
+                            <w:r>
+                              <w:rPr>
+                                <w:rFonts w:ascii="Arial" w:hAnsi="Arial" w:cs="Arial"/>
+                                <w:sz w:val="22"/>
+                              </w:rPr>
+                              <w:t>}</w:t>
                             </w:r>
                           </w:p>
                         </w:txbxContent>
@@ -5767,7 +6327,23 @@
                                 <w:rFonts w:ascii="Arial" w:hAnsi="Arial" w:cs="Arial"/>
                                 <w:sz w:val="22"/>
                               </w:rPr>
-                              <w:t>{issued_at}</w:t>
+                              <w:t>{</w:t>
+                            </w:r>
+                            <w:proofErr w:type="spellStart"/>
+                            <w:r>
+                              <w:rPr>
+                                <w:rFonts w:ascii="Arial" w:hAnsi="Arial" w:cs="Arial"/>
+                                <w:sz w:val="22"/>
+                              </w:rPr>
+                              <w:t>issued_at</w:t>
+                            </w:r>
+                            <w:proofErr w:type="spellEnd"/>
+                            <w:r>
+                              <w:rPr>
+                                <w:rFonts w:ascii="Arial" w:hAnsi="Arial" w:cs="Arial"/>
+                                <w:sz w:val="22"/>
+                              </w:rPr>
+                              <w:t>}</w:t>
                             </w:r>
                           </w:p>
                         </w:txbxContent>
@@ -5895,7 +6471,23 @@
                                 <w:rFonts w:ascii="Arial" w:hAnsi="Arial" w:cs="Arial"/>
                                 <w:sz w:val="22"/>
                               </w:rPr>
-                              <w:t>{exhibiting_number}</w:t>
+                              <w:t>{</w:t>
+                            </w:r>
+                            <w:proofErr w:type="spellStart"/>
+                            <w:r>
+                              <w:rPr>
+                                <w:rFonts w:ascii="Arial" w:hAnsi="Arial" w:cs="Arial"/>
+                                <w:sz w:val="22"/>
+                              </w:rPr>
+                              <w:t>exhibiting_number</w:t>
+                            </w:r>
+                            <w:proofErr w:type="spellEnd"/>
+                            <w:r>
+                              <w:rPr>
+                                <w:rFonts w:ascii="Arial" w:hAnsi="Arial" w:cs="Arial"/>
+                                <w:sz w:val="22"/>
+                              </w:rPr>
+                              <w:t>}</w:t>
                             </w:r>
                           </w:p>
                         </w:txbxContent>
@@ -6023,7 +6615,23 @@
                                 <w:rFonts w:ascii="Arial" w:hAnsi="Arial" w:cs="Arial"/>
                                 <w:sz w:val="22"/>
                               </w:rPr>
-                              <w:t>{subscribe_sworn}</w:t>
+                              <w:t>{</w:t>
+                            </w:r>
+                            <w:proofErr w:type="spellStart"/>
+                            <w:r>
+                              <w:rPr>
+                                <w:rFonts w:ascii="Arial" w:hAnsi="Arial" w:cs="Arial"/>
+                                <w:sz w:val="22"/>
+                              </w:rPr>
+                              <w:t>subscribe_sworn</w:t>
+                            </w:r>
+                            <w:proofErr w:type="spellEnd"/>
+                            <w:r>
+                              <w:rPr>
+                                <w:rFonts w:ascii="Arial" w:hAnsi="Arial" w:cs="Arial"/>
+                                <w:sz w:val="22"/>
+                              </w:rPr>
+                              <w:t>}</w:t>
                             </w:r>
                           </w:p>
                         </w:txbxContent>
@@ -6077,7 +6685,21 @@
         <w:rPr>
           <w:color w:val="000000"/>
         </w:rPr>
-        <w:t>SUBSCRIBED AND SWORN to before me this _________ day of ______________________ in the city/municipality of _____________________________________, petitioner exhibiting his/her {exhibiting_his_her} ________________________ issued at _____________________on ______________________.</w:t>
+        <w:t>SUBSCRIBED AND SWORN to before me this _________ day of ______________________ in the city/municipality of _____________________________________, petitioner exhibiting his/her {</w:t>
+      </w:r>
+      <w:proofErr w:type="spellStart"/>
+      <w:r>
+        <w:rPr>
+          <w:color w:val="000000"/>
+        </w:rPr>
+        <w:t>exhibiting_his_her</w:t>
+      </w:r>
+      <w:proofErr w:type="spellEnd"/>
+      <w:r>
+        <w:rPr>
+          <w:color w:val="000000"/>
+        </w:rPr>
+        <w:t>} ________________________ issued at _____________________on ______________________.</w:t>
       </w:r>
     </w:p>
     <w:p>
@@ -6170,7 +6792,25 @@
                                 <w:b/>
                                 <w:sz w:val="22"/>
                               </w:rPr>
-                              <w:t>{administering_officer}</w:t>
+                              <w:t>{</w:t>
+                            </w:r>
+                            <w:proofErr w:type="spellStart"/>
+                            <w:r>
+                              <w:rPr>
+                                <w:rFonts w:ascii="Arial" w:hAnsi="Arial" w:cs="Arial"/>
+                                <w:b/>
+                                <w:sz w:val="22"/>
+                              </w:rPr>
+                              <w:t>administering_officer</w:t>
+                            </w:r>
+                            <w:proofErr w:type="spellEnd"/>
+                            <w:r>
+                              <w:rPr>
+                                <w:rFonts w:ascii="Arial" w:hAnsi="Arial" w:cs="Arial"/>
+                                <w:b/>
+                                <w:sz w:val="22"/>
+                              </w:rPr>
+                              <w:t>}</w:t>
                             </w:r>
                           </w:p>
                           <w:p>
@@ -6187,7 +6827,23 @@
                                 <w:rFonts w:ascii="Arial" w:hAnsi="Arial" w:cs="Arial"/>
                                 <w:sz w:val="22"/>
                               </w:rPr>
-                              <w:t>{administering_position}</w:t>
+                              <w:t>{</w:t>
+                            </w:r>
+                            <w:proofErr w:type="spellStart"/>
+                            <w:r>
+                              <w:rPr>
+                                <w:rFonts w:ascii="Arial" w:hAnsi="Arial" w:cs="Arial"/>
+                                <w:sz w:val="22"/>
+                              </w:rPr>
+                              <w:t>administering_position</w:t>
+                            </w:r>
+                            <w:proofErr w:type="spellEnd"/>
+                            <w:r>
+                              <w:rPr>
+                                <w:rFonts w:ascii="Arial" w:hAnsi="Arial" w:cs="Arial"/>
+                                <w:sz w:val="22"/>
+                              </w:rPr>
+                              <w:t>}</w:t>
                             </w:r>
                           </w:p>
                           <w:p>
@@ -7375,7 +8031,25 @@
                                 <w:sz w:val="22"/>
                                 <w:szCs w:val="22"/>
                               </w:rPr>
-                              <w:t>{action_date}</w:t>
+                              <w:t>{</w:t>
+                            </w:r>
+                            <w:proofErr w:type="spellStart"/>
+                            <w:r>
+                              <w:rPr>
+                                <w:rFonts w:ascii="Arial" w:hAnsi="Arial" w:cs="Arial"/>
+                                <w:sz w:val="22"/>
+                                <w:szCs w:val="22"/>
+                              </w:rPr>
+                              <w:t>action_date</w:t>
+                            </w:r>
+                            <w:proofErr w:type="spellEnd"/>
+                            <w:r>
+                              <w:rPr>
+                                <w:rFonts w:ascii="Arial" w:hAnsi="Arial" w:cs="Arial"/>
+                                <w:sz w:val="22"/>
+                                <w:szCs w:val="22"/>
+                              </w:rPr>
+                              <w:t>}</w:t>
                             </w:r>
                           </w:p>
                         </w:txbxContent>
@@ -7505,7 +8179,25 @@
                                 <w:b/>
                                 <w:sz w:val="22"/>
                               </w:rPr>
-                              <w:t>{municipal_civil_registrar}</w:t>
+                              <w:t>{</w:t>
+                            </w:r>
+                            <w:proofErr w:type="spellStart"/>
+                            <w:r>
+                              <w:rPr>
+                                <w:rFonts w:ascii="Arial" w:hAnsi="Arial"/>
+                                <w:b/>
+                                <w:sz w:val="22"/>
+                              </w:rPr>
+                              <w:t>municipal_civil_registrar</w:t>
+                            </w:r>
+                            <w:proofErr w:type="spellEnd"/>
+                            <w:r>
+                              <w:rPr>
+                                <w:rFonts w:ascii="Arial" w:hAnsi="Arial"/>
+                                <w:b/>
+                                <w:sz w:val="22"/>
+                              </w:rPr>
+                              <w:t>}</w:t>
                             </w:r>
                           </w:p>
                         </w:txbxContent>
@@ -8267,7 +8959,23 @@
                                 <w:rFonts w:ascii="Arial" w:hAnsi="Arial" w:cs="Arial"/>
                                 <w:sz w:val="22"/>
                               </w:rPr>
-                              <w:t>{o_r_number}</w:t>
+                              <w:t>{</w:t>
+                            </w:r>
+                            <w:proofErr w:type="spellStart"/>
+                            <w:r>
+                              <w:rPr>
+                                <w:rFonts w:ascii="Arial" w:hAnsi="Arial" w:cs="Arial"/>
+                                <w:sz w:val="22"/>
+                              </w:rPr>
+                              <w:t>o_r_number</w:t>
+                            </w:r>
+                            <w:proofErr w:type="spellEnd"/>
+                            <w:r>
+                              <w:rPr>
+                                <w:rFonts w:ascii="Arial" w:hAnsi="Arial" w:cs="Arial"/>
+                                <w:sz w:val="22"/>
+                              </w:rPr>
+                              <w:t>}</w:t>
                             </w:r>
                           </w:p>
                           <w:p>
@@ -8284,7 +8992,23 @@
                                 <w:rFonts w:ascii="Arial" w:hAnsi="Arial" w:cs="Arial"/>
                                 <w:sz w:val="22"/>
                               </w:rPr>
-                              <w:t>{amount_paid}</w:t>
+                              <w:t>{</w:t>
+                            </w:r>
+                            <w:proofErr w:type="spellStart"/>
+                            <w:r>
+                              <w:rPr>
+                                <w:rFonts w:ascii="Arial" w:hAnsi="Arial" w:cs="Arial"/>
+                                <w:sz w:val="22"/>
+                              </w:rPr>
+                              <w:t>amount_paid</w:t>
+                            </w:r>
+                            <w:proofErr w:type="spellEnd"/>
+                            <w:r>
+                              <w:rPr>
+                                <w:rFonts w:ascii="Arial" w:hAnsi="Arial" w:cs="Arial"/>
+                                <w:sz w:val="22"/>
+                              </w:rPr>
+                              <w:t>}</w:t>
                             </w:r>
                           </w:p>
                           <w:p>
@@ -8301,7 +9025,23 @@
                                 <w:rFonts w:ascii="Arial" w:hAnsi="Arial" w:cs="Arial"/>
                                 <w:sz w:val="22"/>
                               </w:rPr>
-                              <w:t>{date_paid}</w:t>
+                              <w:t>{</w:t>
+                            </w:r>
+                            <w:proofErr w:type="spellStart"/>
+                            <w:r>
+                              <w:rPr>
+                                <w:rFonts w:ascii="Arial" w:hAnsi="Arial" w:cs="Arial"/>
+                                <w:sz w:val="22"/>
+                              </w:rPr>
+                              <w:t>date_paid</w:t>
+                            </w:r>
+                            <w:proofErr w:type="spellEnd"/>
+                            <w:r>
+                              <w:rPr>
+                                <w:rFonts w:ascii="Arial" w:hAnsi="Arial" w:cs="Arial"/>
+                                <w:sz w:val="22"/>
+                              </w:rPr>
+                              <w:t>}</w:t>
                             </w:r>
                           </w:p>
                           <w:p>

</xml_diff>